<commit_message>
Updated to reflect changes from tbwa-toronto, horizn to vitamint.
</commit_message>
<xml_diff>
--- a/troy.forster-resume-verbose.docx
+++ b/troy.forster-resume-verbose.docx
@@ -1,6 +1,6 @@
 
 <file path=word/document.xml><?xml version="1.0" encoding="utf-8"?>
-<w:document xmlns:wpc="http://schemas.microsoft.com/office/word/2010/wordprocessingCanvas" xmlns:mc="http://schemas.openxmlformats.org/markup-compatibility/2006" xmlns:o="urn:schemas-microsoft-com:office:office" xmlns:r="http://schemas.openxmlformats.org/officeDocument/2006/relationships" xmlns:m="http://schemas.openxmlformats.org/officeDocument/2006/math" xmlns:v="urn:schemas-microsoft-com:vml" xmlns:wp14="http://schemas.microsoft.com/office/word/2010/wordprocessingDrawing" xmlns:wp="http://schemas.openxmlformats.org/drawingml/2006/wordprocessingDrawing" xmlns:w10="urn:schemas-microsoft-com:office:word" xmlns:w="http://schemas.openxmlformats.org/wordprocessingml/2006/main" xmlns:w14="http://schemas.microsoft.com/office/word/2010/wordml" xmlns:wpg="http://schemas.microsoft.com/office/word/2010/wordprocessingGroup" xmlns:wpi="http://schemas.microsoft.com/office/word/2010/wordprocessingInk" xmlns:wne="http://schemas.microsoft.com/office/word/2006/wordml" xmlns:wps="http://schemas.microsoft.com/office/word/2010/wordprocessingShape" mc:Ignorable="w14 wp14">
+<w:document xmlns:wpc="http://schemas.microsoft.com/office/word/2010/wordprocessingCanvas" xmlns:mc="http://schemas.openxmlformats.org/markup-compatibility/2006" xmlns:o="urn:schemas-microsoft-com:office:office" xmlns:r="http://schemas.openxmlformats.org/officeDocument/2006/relationships" xmlns:m="http://schemas.openxmlformats.org/officeDocument/2006/math" xmlns:v="urn:schemas-microsoft-com:vml" xmlns:wp14="http://schemas.microsoft.com/office/word/2010/wordprocessingDrawing" xmlns:wp="http://schemas.openxmlformats.org/drawingml/2006/wordprocessingDrawing" xmlns:w10="urn:schemas-microsoft-com:office:word" xmlns:w="http://schemas.openxmlformats.org/wordprocessingml/2006/main" xmlns:w14="http://schemas.microsoft.com/office/word/2010/wordml" xmlns:w15="http://schemas.microsoft.com/office/word/2012/wordml" xmlns:wpg="http://schemas.microsoft.com/office/word/2010/wordprocessingGroup" xmlns:wpi="http://schemas.microsoft.com/office/word/2010/wordprocessingInk" xmlns:wne="http://schemas.microsoft.com/office/word/2006/wordml" xmlns:wps="http://schemas.microsoft.com/office/word/2010/wordprocessingShape" mc:Ignorable="w14 w15 wp14">
   <w:body>
     <w:tbl>
       <w:tblPr>
@@ -97,7 +97,7 @@
             <w:pPr>
               <w:spacing w:after="0" w:line="240" w:lineRule="auto"/>
             </w:pPr>
-            <w:hyperlink r:id="rId9" w:history="1">
+            <w:hyperlink r:id="rId8" w:history="1">
               <w:r>
                 <w:rPr>
                   <w:rStyle w:val="Hyperlink"/>
@@ -110,7 +110,7 @@
             <w:pPr>
               <w:spacing w:after="0" w:line="240" w:lineRule="auto"/>
             </w:pPr>
-            <w:hyperlink r:id="rId10" w:history="1">
+            <w:hyperlink r:id="rId9" w:history="1">
               <w:r>
                 <w:rPr>
                   <w:rStyle w:val="Hyperlink"/>
@@ -132,7 +132,7 @@
                 <w:sz w:val="20"/>
               </w:rPr>
             </w:pPr>
-            <w:hyperlink r:id="rId11" w:history="1">
+            <w:hyperlink r:id="rId10" w:history="1">
               <w:r>
                 <w:rPr>
                   <w:rStyle w:val="Hyperlink"/>
@@ -149,7 +149,7 @@
                 <w:sz w:val="20"/>
               </w:rPr>
             </w:pPr>
-            <w:hyperlink r:id="rId12" w:history="1">
+            <w:hyperlink r:id="rId11" w:history="1">
               <w:r>
                 <w:rPr>
                   <w:rStyle w:val="Hyperlink"/>
@@ -166,7 +166,7 @@
                 <w:sz w:val="20"/>
               </w:rPr>
             </w:pPr>
-            <w:hyperlink r:id="rId13" w:history="1">
+            <w:hyperlink r:id="rId12" w:history="1">
               <w:r>
                 <w:rPr>
                   <w:rStyle w:val="Hyperlink"/>
@@ -183,7 +183,7 @@
                 <w:sz w:val="20"/>
               </w:rPr>
             </w:pPr>
-            <w:hyperlink r:id="rId14" w:history="1">
+            <w:hyperlink r:id="rId13" w:history="1">
               <w:r>
                 <w:rPr>
                   <w:rStyle w:val="Hyperlink"/>
@@ -200,7 +200,7 @@
                 <w:sz w:val="20"/>
               </w:rPr>
             </w:pPr>
-            <w:hyperlink r:id="rId15" w:history="1">
+            <w:hyperlink r:id="rId14" w:history="1">
               <w:r>
                 <w:rPr>
                   <w:rStyle w:val="Hyperlink"/>
@@ -254,7 +254,7 @@
               </w:rPr>
               <w:fldChar w:fldCharType="end"/>
             </w:r>
-            <w:hyperlink r:id="rId16" w:history="1">
+            <w:hyperlink r:id="rId15" w:history="1">
               <w:r>
                 <w:rPr>
                   <w:rStyle w:val="Hyperlink"/>
@@ -368,7 +368,18 @@
         <w:pStyle w:val="ListBullet"/>
       </w:pPr>
       <w:r>
-        <w:t>Major mobile application for GlaxoSmithKline (Fall 2014 release)</w:t>
+        <w:t xml:space="preserve">Designed and implemented high performance API for </w:t>
+      </w:r>
+      <w:hyperlink r:id="rId16" w:history="1">
+        <w:r>
+          <w:rPr>
+            <w:rStyle w:val="Hyperlink"/>
+          </w:rPr>
+          <w:t>theprojecthive.com</w:t>
+        </w:r>
+      </w:hyperlink>
+      <w:r>
+        <w:t xml:space="preserve"> (launches Sept)</w:t>
       </w:r>
     </w:p>
     <w:p>
@@ -376,6 +387,41 @@
         <w:pStyle w:val="ListBullet"/>
       </w:pPr>
       <w:r>
+        <w:t xml:space="preserve">Major </w:t>
+      </w:r>
+      <w:r>
+        <w:fldChar w:fldCharType="begin"/>
+      </w:r>
+      <w:r>
+        <w:instrText xml:space="preserve"> HYPERLINK "http://www.niquitin.co.uk/" </w:instrText>
+      </w:r>
+      <w:r>
+        <w:fldChar w:fldCharType="separate"/>
+      </w:r>
+      <w:r>
+        <w:rPr>
+          <w:rStyle w:val="Hyperlink"/>
+        </w:rPr>
+        <w:t>mobile application</w:t>
+      </w:r>
+      <w:r>
+        <w:fldChar w:fldCharType="end"/>
+      </w:r>
+      <w:r>
+        <w:t xml:space="preserve"> for GlaxoSmithKline (</w:t>
+      </w:r>
+      <w:r>
+        <w:t>Summer 2015</w:t>
+      </w:r>
+      <w:r>
+        <w:t xml:space="preserve"> release)</w:t>
+      </w:r>
+    </w:p>
+    <w:p>
+      <w:pPr>
+        <w:pStyle w:val="ListBullet"/>
+      </w:pPr>
+      <w:r>
         <w:t>Global s</w:t>
       </w:r>
       <w:r>
@@ -411,6 +457,8 @@
       <w:r>
         <w:t>Sun activated mobile coupon for sunscreen product</w:t>
       </w:r>
+      <w:bookmarkStart w:id="1" w:name="_GoBack"/>
+      <w:bookmarkEnd w:id="1"/>
     </w:p>
     <w:p>
       <w:pPr>
@@ -443,8 +491,172 @@
           <w:tab w:val="right" w:pos="9360"/>
         </w:tabs>
         <w:spacing w:before="0"/>
-      </w:pPr>
-      <w:hyperlink r:id="rId17">
+        <w:ind w:left="9360" w:hanging="9360"/>
+      </w:pPr>
+      <w:hyperlink r:id="rId17" w:history="1">
+        <w:r>
+          <w:rPr>
+            <w:rStyle w:val="Heading1HyperlinkChar"/>
+            <w:b/>
+          </w:rPr>
+          <w:t>Vitamin Talent</w:t>
+        </w:r>
+      </w:hyperlink>
+      <w:r>
+        <w:tab/>
+      </w:r>
+      <w:r>
+        <w:rPr>
+          <w:b w:val="0"/>
+          <w:color w:val="000000"/>
+          <w:sz w:val="20"/>
+        </w:rPr>
+        <w:t>June</w:t>
+      </w:r>
+      <w:r>
+        <w:rPr>
+          <w:b w:val="0"/>
+          <w:color w:val="000000"/>
+          <w:sz w:val="20"/>
+        </w:rPr>
+        <w:t xml:space="preserve"> 2015</w:t>
+      </w:r>
+      <w:r>
+        <w:rPr>
+          <w:b w:val="0"/>
+          <w:color w:val="000000"/>
+          <w:sz w:val="20"/>
+        </w:rPr>
+        <w:t xml:space="preserve"> to </w:t>
+      </w:r>
+      <w:r>
+        <w:rPr>
+          <w:b w:val="0"/>
+          <w:color w:val="000000"/>
+          <w:sz w:val="20"/>
+        </w:rPr>
+        <w:t>present</w:t>
+      </w:r>
+    </w:p>
+    <w:p>
+      <w:pPr>
+        <w:pStyle w:val="Heading2"/>
+      </w:pPr>
+      <w:r>
+        <w:t>Consultant</w:t>
+      </w:r>
+    </w:p>
+    <w:p>
+      <w:pPr>
+        <w:pStyle w:val="ListBullet"/>
+      </w:pPr>
+      <w:r>
+        <w:t xml:space="preserve">Assist sales and talent agents adjust to back-end/full-stack technologies as </w:t>
+      </w:r>
+      <w:proofErr w:type="spellStart"/>
+      <w:r>
+        <w:t>VitaminT</w:t>
+      </w:r>
+      <w:proofErr w:type="spellEnd"/>
+      <w:r>
+        <w:t xml:space="preserve"> strategically grows beyond their traditional front-end only service offering</w:t>
+      </w:r>
+    </w:p>
+    <w:p>
+      <w:pPr>
+        <w:pStyle w:val="ListBullet"/>
+      </w:pPr>
+      <w:r>
+        <w:t>“Expert Interviewer” to evaluate new and incoming talent</w:t>
+      </w:r>
+    </w:p>
+    <w:p>
+      <w:pPr>
+        <w:pStyle w:val="ListBullet"/>
+      </w:pPr>
+      <w:r>
+        <w:t>Contracted to St. Joseph Communications to advise and setup holistic QA process</w:t>
+      </w:r>
+    </w:p>
+    <w:p>
+      <w:pPr>
+        <w:pStyle w:val="Heading1"/>
+        <w:tabs>
+          <w:tab w:val="right" w:pos="9360"/>
+        </w:tabs>
+        <w:spacing w:before="0"/>
+      </w:pPr>
+      <w:hyperlink r:id="rId18" w:history="1">
+        <w:proofErr w:type="spellStart"/>
+        <w:r>
+          <w:rPr>
+            <w:rStyle w:val="Heading1HyperlinkChar"/>
+            <w:b/>
+          </w:rPr>
+          <w:t>Horizn</w:t>
+        </w:r>
+        <w:proofErr w:type="spellEnd"/>
+        <w:r>
+          <w:rPr>
+            <w:rStyle w:val="Heading1HyperlinkChar"/>
+            <w:b/>
+          </w:rPr>
+          <w:t xml:space="preserve"> Studios</w:t>
+        </w:r>
+      </w:hyperlink>
+      <w:r>
+        <w:tab/>
+      </w:r>
+      <w:r>
+        <w:rPr>
+          <w:b w:val="0"/>
+          <w:color w:val="000000"/>
+          <w:sz w:val="20"/>
+        </w:rPr>
+        <w:t>February 2015</w:t>
+      </w:r>
+      <w:r>
+        <w:rPr>
+          <w:b w:val="0"/>
+          <w:color w:val="000000"/>
+          <w:sz w:val="20"/>
+        </w:rPr>
+        <w:t xml:space="preserve"> to </w:t>
+      </w:r>
+      <w:r>
+        <w:rPr>
+          <w:b w:val="0"/>
+          <w:color w:val="000000"/>
+          <w:sz w:val="20"/>
+        </w:rPr>
+        <w:t>May 2015</w:t>
+      </w:r>
+    </w:p>
+    <w:p>
+      <w:pPr>
+        <w:pStyle w:val="Heading2"/>
+      </w:pPr>
+      <w:r>
+        <w:t>Director of Technology</w:t>
+      </w:r>
+    </w:p>
+    <w:p>
+      <w:pPr>
+        <w:pStyle w:val="ListBullet"/>
+      </w:pPr>
+      <w:r>
+        <w:t>Manage development team</w:t>
+      </w:r>
+    </w:p>
+    <w:p>
+      <w:pPr>
+        <w:pStyle w:val="Heading1"/>
+        <w:tabs>
+          <w:tab w:val="right" w:pos="9360"/>
+        </w:tabs>
+        <w:spacing w:before="0"/>
+      </w:pPr>
+      <w:hyperlink r:id="rId19">
         <w:r>
           <w:rPr>
             <w:rStyle w:val="Heading1HyperlinkChar"/>
@@ -470,7 +682,7 @@
           <w:color w:val="000000"/>
           <w:sz w:val="20"/>
         </w:rPr>
-        <w:t>now</w:t>
+        <w:t>January 2015</w:t>
       </w:r>
     </w:p>
     <w:p>
@@ -478,10 +690,7 @@
         <w:pStyle w:val="Heading2"/>
       </w:pPr>
       <w:r>
-        <w:t>Director of Technology</w:t>
-      </w:r>
-      <w:r>
-        <w:t xml:space="preserve"> and Innovation</w:t>
+        <w:t>Director of Technology and Innovation</w:t>
       </w:r>
     </w:p>
     <w:p>
@@ -538,240 +747,219 @@
         <w:t>KPMG</w:t>
       </w:r>
       <w:r>
+        <w:t>, Minto,</w:t>
+      </w:r>
+      <w:r>
+        <w:t xml:space="preserve"> Nissan</w:t>
+      </w:r>
+      <w:r>
         <w:t xml:space="preserve">, </w:t>
       </w:r>
+      <w:r>
+        <w:t>Petro-Cana</w:t>
+      </w:r>
+      <w:r>
+        <w:t xml:space="preserve">da, Pfizer, Purina, </w:t>
+      </w:r>
       <w:proofErr w:type="spellStart"/>
       <w:r>
-        <w:t>Minto</w:t>
+        <w:t>TEDMed</w:t>
       </w:r>
       <w:proofErr w:type="spellEnd"/>
       <w:r>
-        <w:t>,</w:t>
-      </w:r>
-      <w:r>
-        <w:t xml:space="preserve"> Nissan</w:t>
-      </w:r>
-      <w:r>
         <w:t xml:space="preserve">, </w:t>
       </w:r>
       <w:r>
-        <w:t>Petro-Cana</w:t>
-      </w:r>
-      <w:r>
-        <w:t xml:space="preserve">da, Pfizer, Purina, </w:t>
+        <w:t>Visa</w:t>
+      </w:r>
+      <w:r>
+        <w:t xml:space="preserve">, </w:t>
+      </w:r>
+      <w:r>
+        <w:t>West</w:t>
+      </w:r>
+      <w:r>
+        <w:t xml:space="preserve">Jet, </w:t>
+      </w:r>
+      <w:r>
+        <w:t>Yellow Tail Wines</w:t>
+      </w:r>
+    </w:p>
+    <w:p>
+      <w:pPr>
+        <w:pStyle w:val="ListBullet"/>
+      </w:pPr>
+      <w:r>
+        <w:lastRenderedPageBreak/>
+        <w:t>Work with digital strategists and creative</w:t>
+      </w:r>
+      <w:r>
+        <w:t xml:space="preserve"> team</w:t>
+      </w:r>
+      <w:r>
+        <w:t>s from</w:t>
+      </w:r>
+      <w:r>
+        <w:t xml:space="preserve"> the</w:t>
+      </w:r>
+      <w:r>
+        <w:t xml:space="preserve"> earliest point to ensure </w:t>
+      </w:r>
+      <w:r>
+        <w:t xml:space="preserve">the </w:t>
+      </w:r>
+      <w:r>
+        <w:t>tech</w:t>
+      </w:r>
+      <w:r>
+        <w:t>nology</w:t>
+      </w:r>
+      <w:r>
+        <w:t xml:space="preserve"> is feasible</w:t>
+      </w:r>
+      <w:r>
+        <w:t xml:space="preserve"> and that </w:t>
+      </w:r>
+      <w:r>
+        <w:t>we are pushin</w:t>
+      </w:r>
+      <w:r>
+        <w:t>g boundaries</w:t>
+      </w:r>
+    </w:p>
+    <w:p>
+      <w:pPr>
+        <w:pStyle w:val="ListBullet"/>
+      </w:pPr>
+      <w:r>
+        <w:t>Define application, information and database architectures for all projects</w:t>
+      </w:r>
+    </w:p>
+    <w:p>
+      <w:pPr>
+        <w:pStyle w:val="ListBullet"/>
+      </w:pPr>
+      <w:r>
+        <w:t>Responsible for all Creative Technology R&amp;D</w:t>
+      </w:r>
+    </w:p>
+    <w:p>
+      <w:pPr>
+        <w:pStyle w:val="ListBullet"/>
+      </w:pPr>
+      <w:r>
+        <w:t>Member of New Business team and participate in new business pitches</w:t>
+      </w:r>
+    </w:p>
+    <w:p>
+      <w:pPr>
+        <w:pStyle w:val="ListBullet"/>
+      </w:pPr>
+      <w:r>
+        <w:t xml:space="preserve">Global tech </w:t>
+      </w:r>
+      <w:r>
+        <w:t>consultant</w:t>
+      </w:r>
+      <w:r>
+        <w:t xml:space="preserve"> with various TBWA\DAN offices including New York, LA and London</w:t>
+      </w:r>
+    </w:p>
+    <w:p>
+      <w:pPr>
+        <w:rPr>
+          <w:i/>
+        </w:rPr>
+      </w:pPr>
+      <w:r>
+        <w:rPr>
+          <w:i/>
+        </w:rPr>
+        <w:t xml:space="preserve">Arduino, ASP.NET, C#, CSS3, </w:t>
       </w:r>
       <w:proofErr w:type="spellStart"/>
       <w:r>
-        <w:t>TEDMed</w:t>
+        <w:rPr>
+          <w:i/>
+        </w:rPr>
+        <w:t>ExpressJS</w:t>
       </w:r>
       <w:proofErr w:type="spellEnd"/>
       <w:r>
+        <w:rPr>
+          <w:i/>
+        </w:rPr>
+        <w:t xml:space="preserve">, Facebook API, </w:t>
+      </w:r>
+      <w:proofErr w:type="spellStart"/>
+      <w:r>
+        <w:rPr>
+          <w:i/>
+        </w:rPr>
+        <w:t>Git</w:t>
+      </w:r>
+      <w:proofErr w:type="spellEnd"/>
+      <w:r>
+        <w:rPr>
+          <w:i/>
+        </w:rPr>
+        <w:t xml:space="preserve">, Google APIs, HTML5, IIS, Instagram API, </w:t>
+      </w:r>
+      <w:proofErr w:type="spellStart"/>
+      <w:r>
+        <w:rPr>
+          <w:i/>
+        </w:rPr>
+        <w:t>IoT</w:t>
+      </w:r>
+      <w:proofErr w:type="spellEnd"/>
+      <w:r>
+        <w:rPr>
+          <w:i/>
+        </w:rPr>
+        <w:t xml:space="preserve">, Java, JavaScript, JSON, JSP, Linux, MongoDB, </w:t>
+      </w:r>
+      <w:proofErr w:type="spellStart"/>
+      <w:r>
+        <w:rPr>
+          <w:i/>
+        </w:rPr>
+        <w:t>mSOA</w:t>
+      </w:r>
+      <w:proofErr w:type="spellEnd"/>
+      <w:r>
+        <w:rPr>
+          <w:i/>
+        </w:rPr>
+        <w:t xml:space="preserve">, MySQL, Nginx, NodeJS, ODB-II, </w:t>
+      </w:r>
+      <w:proofErr w:type="spellStart"/>
+      <w:r>
+        <w:rPr>
+          <w:i/>
+        </w:rPr>
+        <w:t>PhantomJS</w:t>
+      </w:r>
+      <w:proofErr w:type="spellEnd"/>
+      <w:r>
+        <w:rPr>
+          <w:i/>
+        </w:rPr>
         <w:t xml:space="preserve">, </w:t>
       </w:r>
-      <w:r>
-        <w:t>Visa</w:t>
-      </w:r>
-      <w:r>
-        <w:t xml:space="preserve">, </w:t>
-      </w:r>
-      <w:r>
-        <w:t>West</w:t>
-      </w:r>
-      <w:r>
-        <w:t xml:space="preserve">Jet, </w:t>
-      </w:r>
-      <w:r>
-        <w:t>Yellow Tail Wines</w:t>
-      </w:r>
-    </w:p>
-    <w:p>
-      <w:pPr>
-        <w:pStyle w:val="ListBullet"/>
-      </w:pPr>
-      <w:r>
-        <w:t>Work with digital strategists and creative</w:t>
-      </w:r>
-      <w:r>
-        <w:t xml:space="preserve"> team</w:t>
-      </w:r>
-      <w:r>
-        <w:t>s from</w:t>
-      </w:r>
-      <w:r>
-        <w:t xml:space="preserve"> the</w:t>
-      </w:r>
-      <w:r>
-        <w:t xml:space="preserve"> earliest point to ensure </w:t>
-      </w:r>
-      <w:r>
-        <w:t xml:space="preserve">the </w:t>
-      </w:r>
-      <w:r>
-        <w:t>tech</w:t>
-      </w:r>
-      <w:r>
-        <w:t>nology</w:t>
-      </w:r>
-      <w:r>
-        <w:t xml:space="preserve"> is feasible</w:t>
-      </w:r>
-      <w:r>
-        <w:t xml:space="preserve"> and that </w:t>
-      </w:r>
-      <w:r>
-        <w:t>we are pushin</w:t>
-      </w:r>
-      <w:r>
-        <w:t>g boundaries</w:t>
-      </w:r>
-    </w:p>
-    <w:p>
-      <w:pPr>
-        <w:pStyle w:val="ListBullet"/>
-      </w:pPr>
-      <w:r>
-        <w:t>Define application, information and database architectures for all projects</w:t>
-      </w:r>
-    </w:p>
-    <w:p>
-      <w:pPr>
-        <w:pStyle w:val="ListBullet"/>
-      </w:pPr>
-      <w:r>
-        <w:t>Responsible for all Creative Technology R&amp;D</w:t>
-      </w:r>
-    </w:p>
-    <w:p>
-      <w:pPr>
-        <w:pStyle w:val="ListBullet"/>
-      </w:pPr>
-      <w:r>
-        <w:t>Member of New Business team and participate in new business pitches</w:t>
-      </w:r>
-    </w:p>
-    <w:p>
-      <w:pPr>
-        <w:pStyle w:val="ListBullet"/>
-      </w:pPr>
-      <w:r>
-        <w:t xml:space="preserve">Global tech </w:t>
-      </w:r>
-      <w:r>
-        <w:t>consultant</w:t>
-      </w:r>
-      <w:r>
-        <w:t xml:space="preserve"> with various TBWA\DAN offices including New York, LA and London</w:t>
-      </w:r>
-    </w:p>
-    <w:p>
-      <w:pPr>
+      <w:proofErr w:type="spellStart"/>
+      <w:r>
         <w:rPr>
           <w:i/>
         </w:rPr>
-      </w:pPr>
+        <w:t>PhoneGap</w:t>
+      </w:r>
+      <w:proofErr w:type="spellEnd"/>
       <w:r>
         <w:rPr>
           <w:i/>
         </w:rPr>
-        <w:t xml:space="preserve">Arduino, ASP.NET, C#, CSS3, </w:t>
-      </w:r>
-      <w:proofErr w:type="spellStart"/>
-      <w:r>
-        <w:rPr>
-          <w:i/>
-        </w:rPr>
-        <w:t>ExpressJS</w:t>
-      </w:r>
-      <w:proofErr w:type="spellEnd"/>
-      <w:r>
-        <w:rPr>
-          <w:i/>
-        </w:rPr>
-        <w:t xml:space="preserve">, Facebook API, </w:t>
-      </w:r>
-      <w:proofErr w:type="spellStart"/>
-      <w:r>
-        <w:rPr>
-          <w:i/>
-        </w:rPr>
-        <w:t>Git</w:t>
-      </w:r>
-      <w:proofErr w:type="spellEnd"/>
-      <w:r>
-        <w:rPr>
-          <w:i/>
-        </w:rPr>
-        <w:t xml:space="preserve">, Google APIs, HTML5, IIS, Instagram API, </w:t>
-      </w:r>
-      <w:proofErr w:type="spellStart"/>
-      <w:r>
-        <w:rPr>
-          <w:i/>
-        </w:rPr>
-        <w:t>IoT</w:t>
-      </w:r>
-      <w:proofErr w:type="spellEnd"/>
-      <w:r>
-        <w:rPr>
-          <w:i/>
-        </w:rPr>
-        <w:t xml:space="preserve">, Java, JavaScript, JSON, JSP, Linux, </w:t>
-      </w:r>
-      <w:proofErr w:type="spellStart"/>
-      <w:r>
-        <w:rPr>
-          <w:i/>
-        </w:rPr>
-        <w:t>MongoDB</w:t>
-      </w:r>
-      <w:proofErr w:type="spellEnd"/>
-      <w:r>
-        <w:rPr>
-          <w:i/>
-        </w:rPr>
-        <w:t xml:space="preserve">, </w:t>
-      </w:r>
-      <w:proofErr w:type="spellStart"/>
-      <w:r>
-        <w:rPr>
-          <w:i/>
-        </w:rPr>
-        <w:t>mSOA</w:t>
-      </w:r>
-      <w:proofErr w:type="spellEnd"/>
-      <w:r>
-        <w:rPr>
-          <w:i/>
-        </w:rPr>
-        <w:t xml:space="preserve">, MySQL, </w:t>
-      </w:r>
-      <w:proofErr w:type="spellStart"/>
-      <w:r>
-        <w:rPr>
-          <w:i/>
-        </w:rPr>
-        <w:t>Nginx</w:t>
-      </w:r>
-      <w:proofErr w:type="spellEnd"/>
-      <w:r>
-        <w:rPr>
-          <w:i/>
-        </w:rPr>
-        <w:t xml:space="preserve">, NodeJS, ODB-II, </w:t>
-      </w:r>
-      <w:proofErr w:type="spellStart"/>
-      <w:r>
-        <w:rPr>
-          <w:i/>
-        </w:rPr>
-        <w:t>PhantomJS</w:t>
-      </w:r>
-      <w:proofErr w:type="spellEnd"/>
-      <w:r>
-        <w:rPr>
-          <w:i/>
-        </w:rPr>
-        <w:t>, PhoneGap, PHP, Python, Raspberry Pi, SQL Server, SVN, Twitter API, Web Services, Windows, XML, YouTube API</w:t>
+        <w:t>, PHP, Python, Raspberry Pi, SQL Server, SVN, Twitter API, Web Services, Windows, XML, YouTube API</w:t>
       </w:r>
     </w:p>
     <w:p>
@@ -782,7 +970,7 @@
         </w:tabs>
         <w:spacing w:before="0" w:line="240" w:lineRule="auto"/>
       </w:pPr>
-      <w:hyperlink r:id="rId18">
+      <w:hyperlink r:id="rId20">
         <w:proofErr w:type="spellStart"/>
         <w:r>
           <w:rPr>
@@ -839,7 +1027,7 @@
       <w:r>
         <w:t xml:space="preserve">the </w:t>
       </w:r>
-      <w:hyperlink r:id="rId19" w:history="1">
+      <w:hyperlink r:id="rId21" w:history="1">
         <w:proofErr w:type="spellStart"/>
         <w:r>
           <w:rPr>
@@ -963,353 +1151,6 @@
           <w:i/>
         </w:rPr>
         <w:t xml:space="preserve"> S3 API, SQL Server, SVN, VBScript, VSS, web services, XML, YouTube API</w:t>
-      </w:r>
-    </w:p>
-    <w:p>
-      <w:pPr>
-        <w:pStyle w:val="Heading1"/>
-        <w:tabs>
-          <w:tab w:val="right" w:pos="9360"/>
-        </w:tabs>
-        <w:spacing w:before="0" w:line="240" w:lineRule="auto"/>
-      </w:pPr>
-      <w:hyperlink r:id="rId20" w:history="1">
-        <w:proofErr w:type="spellStart"/>
-        <w:r>
-          <w:rPr>
-            <w:rStyle w:val="Heading1HyperlinkChar"/>
-            <w:b/>
-          </w:rPr>
-          <w:t>Aird</w:t>
-        </w:r>
-        <w:proofErr w:type="spellEnd"/>
-        <w:r>
-          <w:rPr>
-            <w:rStyle w:val="Heading1HyperlinkChar"/>
-            <w:b/>
-          </w:rPr>
-          <w:t xml:space="preserve"> &amp; </w:t>
-        </w:r>
-        <w:proofErr w:type="spellStart"/>
-        <w:r>
-          <w:rPr>
-            <w:rStyle w:val="Heading1HyperlinkChar"/>
-            <w:b/>
-          </w:rPr>
-          <w:t>Berlis</w:t>
-        </w:r>
-        <w:proofErr w:type="spellEnd"/>
-        <w:r>
-          <w:rPr>
-            <w:rStyle w:val="Heading1HyperlinkChar"/>
-            <w:b/>
-          </w:rPr>
-          <w:t xml:space="preserve"> LLP</w:t>
-        </w:r>
-      </w:hyperlink>
-      <w:r>
-        <w:rPr>
-          <w:rStyle w:val="Heading1HyperlinkChar"/>
-          <w:b/>
-        </w:rPr>
-        <w:t xml:space="preserve"> (Toronto)</w:t>
-      </w:r>
-      <w:r>
-        <w:tab/>
-      </w:r>
-      <w:r>
-        <w:rPr>
-          <w:rStyle w:val="employment-date"/>
-          <w:b w:val="0"/>
-        </w:rPr>
-        <w:t xml:space="preserve">January 2004 to </w:t>
-      </w:r>
-      <w:r>
-        <w:rPr>
-          <w:rStyle w:val="employment-date"/>
-          <w:b w:val="0"/>
-        </w:rPr>
-        <w:t>November 2005</w:t>
-      </w:r>
-    </w:p>
-    <w:p>
-      <w:pPr>
-        <w:pStyle w:val="Heading2"/>
-        <w:rPr>
-          <w:sz w:val="28"/>
-        </w:rPr>
-      </w:pPr>
-      <w:r>
-        <w:t>Solution Consultant</w:t>
-      </w:r>
-    </w:p>
-    <w:p>
-      <w:pPr>
-        <w:pStyle w:val="ListBullet"/>
-      </w:pPr>
-      <w:r>
-        <w:t>Developed network and systems management applications</w:t>
-      </w:r>
-      <w:r>
-        <w:t>, end-user utilities and unattended deployment and installation scripts</w:t>
-      </w:r>
-    </w:p>
-    <w:p>
-      <w:pPr>
-        <w:pStyle w:val="ListBullet"/>
-      </w:pPr>
-      <w:r>
-        <w:t>Developed Blackberry intranet via BES MDS</w:t>
-      </w:r>
-    </w:p>
-    <w:p>
-      <w:pPr>
-        <w:pStyle w:val="ListBullet"/>
-      </w:pPr>
-      <w:r>
-        <w:t>Mentored developers</w:t>
-      </w:r>
-    </w:p>
-    <w:p>
-      <w:pPr>
-        <w:pStyle w:val="BodyText"/>
-        <w:rPr>
-          <w:i/>
-        </w:rPr>
-      </w:pPr>
-      <w:r>
-        <w:rPr>
-          <w:i/>
-        </w:rPr>
-        <w:t>ADSI, COM, DNN,</w:t>
-      </w:r>
-      <w:r>
-        <w:rPr>
-          <w:i/>
-        </w:rPr>
-        <w:t xml:space="preserve"> </w:t>
-      </w:r>
-      <w:proofErr w:type="spellStart"/>
-      <w:r>
-        <w:rPr>
-          <w:i/>
-        </w:rPr>
-        <w:t>DocsOpen</w:t>
-      </w:r>
-      <w:proofErr w:type="spellEnd"/>
-      <w:r>
-        <w:rPr>
-          <w:i/>
-        </w:rPr>
-        <w:t>,</w:t>
-      </w:r>
-      <w:r>
-        <w:rPr>
-          <w:i/>
-        </w:rPr>
-        <w:t xml:space="preserve"> IIS, </w:t>
-      </w:r>
-      <w:proofErr w:type="spellStart"/>
-      <w:r>
-        <w:rPr>
-          <w:i/>
-        </w:rPr>
-        <w:t>InstallShield</w:t>
-      </w:r>
-      <w:proofErr w:type="spellEnd"/>
-      <w:r>
-        <w:rPr>
-          <w:i/>
-        </w:rPr>
-        <w:t>, JavaScript, SQL Server, VB, VB.NET, VBScript, Win2K3, WMI</w:t>
-      </w:r>
-    </w:p>
-    <w:p>
-      <w:pPr>
-        <w:pStyle w:val="Heading1"/>
-        <w:tabs>
-          <w:tab w:val="right" w:pos="9360"/>
-        </w:tabs>
-        <w:spacing w:before="0" w:line="240" w:lineRule="auto"/>
-        <w:rPr>
-          <w:rStyle w:val="employment-date"/>
-          <w:color w:val="365F91" w:themeColor="accent1" w:themeShade="BF"/>
-          <w:sz w:val="28"/>
-        </w:rPr>
-      </w:pPr>
-      <w:r>
-        <w:t>Creative Standard Canada</w:t>
-      </w:r>
-      <w:r>
-        <w:t xml:space="preserve"> (Toronto)</w:t>
-      </w:r>
-      <w:r>
-        <w:tab/>
-      </w:r>
-      <w:r>
-        <w:rPr>
-          <w:rStyle w:val="employment-date"/>
-          <w:b w:val="0"/>
-        </w:rPr>
-        <w:t>January 2003 to January 2004 (company closed)</w:t>
-      </w:r>
-    </w:p>
-    <w:p>
-      <w:pPr>
-        <w:pStyle w:val="Heading2"/>
-      </w:pPr>
-      <w:r>
-        <w:t>Development Manager</w:t>
-      </w:r>
-    </w:p>
-    <w:p>
-      <w:pPr>
-        <w:pStyle w:val="ListBullet"/>
-      </w:pPr>
-      <w:r>
-        <w:t xml:space="preserve">Worked directly with several of CSC’s largest clients to design and develop the next generation of their Content Management System (CMS). </w:t>
-      </w:r>
-    </w:p>
-    <w:p>
-      <w:pPr>
-        <w:pStyle w:val="ListBullet"/>
-      </w:pPr>
-      <w:r>
-        <w:t xml:space="preserve">Completely redesigned and rewrote </w:t>
-      </w:r>
-      <w:r>
-        <w:t xml:space="preserve">the </w:t>
-      </w:r>
-      <w:r>
-        <w:t>CMS to simplify administration and facili</w:t>
-      </w:r>
-      <w:r>
-        <w:t>tate addition of custom modules which included rich roles based permission and page versioning</w:t>
-      </w:r>
-    </w:p>
-    <w:p>
-      <w:pPr>
-        <w:pStyle w:val="BodyText"/>
-        <w:rPr>
-          <w:i/>
-        </w:rPr>
-      </w:pPr>
-      <w:r>
-        <w:rPr>
-          <w:i/>
-        </w:rPr>
-        <w:t xml:space="preserve">ADO, ADSI, ASP, COM+, </w:t>
-      </w:r>
-      <w:r>
-        <w:rPr>
-          <w:i/>
-        </w:rPr>
-        <w:t xml:space="preserve">HTML, IIS, </w:t>
-      </w:r>
-      <w:r>
-        <w:rPr>
-          <w:i/>
-        </w:rPr>
-        <w:t>JavaScript, SQL Server, VB, VBScript, XML, XSLT</w:t>
-      </w:r>
-    </w:p>
-    <w:p>
-      <w:pPr>
-        <w:pStyle w:val="Heading1"/>
-        <w:tabs>
-          <w:tab w:val="right" w:pos="9360"/>
-        </w:tabs>
-        <w:spacing w:before="0" w:line="240" w:lineRule="auto"/>
-      </w:pPr>
-      <w:hyperlink r:id="rId21" w:history="1">
-        <w:r>
-          <w:rPr>
-            <w:rStyle w:val="Heading1HyperlinkChar"/>
-            <w:b/>
-          </w:rPr>
-          <w:t>Travelex</w:t>
-        </w:r>
-        <w:r>
-          <w:rPr>
-            <w:rStyle w:val="Heading1HyperlinkChar"/>
-            <w:b/>
-          </w:rPr>
-          <w:t xml:space="preserve"> Canada</w:t>
-        </w:r>
-      </w:hyperlink>
-      <w:r>
-        <w:rPr>
-          <w:rStyle w:val="Heading1HyperlinkChar"/>
-          <w:b/>
-        </w:rPr>
-        <w:t xml:space="preserve"> (Toronto)</w:t>
-      </w:r>
-      <w:r>
-        <w:tab/>
-      </w:r>
-      <w:r>
-        <w:rPr>
-          <w:rStyle w:val="employment-date"/>
-          <w:b w:val="0"/>
-        </w:rPr>
-        <w:t>January</w:t>
-      </w:r>
-      <w:r>
-        <w:rPr>
-          <w:rStyle w:val="employment-date"/>
-          <w:b w:val="0"/>
-        </w:rPr>
-        <w:t xml:space="preserve"> 2002 to January 2003</w:t>
-      </w:r>
-    </w:p>
-    <w:p>
-      <w:pPr>
-        <w:pStyle w:val="Heading2"/>
-      </w:pPr>
-      <w:r>
-        <w:t>Senior Consultant</w:t>
-      </w:r>
-    </w:p>
-    <w:p>
-      <w:pPr>
-        <w:pStyle w:val="ListBullet"/>
-      </w:pPr>
-      <w:r>
-        <w:t xml:space="preserve">Designed and built a currency application for distributing rates in real-time to the traders. </w:t>
-      </w:r>
-    </w:p>
-    <w:p>
-      <w:pPr>
-        <w:pStyle w:val="ListBullet"/>
-      </w:pPr>
-      <w:r>
-        <w:t xml:space="preserve">Created scalable framework for integrating multiple legacy financial systems. </w:t>
-      </w:r>
-    </w:p>
-    <w:p>
-      <w:pPr>
-        <w:pStyle w:val="BodyText"/>
-        <w:rPr>
-          <w:i/>
-        </w:rPr>
-      </w:pPr>
-      <w:r>
-        <w:rPr>
-          <w:i/>
-        </w:rPr>
-        <w:t xml:space="preserve">COM, </w:t>
-      </w:r>
-      <w:r>
-        <w:rPr>
-          <w:i/>
-        </w:rPr>
-        <w:t xml:space="preserve">HTML, </w:t>
-      </w:r>
-      <w:r>
-        <w:rPr>
-          <w:i/>
-        </w:rPr>
-        <w:t>IIS, JavaScript, MTS, SQL Server DTS, VB, VBScript, XML, XSLT</w:t>
       </w:r>
     </w:p>
     <w:p>
@@ -1369,14 +1210,14 @@
           <w:rStyle w:val="employment-date"/>
           <w:b w:val="0"/>
         </w:rPr>
-        <w:t>February</w:t>
+        <w:t xml:space="preserve">January 2004 to </w:t>
       </w:r>
       <w:r>
         <w:rPr>
           <w:rStyle w:val="employment-date"/>
           <w:b w:val="0"/>
         </w:rPr>
-        <w:t xml:space="preserve"> 2001 to January 2002</w:t>
+        <w:t>November 2005</w:t>
       </w:r>
     </w:p>
     <w:p>
@@ -1387,7 +1228,7 @@
         </w:rPr>
       </w:pPr>
       <w:r>
-        <w:t>Senior Consultant</w:t>
+        <w:t>Solution Consultant</w:t>
       </w:r>
     </w:p>
     <w:p>
@@ -1395,10 +1236,26 @@
         <w:pStyle w:val="ListBullet"/>
       </w:pPr>
       <w:r>
-        <w:t>Built new, and enhanced existing f</w:t>
-      </w:r>
-      <w:r>
-        <w:t>ront line business applications</w:t>
+        <w:t>Developed network and systems management applications</w:t>
+      </w:r>
+      <w:r>
+        <w:t>, end-user utilities and unattended deployment and installation scripts</w:t>
+      </w:r>
+    </w:p>
+    <w:p>
+      <w:pPr>
+        <w:pStyle w:val="ListBullet"/>
+      </w:pPr>
+      <w:r>
+        <w:t>Developed Blackberry intranet via BES MDS</w:t>
+      </w:r>
+    </w:p>
+    <w:p>
+      <w:pPr>
+        <w:pStyle w:val="ListBullet"/>
+      </w:pPr>
+      <w:r>
+        <w:t>Mentored developers</w:t>
       </w:r>
     </w:p>
     <w:p>
@@ -1412,7 +1269,13 @@
         <w:rPr>
           <w:i/>
         </w:rPr>
-        <w:t xml:space="preserve">COM, </w:t>
+        <w:t>ADSI, COM, DNN,</w:t>
+      </w:r>
+      <w:r>
+        <w:rPr>
+          <w:i/>
+        </w:rPr>
+        <w:t xml:space="preserve"> </w:t>
       </w:r>
       <w:proofErr w:type="spellStart"/>
       <w:r>
@@ -1426,25 +1289,27 @@
         <w:rPr>
           <w:i/>
         </w:rPr>
-        <w:t xml:space="preserve">, </w:t>
+        <w:t>,</w:t>
       </w:r>
       <w:r>
         <w:rPr>
           <w:i/>
         </w:rPr>
-        <w:t xml:space="preserve">HTML, IIS, </w:t>
-      </w:r>
+        <w:t xml:space="preserve"> IIS, </w:t>
+      </w:r>
+      <w:proofErr w:type="spellStart"/>
       <w:r>
         <w:rPr>
           <w:i/>
         </w:rPr>
-        <w:t>JavaScript,</w:t>
-      </w:r>
+        <w:t>InstallShield</w:t>
+      </w:r>
+      <w:proofErr w:type="spellEnd"/>
       <w:r>
         <w:rPr>
           <w:i/>
         </w:rPr>
-        <w:t xml:space="preserve"> MS-Access, SQL Server, VB, VBScript, VBScript, </w:t>
+        <w:t>, JavaScript, SQL Server, VB, VB.NET, VBScript, Win2K3, WMI</w:t>
       </w:r>
     </w:p>
     <w:p>
@@ -1454,8 +1319,332 @@
           <w:tab w:val="right" w:pos="9360"/>
         </w:tabs>
         <w:spacing w:before="0" w:line="240" w:lineRule="auto"/>
-      </w:pPr>
-      <w:hyperlink r:id="rId23">
+        <w:rPr>
+          <w:rStyle w:val="employment-date"/>
+          <w:color w:val="365F91" w:themeColor="accent1" w:themeShade="BF"/>
+          <w:sz w:val="28"/>
+        </w:rPr>
+      </w:pPr>
+      <w:r>
+        <w:t>Creative Standard Canada</w:t>
+      </w:r>
+      <w:r>
+        <w:t xml:space="preserve"> (Toronto)</w:t>
+      </w:r>
+      <w:r>
+        <w:tab/>
+      </w:r>
+      <w:r>
+        <w:rPr>
+          <w:rStyle w:val="employment-date"/>
+          <w:b w:val="0"/>
+        </w:rPr>
+        <w:t>January 2003 to January 2004 (company closed)</w:t>
+      </w:r>
+    </w:p>
+    <w:p>
+      <w:pPr>
+        <w:pStyle w:val="Heading2"/>
+      </w:pPr>
+      <w:r>
+        <w:t>Development Manager</w:t>
+      </w:r>
+    </w:p>
+    <w:p>
+      <w:pPr>
+        <w:pStyle w:val="ListBullet"/>
+      </w:pPr>
+      <w:r>
+        <w:t xml:space="preserve">Worked directly with several of CSC’s largest clients to design and develop the next generation of their Content Management System (CMS). </w:t>
+      </w:r>
+    </w:p>
+    <w:p>
+      <w:pPr>
+        <w:pStyle w:val="ListBullet"/>
+      </w:pPr>
+      <w:r>
+        <w:t xml:space="preserve">Completely redesigned and rewrote </w:t>
+      </w:r>
+      <w:r>
+        <w:t xml:space="preserve">the </w:t>
+      </w:r>
+      <w:r>
+        <w:t>CMS to simplify administration and facili</w:t>
+      </w:r>
+      <w:r>
+        <w:t>tate addition of custom modules which included rich roles based permission and page versioning</w:t>
+      </w:r>
+    </w:p>
+    <w:p>
+      <w:pPr>
+        <w:pStyle w:val="BodyText"/>
+        <w:rPr>
+          <w:i/>
+        </w:rPr>
+      </w:pPr>
+      <w:r>
+        <w:rPr>
+          <w:i/>
+        </w:rPr>
+        <w:t xml:space="preserve">ADO, ADSI, ASP, COM+, </w:t>
+      </w:r>
+      <w:r>
+        <w:rPr>
+          <w:i/>
+        </w:rPr>
+        <w:t xml:space="preserve">HTML, IIS, </w:t>
+      </w:r>
+      <w:r>
+        <w:rPr>
+          <w:i/>
+        </w:rPr>
+        <w:t>JavaScript, SQL Server, VB, VBScript, XML, XSLT</w:t>
+      </w:r>
+    </w:p>
+    <w:p>
+      <w:pPr>
+        <w:pStyle w:val="Heading1"/>
+        <w:tabs>
+          <w:tab w:val="right" w:pos="9360"/>
+        </w:tabs>
+        <w:spacing w:before="0" w:line="240" w:lineRule="auto"/>
+      </w:pPr>
+      <w:hyperlink r:id="rId23" w:history="1">
+        <w:r>
+          <w:rPr>
+            <w:rStyle w:val="Heading1HyperlinkChar"/>
+            <w:b/>
+          </w:rPr>
+          <w:t>Travelex</w:t>
+        </w:r>
+        <w:r>
+          <w:rPr>
+            <w:rStyle w:val="Heading1HyperlinkChar"/>
+            <w:b/>
+          </w:rPr>
+          <w:t xml:space="preserve"> Canada</w:t>
+        </w:r>
+      </w:hyperlink>
+      <w:r>
+        <w:rPr>
+          <w:rStyle w:val="Heading1HyperlinkChar"/>
+          <w:b/>
+        </w:rPr>
+        <w:t xml:space="preserve"> (Toronto)</w:t>
+      </w:r>
+      <w:r>
+        <w:tab/>
+      </w:r>
+      <w:r>
+        <w:rPr>
+          <w:rStyle w:val="employment-date"/>
+          <w:b w:val="0"/>
+        </w:rPr>
+        <w:t>January</w:t>
+      </w:r>
+      <w:r>
+        <w:rPr>
+          <w:rStyle w:val="employment-date"/>
+          <w:b w:val="0"/>
+        </w:rPr>
+        <w:t xml:space="preserve"> 2002 to January 2003</w:t>
+      </w:r>
+    </w:p>
+    <w:p>
+      <w:pPr>
+        <w:pStyle w:val="Heading2"/>
+      </w:pPr>
+      <w:r>
+        <w:t>Senior Consultant</w:t>
+      </w:r>
+    </w:p>
+    <w:p>
+      <w:pPr>
+        <w:pStyle w:val="ListBullet"/>
+      </w:pPr>
+      <w:r>
+        <w:t xml:space="preserve">Designed and built a currency application for distributing rates in real-time to the traders. </w:t>
+      </w:r>
+    </w:p>
+    <w:p>
+      <w:pPr>
+        <w:pStyle w:val="ListBullet"/>
+      </w:pPr>
+      <w:r>
+        <w:t xml:space="preserve">Created scalable framework for integrating multiple legacy financial systems. </w:t>
+      </w:r>
+    </w:p>
+    <w:p>
+      <w:pPr>
+        <w:pStyle w:val="BodyText"/>
+        <w:rPr>
+          <w:i/>
+        </w:rPr>
+      </w:pPr>
+      <w:r>
+        <w:rPr>
+          <w:i/>
+        </w:rPr>
+        <w:lastRenderedPageBreak/>
+        <w:t xml:space="preserve">COM, </w:t>
+      </w:r>
+      <w:r>
+        <w:rPr>
+          <w:i/>
+        </w:rPr>
+        <w:t xml:space="preserve">HTML, </w:t>
+      </w:r>
+      <w:r>
+        <w:rPr>
+          <w:i/>
+        </w:rPr>
+        <w:t>IIS, JavaScript, MTS, SQL Server DTS, VB, VBScript, XML, XSLT</w:t>
+      </w:r>
+    </w:p>
+    <w:p>
+      <w:pPr>
+        <w:pStyle w:val="Heading1"/>
+        <w:tabs>
+          <w:tab w:val="right" w:pos="9360"/>
+        </w:tabs>
+        <w:spacing w:before="0" w:line="240" w:lineRule="auto"/>
+      </w:pPr>
+      <w:hyperlink r:id="rId24" w:history="1">
+        <w:proofErr w:type="spellStart"/>
+        <w:r>
+          <w:rPr>
+            <w:rStyle w:val="Heading1HyperlinkChar"/>
+            <w:b/>
+          </w:rPr>
+          <w:t>Aird</w:t>
+        </w:r>
+        <w:proofErr w:type="spellEnd"/>
+        <w:r>
+          <w:rPr>
+            <w:rStyle w:val="Heading1HyperlinkChar"/>
+            <w:b/>
+          </w:rPr>
+          <w:t xml:space="preserve"> &amp; </w:t>
+        </w:r>
+        <w:proofErr w:type="spellStart"/>
+        <w:r>
+          <w:rPr>
+            <w:rStyle w:val="Heading1HyperlinkChar"/>
+            <w:b/>
+          </w:rPr>
+          <w:t>Berlis</w:t>
+        </w:r>
+        <w:proofErr w:type="spellEnd"/>
+        <w:r>
+          <w:rPr>
+            <w:rStyle w:val="Heading1HyperlinkChar"/>
+            <w:b/>
+          </w:rPr>
+          <w:t xml:space="preserve"> LLP</w:t>
+        </w:r>
+      </w:hyperlink>
+      <w:r>
+        <w:rPr>
+          <w:rStyle w:val="Heading1HyperlinkChar"/>
+          <w:b/>
+        </w:rPr>
+        <w:t xml:space="preserve"> (Toronto)</w:t>
+      </w:r>
+      <w:r>
+        <w:tab/>
+      </w:r>
+      <w:r>
+        <w:rPr>
+          <w:rStyle w:val="employment-date"/>
+          <w:b w:val="0"/>
+        </w:rPr>
+        <w:t>February</w:t>
+      </w:r>
+      <w:r>
+        <w:rPr>
+          <w:rStyle w:val="employment-date"/>
+          <w:b w:val="0"/>
+        </w:rPr>
+        <w:t xml:space="preserve"> 2001 to January 2002</w:t>
+      </w:r>
+    </w:p>
+    <w:p>
+      <w:pPr>
+        <w:pStyle w:val="Heading2"/>
+        <w:rPr>
+          <w:sz w:val="28"/>
+        </w:rPr>
+      </w:pPr>
+      <w:r>
+        <w:t>Senior Consultant</w:t>
+      </w:r>
+    </w:p>
+    <w:p>
+      <w:pPr>
+        <w:pStyle w:val="ListBullet"/>
+      </w:pPr>
+      <w:r>
+        <w:t>Built new, and enhanced existing f</w:t>
+      </w:r>
+      <w:r>
+        <w:t>ront line business applications</w:t>
+      </w:r>
+    </w:p>
+    <w:p>
+      <w:pPr>
+        <w:pStyle w:val="BodyText"/>
+        <w:rPr>
+          <w:i/>
+        </w:rPr>
+      </w:pPr>
+      <w:r>
+        <w:rPr>
+          <w:i/>
+        </w:rPr>
+        <w:t xml:space="preserve">COM, </w:t>
+      </w:r>
+      <w:proofErr w:type="spellStart"/>
+      <w:r>
+        <w:rPr>
+          <w:i/>
+        </w:rPr>
+        <w:t>DocsOpen</w:t>
+      </w:r>
+      <w:proofErr w:type="spellEnd"/>
+      <w:r>
+        <w:rPr>
+          <w:i/>
+        </w:rPr>
+        <w:t xml:space="preserve">, </w:t>
+      </w:r>
+      <w:r>
+        <w:rPr>
+          <w:i/>
+        </w:rPr>
+        <w:t xml:space="preserve">HTML, IIS, </w:t>
+      </w:r>
+      <w:r>
+        <w:rPr>
+          <w:i/>
+        </w:rPr>
+        <w:t>JavaScript,</w:t>
+      </w:r>
+      <w:r>
+        <w:rPr>
+          <w:i/>
+        </w:rPr>
+        <w:t xml:space="preserve"> MS-Access, SQL Server, VB, VBScript, VBScript, </w:t>
+      </w:r>
+    </w:p>
+    <w:p>
+      <w:pPr>
+        <w:pStyle w:val="Heading1"/>
+        <w:tabs>
+          <w:tab w:val="right" w:pos="9360"/>
+        </w:tabs>
+        <w:spacing w:before="0" w:line="240" w:lineRule="auto"/>
+      </w:pPr>
+      <w:hyperlink r:id="rId25">
         <w:r>
           <w:rPr>
             <w:rStyle w:val="Heading1HyperlinkChar"/>
@@ -1502,11 +1691,7 @@
         <w:pStyle w:val="ListBullet"/>
       </w:pPr>
       <w:r>
-        <w:t xml:space="preserve">Contracted to complete the development of an existing project named Inspector Notebook. Inspector Notebook is a distributed application that runs on 300 laptop computers used by labour </w:t>
-      </w:r>
-      <w:r>
-        <w:lastRenderedPageBreak/>
-        <w:t>inspectors across the province. Local data in Sybase is synchronized with a central Oracle back-end in Toronto.</w:t>
+        <w:t>Contracted to complete the development of an existing project named Inspector Notebook. Inspector Notebook is a distributed application that runs on 300 laptop computers used by labour inspectors across the province. Local data in Sybase is synchronized with a central Oracle back-end in Toronto.</w:t>
       </w:r>
     </w:p>
     <w:p>
@@ -1530,7 +1715,7 @@
           <w:tab w:val="right" w:pos="9360"/>
         </w:tabs>
       </w:pPr>
-      <w:hyperlink r:id="rId24" w:history="1">
+      <w:hyperlink r:id="rId26" w:history="1">
         <w:r>
           <w:rPr>
             <w:rStyle w:val="Heading1HyperlinkChar"/>
@@ -1649,7 +1834,7 @@
         </w:tabs>
         <w:spacing w:before="0" w:line="240" w:lineRule="auto"/>
       </w:pPr>
-      <w:hyperlink r:id="rId25" w:history="1">
+      <w:hyperlink r:id="rId27" w:history="1">
         <w:r>
           <w:rPr>
             <w:rStyle w:val="Heading1HyperlinkChar"/>
@@ -1712,7 +1897,7 @@
         <w:spacing w:before="0" w:line="240" w:lineRule="auto"/>
         <w:jc w:val="both"/>
       </w:pPr>
-      <w:hyperlink r:id="rId26" w:history="1">
+      <w:hyperlink r:id="rId28" w:history="1">
         <w:r>
           <w:rPr>
             <w:rStyle w:val="Heading1HyperlinkChar"/>
@@ -1805,7 +1990,7 @@
           <w:b w:val="0"/>
         </w:rPr>
       </w:pPr>
-      <w:hyperlink r:id="rId27" w:history="1">
+      <w:hyperlink r:id="rId29" w:history="1">
         <w:r>
           <w:rPr>
             <w:rStyle w:val="Heading1HyperlinkChar"/>
@@ -1878,7 +2063,7 @@
         </w:tabs>
         <w:spacing w:before="0" w:line="240" w:lineRule="auto"/>
       </w:pPr>
-      <w:hyperlink r:id="rId28" w:history="1">
+      <w:hyperlink r:id="rId30" w:history="1">
         <w:r>
           <w:rPr>
             <w:rStyle w:val="Heading1HyperlinkChar"/>
@@ -1957,7 +2142,7 @@
           <w:b w:val="0"/>
         </w:rPr>
       </w:pPr>
-      <w:hyperlink r:id="rId29" w:history="1">
+      <w:hyperlink r:id="rId31" w:history="1">
         <w:proofErr w:type="spellStart"/>
         <w:r>
           <w:rPr>
@@ -2070,8 +2255,6 @@
         <w:t xml:space="preserve">Sole Proprietor </w:t>
       </w:r>
     </w:p>
-    <w:bookmarkStart w:id="1" w:name="_GoBack"/>
-    <w:bookmarkEnd w:id="1"/>
     <w:p>
       <w:pPr>
         <w:pStyle w:val="Heading1"/>
@@ -2083,50 +2266,24 @@
           <w:rStyle w:val="employment-date"/>
         </w:rPr>
       </w:pPr>
-      <w:r>
-        <w:rPr>
-          <w:rStyle w:val="Heading1HyperlinkChar"/>
-          <w:b/>
-        </w:rPr>
-        <w:fldChar w:fldCharType="begin"/>
-      </w:r>
-      <w:r>
-        <w:rPr>
-          <w:rStyle w:val="Heading1HyperlinkChar"/>
-          <w:b/>
-        </w:rPr>
-        <w:instrText xml:space="preserve"> HYPERLINK "http://hepcomotion.com/" </w:instrText>
-      </w:r>
-      <w:r>
-        <w:rPr>
-          <w:rStyle w:val="Heading1HyperlinkChar"/>
-          <w:b/>
-        </w:rPr>
-        <w:fldChar w:fldCharType="separate"/>
-      </w:r>
-      <w:proofErr w:type="spellStart"/>
-      <w:r>
-        <w:rPr>
-          <w:rStyle w:val="Heading1HyperlinkChar"/>
-          <w:b/>
-        </w:rPr>
-        <w:t>HepcoMotion</w:t>
-      </w:r>
-      <w:proofErr w:type="spellEnd"/>
-      <w:r>
-        <w:rPr>
-          <w:rStyle w:val="Heading1HyperlinkChar"/>
-          <w:b/>
-        </w:rPr>
-        <w:t xml:space="preserve"> (London, UK)</w:t>
-      </w:r>
-      <w:r>
-        <w:rPr>
-          <w:rStyle w:val="Heading1HyperlinkChar"/>
-          <w:b/>
-        </w:rPr>
-        <w:fldChar w:fldCharType="end"/>
-      </w:r>
+      <w:hyperlink r:id="rId32" w:history="1">
+        <w:proofErr w:type="spellStart"/>
+        <w:r>
+          <w:rPr>
+            <w:rStyle w:val="Heading1HyperlinkChar"/>
+            <w:b/>
+          </w:rPr>
+          <w:t>HepcoMotion</w:t>
+        </w:r>
+        <w:proofErr w:type="spellEnd"/>
+        <w:r>
+          <w:rPr>
+            <w:rStyle w:val="Heading1HyperlinkChar"/>
+            <w:b/>
+          </w:rPr>
+          <w:t xml:space="preserve"> (London, UK)</w:t>
+        </w:r>
+      </w:hyperlink>
       <w:r>
         <w:tab/>
       </w:r>
@@ -2161,12 +2318,12 @@
       </w:r>
     </w:p>
     <w:sectPr>
-      <w:headerReference w:type="even" r:id="rId30"/>
-      <w:headerReference w:type="default" r:id="rId31"/>
-      <w:footerReference w:type="even" r:id="rId32"/>
-      <w:footerReference w:type="default" r:id="rId33"/>
-      <w:headerReference w:type="first" r:id="rId34"/>
-      <w:footerReference w:type="first" r:id="rId35"/>
+      <w:headerReference w:type="even" r:id="rId33"/>
+      <w:headerReference w:type="default" r:id="rId34"/>
+      <w:footerReference w:type="even" r:id="rId35"/>
+      <w:footerReference w:type="default" r:id="rId36"/>
+      <w:headerReference w:type="first" r:id="rId37"/>
+      <w:footerReference w:type="first" r:id="rId38"/>
       <w:type w:val="continuous"/>
       <w:pgSz w:w="12240" w:h="15840"/>
       <w:pgMar w:top="1440" w:right="1440" w:bottom="1440" w:left="1440" w:header="720" w:footer="720" w:gutter="0"/>
@@ -2179,7 +2336,7 @@
 </file>
 
 <file path=word/endnotes.xml><?xml version="1.0" encoding="utf-8"?>
-<w:endnotes xmlns:wpc="http://schemas.microsoft.com/office/word/2010/wordprocessingCanvas" xmlns:mc="http://schemas.openxmlformats.org/markup-compatibility/2006" xmlns:o="urn:schemas-microsoft-com:office:office" xmlns:r="http://schemas.openxmlformats.org/officeDocument/2006/relationships" xmlns:m="http://schemas.openxmlformats.org/officeDocument/2006/math" xmlns:v="urn:schemas-microsoft-com:vml" xmlns:wp14="http://schemas.microsoft.com/office/word/2010/wordprocessingDrawing" xmlns:wp="http://schemas.openxmlformats.org/drawingml/2006/wordprocessingDrawing" xmlns:w10="urn:schemas-microsoft-com:office:word" xmlns:w="http://schemas.openxmlformats.org/wordprocessingml/2006/main" xmlns:w14="http://schemas.microsoft.com/office/word/2010/wordml" xmlns:wpg="http://schemas.microsoft.com/office/word/2010/wordprocessingGroup" xmlns:wpi="http://schemas.microsoft.com/office/word/2010/wordprocessingInk" xmlns:wne="http://schemas.microsoft.com/office/word/2006/wordml" xmlns:wps="http://schemas.microsoft.com/office/word/2010/wordprocessingShape" mc:Ignorable="w14 wp14">
+<w:endnotes xmlns:wpc="http://schemas.microsoft.com/office/word/2010/wordprocessingCanvas" xmlns:mc="http://schemas.openxmlformats.org/markup-compatibility/2006" xmlns:o="urn:schemas-microsoft-com:office:office" xmlns:r="http://schemas.openxmlformats.org/officeDocument/2006/relationships" xmlns:m="http://schemas.openxmlformats.org/officeDocument/2006/math" xmlns:v="urn:schemas-microsoft-com:vml" xmlns:wp14="http://schemas.microsoft.com/office/word/2010/wordprocessingDrawing" xmlns:wp="http://schemas.openxmlformats.org/drawingml/2006/wordprocessingDrawing" xmlns:w10="urn:schemas-microsoft-com:office:word" xmlns:w="http://schemas.openxmlformats.org/wordprocessingml/2006/main" xmlns:w14="http://schemas.microsoft.com/office/word/2010/wordml" xmlns:w15="http://schemas.microsoft.com/office/word/2012/wordml" xmlns:wpg="http://schemas.microsoft.com/office/word/2010/wordprocessingGroup" xmlns:wpi="http://schemas.microsoft.com/office/word/2010/wordprocessingInk" xmlns:wne="http://schemas.microsoft.com/office/word/2006/wordml" xmlns:wps="http://schemas.microsoft.com/office/word/2010/wordprocessingShape" mc:Ignorable="w14 w15 wp14">
   <w:endnote w:type="separator" w:id="-1">
     <w:p>
       <w:pPr>
@@ -2211,7 +2368,7 @@
 </file>
 
 <file path=word/footer1.xml><?xml version="1.0" encoding="utf-8"?>
-<w:ftr xmlns:wpc="http://schemas.microsoft.com/office/word/2010/wordprocessingCanvas" xmlns:mc="http://schemas.openxmlformats.org/markup-compatibility/2006" xmlns:o="urn:schemas-microsoft-com:office:office" xmlns:r="http://schemas.openxmlformats.org/officeDocument/2006/relationships" xmlns:m="http://schemas.openxmlformats.org/officeDocument/2006/math" xmlns:v="urn:schemas-microsoft-com:vml" xmlns:wp14="http://schemas.microsoft.com/office/word/2010/wordprocessingDrawing" xmlns:wp="http://schemas.openxmlformats.org/drawingml/2006/wordprocessingDrawing" xmlns:w10="urn:schemas-microsoft-com:office:word" xmlns:w="http://schemas.openxmlformats.org/wordprocessingml/2006/main" xmlns:w14="http://schemas.microsoft.com/office/word/2010/wordml" xmlns:wpg="http://schemas.microsoft.com/office/word/2010/wordprocessingGroup" xmlns:wpi="http://schemas.microsoft.com/office/word/2010/wordprocessingInk" xmlns:wne="http://schemas.microsoft.com/office/word/2006/wordml" xmlns:wps="http://schemas.microsoft.com/office/word/2010/wordprocessingShape" mc:Ignorable="w14 wp14">
+<w:ftr xmlns:wpc="http://schemas.microsoft.com/office/word/2010/wordprocessingCanvas" xmlns:mc="http://schemas.openxmlformats.org/markup-compatibility/2006" xmlns:o="urn:schemas-microsoft-com:office:office" xmlns:r="http://schemas.openxmlformats.org/officeDocument/2006/relationships" xmlns:m="http://schemas.openxmlformats.org/officeDocument/2006/math" xmlns:v="urn:schemas-microsoft-com:vml" xmlns:wp14="http://schemas.microsoft.com/office/word/2010/wordprocessingDrawing" xmlns:wp="http://schemas.openxmlformats.org/drawingml/2006/wordprocessingDrawing" xmlns:w10="urn:schemas-microsoft-com:office:word" xmlns:w="http://schemas.openxmlformats.org/wordprocessingml/2006/main" xmlns:w14="http://schemas.microsoft.com/office/word/2010/wordml" xmlns:w15="http://schemas.microsoft.com/office/word/2012/wordml" xmlns:wpg="http://schemas.microsoft.com/office/word/2010/wordprocessingGroup" xmlns:wpi="http://schemas.microsoft.com/office/word/2010/wordprocessingInk" xmlns:wne="http://schemas.microsoft.com/office/word/2006/wordml" xmlns:wps="http://schemas.microsoft.com/office/word/2010/wordprocessingShape" mc:Ignorable="w14 w15 wp14">
   <w:p>
     <w:pPr>
       <w:pStyle w:val="Footer"/>
@@ -2221,7 +2378,7 @@
 </file>
 
 <file path=word/footer2.xml><?xml version="1.0" encoding="utf-8"?>
-<w:ftr xmlns:wpc="http://schemas.microsoft.com/office/word/2010/wordprocessingCanvas" xmlns:mc="http://schemas.openxmlformats.org/markup-compatibility/2006" xmlns:o="urn:schemas-microsoft-com:office:office" xmlns:r="http://schemas.openxmlformats.org/officeDocument/2006/relationships" xmlns:m="http://schemas.openxmlformats.org/officeDocument/2006/math" xmlns:v="urn:schemas-microsoft-com:vml" xmlns:wp14="http://schemas.microsoft.com/office/word/2010/wordprocessingDrawing" xmlns:wp="http://schemas.openxmlformats.org/drawingml/2006/wordprocessingDrawing" xmlns:w10="urn:schemas-microsoft-com:office:word" xmlns:w="http://schemas.openxmlformats.org/wordprocessingml/2006/main" xmlns:w14="http://schemas.microsoft.com/office/word/2010/wordml" xmlns:wpg="http://schemas.microsoft.com/office/word/2010/wordprocessingGroup" xmlns:wpi="http://schemas.microsoft.com/office/word/2010/wordprocessingInk" xmlns:wne="http://schemas.microsoft.com/office/word/2006/wordml" xmlns:wps="http://schemas.microsoft.com/office/word/2010/wordprocessingShape" mc:Ignorable="w14 wp14">
+<w:ftr xmlns:wpc="http://schemas.microsoft.com/office/word/2010/wordprocessingCanvas" xmlns:mc="http://schemas.openxmlformats.org/markup-compatibility/2006" xmlns:o="urn:schemas-microsoft-com:office:office" xmlns:r="http://schemas.openxmlformats.org/officeDocument/2006/relationships" xmlns:m="http://schemas.openxmlformats.org/officeDocument/2006/math" xmlns:v="urn:schemas-microsoft-com:vml" xmlns:wp14="http://schemas.microsoft.com/office/word/2010/wordprocessingDrawing" xmlns:wp="http://schemas.openxmlformats.org/drawingml/2006/wordprocessingDrawing" xmlns:w10="urn:schemas-microsoft-com:office:word" xmlns:w="http://schemas.openxmlformats.org/wordprocessingml/2006/main" xmlns:w14="http://schemas.microsoft.com/office/word/2010/wordml" xmlns:w15="http://schemas.microsoft.com/office/word/2012/wordml" xmlns:wpg="http://schemas.microsoft.com/office/word/2010/wordprocessingGroup" xmlns:wpi="http://schemas.microsoft.com/office/word/2010/wordprocessingInk" xmlns:wne="http://schemas.microsoft.com/office/word/2006/wordml" xmlns:wps="http://schemas.microsoft.com/office/word/2010/wordprocessingShape" mc:Ignorable="w14 w15 wp14">
   <w:p>
     <w:pPr>
       <w:pStyle w:val="Footer"/>
@@ -2279,7 +2436,7 @@
 </file>
 
 <file path=word/footer3.xml><?xml version="1.0" encoding="utf-8"?>
-<w:ftr xmlns:wpc="http://schemas.microsoft.com/office/word/2010/wordprocessingCanvas" xmlns:mc="http://schemas.openxmlformats.org/markup-compatibility/2006" xmlns:o="urn:schemas-microsoft-com:office:office" xmlns:r="http://schemas.openxmlformats.org/officeDocument/2006/relationships" xmlns:m="http://schemas.openxmlformats.org/officeDocument/2006/math" xmlns:v="urn:schemas-microsoft-com:vml" xmlns:wp14="http://schemas.microsoft.com/office/word/2010/wordprocessingDrawing" xmlns:wp="http://schemas.openxmlformats.org/drawingml/2006/wordprocessingDrawing" xmlns:w10="urn:schemas-microsoft-com:office:word" xmlns:w="http://schemas.openxmlformats.org/wordprocessingml/2006/main" xmlns:w14="http://schemas.microsoft.com/office/word/2010/wordml" xmlns:wpg="http://schemas.microsoft.com/office/word/2010/wordprocessingGroup" xmlns:wpi="http://schemas.microsoft.com/office/word/2010/wordprocessingInk" xmlns:wne="http://schemas.microsoft.com/office/word/2006/wordml" xmlns:wps="http://schemas.microsoft.com/office/word/2010/wordprocessingShape" mc:Ignorable="w14 wp14">
+<w:ftr xmlns:wpc="http://schemas.microsoft.com/office/word/2010/wordprocessingCanvas" xmlns:mc="http://schemas.openxmlformats.org/markup-compatibility/2006" xmlns:o="urn:schemas-microsoft-com:office:office" xmlns:r="http://schemas.openxmlformats.org/officeDocument/2006/relationships" xmlns:m="http://schemas.openxmlformats.org/officeDocument/2006/math" xmlns:v="urn:schemas-microsoft-com:vml" xmlns:wp14="http://schemas.microsoft.com/office/word/2010/wordprocessingDrawing" xmlns:wp="http://schemas.openxmlformats.org/drawingml/2006/wordprocessingDrawing" xmlns:w10="urn:schemas-microsoft-com:office:word" xmlns:w="http://schemas.openxmlformats.org/wordprocessingml/2006/main" xmlns:w14="http://schemas.microsoft.com/office/word/2010/wordml" xmlns:w15="http://schemas.microsoft.com/office/word/2012/wordml" xmlns:wpg="http://schemas.microsoft.com/office/word/2010/wordprocessingGroup" xmlns:wpi="http://schemas.microsoft.com/office/word/2010/wordprocessingInk" xmlns:wne="http://schemas.microsoft.com/office/word/2006/wordml" xmlns:wps="http://schemas.microsoft.com/office/word/2010/wordprocessingShape" mc:Ignorable="w14 w15 wp14">
   <w:p>
     <w:pPr>
       <w:pStyle w:val="Footer"/>
@@ -2289,7 +2446,7 @@
 </file>
 
 <file path=word/footnotes.xml><?xml version="1.0" encoding="utf-8"?>
-<w:footnotes xmlns:wpc="http://schemas.microsoft.com/office/word/2010/wordprocessingCanvas" xmlns:mc="http://schemas.openxmlformats.org/markup-compatibility/2006" xmlns:o="urn:schemas-microsoft-com:office:office" xmlns:r="http://schemas.openxmlformats.org/officeDocument/2006/relationships" xmlns:m="http://schemas.openxmlformats.org/officeDocument/2006/math" xmlns:v="urn:schemas-microsoft-com:vml" xmlns:wp14="http://schemas.microsoft.com/office/word/2010/wordprocessingDrawing" xmlns:wp="http://schemas.openxmlformats.org/drawingml/2006/wordprocessingDrawing" xmlns:w10="urn:schemas-microsoft-com:office:word" xmlns:w="http://schemas.openxmlformats.org/wordprocessingml/2006/main" xmlns:w14="http://schemas.microsoft.com/office/word/2010/wordml" xmlns:wpg="http://schemas.microsoft.com/office/word/2010/wordprocessingGroup" xmlns:wpi="http://schemas.microsoft.com/office/word/2010/wordprocessingInk" xmlns:wne="http://schemas.microsoft.com/office/word/2006/wordml" xmlns:wps="http://schemas.microsoft.com/office/word/2010/wordprocessingShape" mc:Ignorable="w14 wp14">
+<w:footnotes xmlns:wpc="http://schemas.microsoft.com/office/word/2010/wordprocessingCanvas" xmlns:mc="http://schemas.openxmlformats.org/markup-compatibility/2006" xmlns:o="urn:schemas-microsoft-com:office:office" xmlns:r="http://schemas.openxmlformats.org/officeDocument/2006/relationships" xmlns:m="http://schemas.openxmlformats.org/officeDocument/2006/math" xmlns:v="urn:schemas-microsoft-com:vml" xmlns:wp14="http://schemas.microsoft.com/office/word/2010/wordprocessingDrawing" xmlns:wp="http://schemas.openxmlformats.org/drawingml/2006/wordprocessingDrawing" xmlns:w10="urn:schemas-microsoft-com:office:word" xmlns:w="http://schemas.openxmlformats.org/wordprocessingml/2006/main" xmlns:w14="http://schemas.microsoft.com/office/word/2010/wordml" xmlns:w15="http://schemas.microsoft.com/office/word/2012/wordml" xmlns:wpg="http://schemas.microsoft.com/office/word/2010/wordprocessingGroup" xmlns:wpi="http://schemas.microsoft.com/office/word/2010/wordprocessingInk" xmlns:wne="http://schemas.microsoft.com/office/word/2006/wordml" xmlns:wps="http://schemas.microsoft.com/office/word/2010/wordprocessingShape" mc:Ignorable="w14 w15 wp14">
   <w:footnote w:type="separator" w:id="-1">
     <w:p>
       <w:pPr>
@@ -2321,7 +2478,7 @@
 </file>
 
 <file path=word/header1.xml><?xml version="1.0" encoding="utf-8"?>
-<w:hdr xmlns:wpc="http://schemas.microsoft.com/office/word/2010/wordprocessingCanvas" xmlns:mc="http://schemas.openxmlformats.org/markup-compatibility/2006" xmlns:o="urn:schemas-microsoft-com:office:office" xmlns:r="http://schemas.openxmlformats.org/officeDocument/2006/relationships" xmlns:m="http://schemas.openxmlformats.org/officeDocument/2006/math" xmlns:v="urn:schemas-microsoft-com:vml" xmlns:wp14="http://schemas.microsoft.com/office/word/2010/wordprocessingDrawing" xmlns:wp="http://schemas.openxmlformats.org/drawingml/2006/wordprocessingDrawing" xmlns:w10="urn:schemas-microsoft-com:office:word" xmlns:w="http://schemas.openxmlformats.org/wordprocessingml/2006/main" xmlns:w14="http://schemas.microsoft.com/office/word/2010/wordml" xmlns:wpg="http://schemas.microsoft.com/office/word/2010/wordprocessingGroup" xmlns:wpi="http://schemas.microsoft.com/office/word/2010/wordprocessingInk" xmlns:wne="http://schemas.microsoft.com/office/word/2006/wordml" xmlns:wps="http://schemas.microsoft.com/office/word/2010/wordprocessingShape" mc:Ignorable="w14 wp14">
+<w:hdr xmlns:wpc="http://schemas.microsoft.com/office/word/2010/wordprocessingCanvas" xmlns:mc="http://schemas.openxmlformats.org/markup-compatibility/2006" xmlns:o="urn:schemas-microsoft-com:office:office" xmlns:r="http://schemas.openxmlformats.org/officeDocument/2006/relationships" xmlns:m="http://schemas.openxmlformats.org/officeDocument/2006/math" xmlns:v="urn:schemas-microsoft-com:vml" xmlns:wp14="http://schemas.microsoft.com/office/word/2010/wordprocessingDrawing" xmlns:wp="http://schemas.openxmlformats.org/drawingml/2006/wordprocessingDrawing" xmlns:w10="urn:schemas-microsoft-com:office:word" xmlns:w="http://schemas.openxmlformats.org/wordprocessingml/2006/main" xmlns:w14="http://schemas.microsoft.com/office/word/2010/wordml" xmlns:w15="http://schemas.microsoft.com/office/word/2012/wordml" xmlns:wpg="http://schemas.microsoft.com/office/word/2010/wordprocessingGroup" xmlns:wpi="http://schemas.microsoft.com/office/word/2010/wordprocessingInk" xmlns:wne="http://schemas.microsoft.com/office/word/2006/wordml" xmlns:wps="http://schemas.microsoft.com/office/word/2010/wordprocessingShape" mc:Ignorable="w14 w15 wp14">
   <w:p>
     <w:pPr>
       <w:pStyle w:val="Header"/>
@@ -2331,7 +2488,7 @@
 </file>
 
 <file path=word/header2.xml><?xml version="1.0" encoding="utf-8"?>
-<w:hdr xmlns:wpc="http://schemas.microsoft.com/office/word/2010/wordprocessingCanvas" xmlns:mc="http://schemas.openxmlformats.org/markup-compatibility/2006" xmlns:o="urn:schemas-microsoft-com:office:office" xmlns:r="http://schemas.openxmlformats.org/officeDocument/2006/relationships" xmlns:m="http://schemas.openxmlformats.org/officeDocument/2006/math" xmlns:v="urn:schemas-microsoft-com:vml" xmlns:wp14="http://schemas.microsoft.com/office/word/2010/wordprocessingDrawing" xmlns:wp="http://schemas.openxmlformats.org/drawingml/2006/wordprocessingDrawing" xmlns:w10="urn:schemas-microsoft-com:office:word" xmlns:w="http://schemas.openxmlformats.org/wordprocessingml/2006/main" xmlns:w14="http://schemas.microsoft.com/office/word/2010/wordml" xmlns:wpg="http://schemas.microsoft.com/office/word/2010/wordprocessingGroup" xmlns:wpi="http://schemas.microsoft.com/office/word/2010/wordprocessingInk" xmlns:wne="http://schemas.microsoft.com/office/word/2006/wordml" xmlns:wps="http://schemas.microsoft.com/office/word/2010/wordprocessingShape" mc:Ignorable="w14 wp14">
+<w:hdr xmlns:wpc="http://schemas.microsoft.com/office/word/2010/wordprocessingCanvas" xmlns:mc="http://schemas.openxmlformats.org/markup-compatibility/2006" xmlns:o="urn:schemas-microsoft-com:office:office" xmlns:r="http://schemas.openxmlformats.org/officeDocument/2006/relationships" xmlns:m="http://schemas.openxmlformats.org/officeDocument/2006/math" xmlns:v="urn:schemas-microsoft-com:vml" xmlns:wp14="http://schemas.microsoft.com/office/word/2010/wordprocessingDrawing" xmlns:wp="http://schemas.openxmlformats.org/drawingml/2006/wordprocessingDrawing" xmlns:w10="urn:schemas-microsoft-com:office:word" xmlns:w="http://schemas.openxmlformats.org/wordprocessingml/2006/main" xmlns:w14="http://schemas.microsoft.com/office/word/2010/wordml" xmlns:w15="http://schemas.microsoft.com/office/word/2012/wordml" xmlns:wpg="http://schemas.microsoft.com/office/word/2010/wordprocessingGroup" xmlns:wpi="http://schemas.microsoft.com/office/word/2010/wordprocessingInk" xmlns:wne="http://schemas.microsoft.com/office/word/2006/wordml" xmlns:wps="http://schemas.microsoft.com/office/word/2010/wordprocessingShape" mc:Ignorable="w14 w15 wp14">
   <w:p>
     <w:pPr>
       <w:pStyle w:val="Header"/>
@@ -2341,7 +2498,7 @@
 </file>
 
 <file path=word/header3.xml><?xml version="1.0" encoding="utf-8"?>
-<w:hdr xmlns:wpc="http://schemas.microsoft.com/office/word/2010/wordprocessingCanvas" xmlns:mc="http://schemas.openxmlformats.org/markup-compatibility/2006" xmlns:o="urn:schemas-microsoft-com:office:office" xmlns:r="http://schemas.openxmlformats.org/officeDocument/2006/relationships" xmlns:m="http://schemas.openxmlformats.org/officeDocument/2006/math" xmlns:v="urn:schemas-microsoft-com:vml" xmlns:wp14="http://schemas.microsoft.com/office/word/2010/wordprocessingDrawing" xmlns:wp="http://schemas.openxmlformats.org/drawingml/2006/wordprocessingDrawing" xmlns:w10="urn:schemas-microsoft-com:office:word" xmlns:w="http://schemas.openxmlformats.org/wordprocessingml/2006/main" xmlns:w14="http://schemas.microsoft.com/office/word/2010/wordml" xmlns:wpg="http://schemas.microsoft.com/office/word/2010/wordprocessingGroup" xmlns:wpi="http://schemas.microsoft.com/office/word/2010/wordprocessingInk" xmlns:wne="http://schemas.microsoft.com/office/word/2006/wordml" xmlns:wps="http://schemas.microsoft.com/office/word/2010/wordprocessingShape" mc:Ignorable="w14 wp14">
+<w:hdr xmlns:wpc="http://schemas.microsoft.com/office/word/2010/wordprocessingCanvas" xmlns:mc="http://schemas.openxmlformats.org/markup-compatibility/2006" xmlns:o="urn:schemas-microsoft-com:office:office" xmlns:r="http://schemas.openxmlformats.org/officeDocument/2006/relationships" xmlns:m="http://schemas.openxmlformats.org/officeDocument/2006/math" xmlns:v="urn:schemas-microsoft-com:vml" xmlns:wp14="http://schemas.microsoft.com/office/word/2010/wordprocessingDrawing" xmlns:wp="http://schemas.openxmlformats.org/drawingml/2006/wordprocessingDrawing" xmlns:w10="urn:schemas-microsoft-com:office:word" xmlns:w="http://schemas.openxmlformats.org/wordprocessingml/2006/main" xmlns:w14="http://schemas.microsoft.com/office/word/2010/wordml" xmlns:w15="http://schemas.microsoft.com/office/word/2012/wordml" xmlns:wpg="http://schemas.microsoft.com/office/word/2010/wordprocessingGroup" xmlns:wpi="http://schemas.microsoft.com/office/word/2010/wordprocessingInk" xmlns:wne="http://schemas.microsoft.com/office/word/2006/wordml" xmlns:wps="http://schemas.microsoft.com/office/word/2010/wordprocessingShape" mc:Ignorable="w14 w15 wp14">
   <w:p>
     <w:pPr>
       <w:pStyle w:val="Header"/>
@@ -2351,8 +2508,8 @@
 </file>
 
 <file path=word/numbering.xml><?xml version="1.0" encoding="utf-8"?>
-<w:numbering xmlns:wpc="http://schemas.microsoft.com/office/word/2010/wordprocessingCanvas" xmlns:mc="http://schemas.openxmlformats.org/markup-compatibility/2006" xmlns:o="urn:schemas-microsoft-com:office:office" xmlns:r="http://schemas.openxmlformats.org/officeDocument/2006/relationships" xmlns:m="http://schemas.openxmlformats.org/officeDocument/2006/math" xmlns:v="urn:schemas-microsoft-com:vml" xmlns:wp14="http://schemas.microsoft.com/office/word/2010/wordprocessingDrawing" xmlns:wp="http://schemas.openxmlformats.org/drawingml/2006/wordprocessingDrawing" xmlns:w10="urn:schemas-microsoft-com:office:word" xmlns:w="http://schemas.openxmlformats.org/wordprocessingml/2006/main" xmlns:w14="http://schemas.microsoft.com/office/word/2010/wordml" xmlns:wpg="http://schemas.microsoft.com/office/word/2010/wordprocessingGroup" xmlns:wpi="http://schemas.microsoft.com/office/word/2010/wordprocessingInk" xmlns:wne="http://schemas.microsoft.com/office/word/2006/wordml" xmlns:wps="http://schemas.microsoft.com/office/word/2010/wordprocessingShape" mc:Ignorable="w14 wp14">
-  <w:abstractNum w:abstractNumId="0">
+<w:numbering xmlns:wpc="http://schemas.microsoft.com/office/word/2010/wordprocessingCanvas" xmlns:mc="http://schemas.openxmlformats.org/markup-compatibility/2006" xmlns:o="urn:schemas-microsoft-com:office:office" xmlns:r="http://schemas.openxmlformats.org/officeDocument/2006/relationships" xmlns:m="http://schemas.openxmlformats.org/officeDocument/2006/math" xmlns:v="urn:schemas-microsoft-com:vml" xmlns:wp14="http://schemas.microsoft.com/office/word/2010/wordprocessingDrawing" xmlns:wp="http://schemas.openxmlformats.org/drawingml/2006/wordprocessingDrawing" xmlns:w10="urn:schemas-microsoft-com:office:word" xmlns:w="http://schemas.openxmlformats.org/wordprocessingml/2006/main" xmlns:w14="http://schemas.microsoft.com/office/word/2010/wordml" xmlns:w15="http://schemas.microsoft.com/office/word/2012/wordml" xmlns:wpg="http://schemas.microsoft.com/office/word/2010/wordprocessingGroup" xmlns:wpi="http://schemas.microsoft.com/office/word/2010/wordprocessingInk" xmlns:wne="http://schemas.microsoft.com/office/word/2006/wordml" xmlns:wps="http://schemas.microsoft.com/office/word/2010/wordprocessingShape" mc:Ignorable="w14 w15 wp14">
+  <w:abstractNum w:abstractNumId="0" w15:restartNumberingAfterBreak="0">
     <w:nsid w:val="FFFFFF7C"/>
     <w:multiLevelType w:val="singleLevel"/>
     <w:tmpl w:val="86087FCE"/>
@@ -2369,7 +2526,7 @@
       </w:pPr>
     </w:lvl>
   </w:abstractNum>
-  <w:abstractNum w:abstractNumId="1">
+  <w:abstractNum w:abstractNumId="1" w15:restartNumberingAfterBreak="0">
     <w:nsid w:val="FFFFFF7D"/>
     <w:multiLevelType w:val="singleLevel"/>
     <w:tmpl w:val="040EF570"/>
@@ -2386,7 +2543,7 @@
       </w:pPr>
     </w:lvl>
   </w:abstractNum>
-  <w:abstractNum w:abstractNumId="2">
+  <w:abstractNum w:abstractNumId="2" w15:restartNumberingAfterBreak="0">
     <w:nsid w:val="FFFFFF7E"/>
     <w:multiLevelType w:val="singleLevel"/>
     <w:tmpl w:val="AF782F0A"/>
@@ -2403,7 +2560,7 @@
       </w:pPr>
     </w:lvl>
   </w:abstractNum>
-  <w:abstractNum w:abstractNumId="3">
+  <w:abstractNum w:abstractNumId="3" w15:restartNumberingAfterBreak="0">
     <w:nsid w:val="FFFFFF7F"/>
     <w:multiLevelType w:val="singleLevel"/>
     <w:tmpl w:val="F0DE0DDA"/>
@@ -2420,7 +2577,7 @@
       </w:pPr>
     </w:lvl>
   </w:abstractNum>
-  <w:abstractNum w:abstractNumId="4">
+  <w:abstractNum w:abstractNumId="4" w15:restartNumberingAfterBreak="0">
     <w:nsid w:val="FFFFFF80"/>
     <w:multiLevelType w:val="singleLevel"/>
     <w:tmpl w:val="FD1EFFCE"/>
@@ -2440,7 +2597,7 @@
       </w:rPr>
     </w:lvl>
   </w:abstractNum>
-  <w:abstractNum w:abstractNumId="5">
+  <w:abstractNum w:abstractNumId="5" w15:restartNumberingAfterBreak="0">
     <w:nsid w:val="FFFFFF81"/>
     <w:multiLevelType w:val="singleLevel"/>
     <w:tmpl w:val="9894D976"/>
@@ -2460,7 +2617,7 @@
       </w:rPr>
     </w:lvl>
   </w:abstractNum>
-  <w:abstractNum w:abstractNumId="6">
+  <w:abstractNum w:abstractNumId="6" w15:restartNumberingAfterBreak="0">
     <w:nsid w:val="FFFFFF82"/>
     <w:multiLevelType w:val="singleLevel"/>
     <w:tmpl w:val="1982D794"/>
@@ -2480,7 +2637,7 @@
       </w:rPr>
     </w:lvl>
   </w:abstractNum>
-  <w:abstractNum w:abstractNumId="7">
+  <w:abstractNum w:abstractNumId="7" w15:restartNumberingAfterBreak="0">
     <w:nsid w:val="FFFFFF83"/>
     <w:multiLevelType w:val="singleLevel"/>
     <w:tmpl w:val="54A801DC"/>
@@ -2500,7 +2657,7 @@
       </w:rPr>
     </w:lvl>
   </w:abstractNum>
-  <w:abstractNum w:abstractNumId="8">
+  <w:abstractNum w:abstractNumId="8" w15:restartNumberingAfterBreak="0">
     <w:nsid w:val="FFFFFF88"/>
     <w:multiLevelType w:val="singleLevel"/>
     <w:tmpl w:val="3F46E41E"/>
@@ -2517,7 +2674,7 @@
       </w:pPr>
     </w:lvl>
   </w:abstractNum>
-  <w:abstractNum w:abstractNumId="9">
+  <w:abstractNum w:abstractNumId="9" w15:restartNumberingAfterBreak="0">
     <w:nsid w:val="FFFFFF89"/>
     <w:multiLevelType w:val="singleLevel"/>
     <w:tmpl w:val="452C2C8A"/>
@@ -2538,7 +2695,7 @@
       </w:rPr>
     </w:lvl>
   </w:abstractNum>
-  <w:abstractNum w:abstractNumId="10">
+  <w:abstractNum w:abstractNumId="10" w15:restartNumberingAfterBreak="0">
     <w:nsid w:val="03D958AF"/>
     <w:multiLevelType w:val="hybridMultilevel"/>
     <w:tmpl w:val="0E6CB03A"/>
@@ -2651,7 +2808,7 @@
       </w:rPr>
     </w:lvl>
   </w:abstractNum>
-  <w:abstractNum w:abstractNumId="11">
+  <w:abstractNum w:abstractNumId="11" w15:restartNumberingAfterBreak="0">
     <w:nsid w:val="06341DEB"/>
     <w:multiLevelType w:val="hybridMultilevel"/>
     <w:tmpl w:val="0C34A9C0"/>
@@ -2764,7 +2921,7 @@
       </w:rPr>
     </w:lvl>
   </w:abstractNum>
-  <w:abstractNum w:abstractNumId="12">
+  <w:abstractNum w:abstractNumId="12" w15:restartNumberingAfterBreak="0">
     <w:nsid w:val="06663801"/>
     <w:multiLevelType w:val="multilevel"/>
     <w:tmpl w:val="7506FE7C"/>
@@ -2949,7 +3106,7 @@
       </w:rPr>
     </w:lvl>
   </w:abstractNum>
-  <w:abstractNum w:abstractNumId="13">
+  <w:abstractNum w:abstractNumId="13" w15:restartNumberingAfterBreak="0">
     <w:nsid w:val="0AF333C7"/>
     <w:multiLevelType w:val="hybridMultilevel"/>
     <w:tmpl w:val="3282FE3C"/>
@@ -3062,7 +3219,7 @@
       </w:rPr>
     </w:lvl>
   </w:abstractNum>
-  <w:abstractNum w:abstractNumId="14">
+  <w:abstractNum w:abstractNumId="14" w15:restartNumberingAfterBreak="0">
     <w:nsid w:val="11A63C26"/>
     <w:multiLevelType w:val="multilevel"/>
     <w:tmpl w:val="711EF72C"/>
@@ -3247,7 +3404,7 @@
       </w:rPr>
     </w:lvl>
   </w:abstractNum>
-  <w:abstractNum w:abstractNumId="15">
+  <w:abstractNum w:abstractNumId="15" w15:restartNumberingAfterBreak="0">
     <w:nsid w:val="14E43294"/>
     <w:multiLevelType w:val="hybridMultilevel"/>
     <w:tmpl w:val="3C20F5C2"/>
@@ -3360,7 +3517,7 @@
       </w:rPr>
     </w:lvl>
   </w:abstractNum>
-  <w:abstractNum w:abstractNumId="16">
+  <w:abstractNum w:abstractNumId="16" w15:restartNumberingAfterBreak="0">
     <w:nsid w:val="29F14139"/>
     <w:multiLevelType w:val="hybridMultilevel"/>
     <w:tmpl w:val="C7D85422"/>
@@ -3473,7 +3630,7 @@
       </w:rPr>
     </w:lvl>
   </w:abstractNum>
-  <w:abstractNum w:abstractNumId="17">
+  <w:abstractNum w:abstractNumId="17" w15:restartNumberingAfterBreak="0">
     <w:nsid w:val="2B8C5C16"/>
     <w:multiLevelType w:val="hybridMultilevel"/>
     <w:tmpl w:val="22D499A6"/>
@@ -3586,7 +3743,7 @@
       </w:rPr>
     </w:lvl>
   </w:abstractNum>
-  <w:abstractNum w:abstractNumId="18">
+  <w:abstractNum w:abstractNumId="18" w15:restartNumberingAfterBreak="0">
     <w:nsid w:val="2DC35050"/>
     <w:multiLevelType w:val="multilevel"/>
     <w:tmpl w:val="ABF20A18"/>
@@ -3771,7 +3928,7 @@
       </w:rPr>
     </w:lvl>
   </w:abstractNum>
-  <w:abstractNum w:abstractNumId="19">
+  <w:abstractNum w:abstractNumId="19" w15:restartNumberingAfterBreak="0">
     <w:nsid w:val="2F410089"/>
     <w:multiLevelType w:val="hybridMultilevel"/>
     <w:tmpl w:val="8AF66076"/>
@@ -3884,7 +4041,7 @@
       </w:rPr>
     </w:lvl>
   </w:abstractNum>
-  <w:abstractNum w:abstractNumId="20">
+  <w:abstractNum w:abstractNumId="20" w15:restartNumberingAfterBreak="0">
     <w:nsid w:val="319137A2"/>
     <w:multiLevelType w:val="hybridMultilevel"/>
     <w:tmpl w:val="2214DB54"/>
@@ -3997,7 +4154,7 @@
       </w:rPr>
     </w:lvl>
   </w:abstractNum>
-  <w:abstractNum w:abstractNumId="21">
+  <w:abstractNum w:abstractNumId="21" w15:restartNumberingAfterBreak="0">
     <w:nsid w:val="31D26FC1"/>
     <w:multiLevelType w:val="hybridMultilevel"/>
     <w:tmpl w:val="09625E40"/>
@@ -4110,7 +4267,7 @@
       </w:rPr>
     </w:lvl>
   </w:abstractNum>
-  <w:abstractNum w:abstractNumId="22">
+  <w:abstractNum w:abstractNumId="22" w15:restartNumberingAfterBreak="0">
     <w:nsid w:val="34C34FE8"/>
     <w:multiLevelType w:val="hybridMultilevel"/>
     <w:tmpl w:val="697C1814"/>
@@ -4223,7 +4380,7 @@
       </w:rPr>
     </w:lvl>
   </w:abstractNum>
-  <w:abstractNum w:abstractNumId="23">
+  <w:abstractNum w:abstractNumId="23" w15:restartNumberingAfterBreak="0">
     <w:nsid w:val="359E3A47"/>
     <w:multiLevelType w:val="multilevel"/>
     <w:tmpl w:val="0AB4DCE8"/>
@@ -4408,7 +4565,7 @@
       </w:rPr>
     </w:lvl>
   </w:abstractNum>
-  <w:abstractNum w:abstractNumId="24">
+  <w:abstractNum w:abstractNumId="24" w15:restartNumberingAfterBreak="0">
     <w:nsid w:val="3FEB53B0"/>
     <w:multiLevelType w:val="multilevel"/>
     <w:tmpl w:val="B522606E"/>
@@ -4593,7 +4750,7 @@
       </w:rPr>
     </w:lvl>
   </w:abstractNum>
-  <w:abstractNum w:abstractNumId="25">
+  <w:abstractNum w:abstractNumId="25" w15:restartNumberingAfterBreak="0">
     <w:nsid w:val="420E5C94"/>
     <w:multiLevelType w:val="hybridMultilevel"/>
     <w:tmpl w:val="B606A686"/>
@@ -4706,7 +4863,7 @@
       </w:rPr>
     </w:lvl>
   </w:abstractNum>
-  <w:abstractNum w:abstractNumId="26">
+  <w:abstractNum w:abstractNumId="26" w15:restartNumberingAfterBreak="0">
     <w:nsid w:val="4499582C"/>
     <w:multiLevelType w:val="hybridMultilevel"/>
     <w:tmpl w:val="CF3E1CBA"/>
@@ -4819,7 +4976,7 @@
       </w:rPr>
     </w:lvl>
   </w:abstractNum>
-  <w:abstractNum w:abstractNumId="27">
+  <w:abstractNum w:abstractNumId="27" w15:restartNumberingAfterBreak="0">
     <w:nsid w:val="4C2B600D"/>
     <w:multiLevelType w:val="multilevel"/>
     <w:tmpl w:val="1794117A"/>
@@ -5004,7 +5161,7 @@
       </w:rPr>
     </w:lvl>
   </w:abstractNum>
-  <w:abstractNum w:abstractNumId="28">
+  <w:abstractNum w:abstractNumId="28" w15:restartNumberingAfterBreak="0">
     <w:nsid w:val="500E62E9"/>
     <w:multiLevelType w:val="multilevel"/>
     <w:tmpl w:val="B7D866CC"/>
@@ -5189,7 +5346,7 @@
       </w:rPr>
     </w:lvl>
   </w:abstractNum>
-  <w:abstractNum w:abstractNumId="29">
+  <w:abstractNum w:abstractNumId="29" w15:restartNumberingAfterBreak="0">
     <w:nsid w:val="5586408D"/>
     <w:multiLevelType w:val="multilevel"/>
     <w:tmpl w:val="57EC5B88"/>
@@ -5374,7 +5531,7 @@
       </w:rPr>
     </w:lvl>
   </w:abstractNum>
-  <w:abstractNum w:abstractNumId="30">
+  <w:abstractNum w:abstractNumId="30" w15:restartNumberingAfterBreak="0">
     <w:nsid w:val="56776C8D"/>
     <w:multiLevelType w:val="hybridMultilevel"/>
     <w:tmpl w:val="482E8032"/>
@@ -5487,7 +5644,7 @@
       </w:rPr>
     </w:lvl>
   </w:abstractNum>
-  <w:abstractNum w:abstractNumId="31">
+  <w:abstractNum w:abstractNumId="31" w15:restartNumberingAfterBreak="0">
     <w:nsid w:val="5DDD3B44"/>
     <w:multiLevelType w:val="hybridMultilevel"/>
     <w:tmpl w:val="B3D8F612"/>
@@ -5600,7 +5757,7 @@
       </w:rPr>
     </w:lvl>
   </w:abstractNum>
-  <w:abstractNum w:abstractNumId="32">
+  <w:abstractNum w:abstractNumId="32" w15:restartNumberingAfterBreak="0">
     <w:nsid w:val="5DFB3036"/>
     <w:multiLevelType w:val="multilevel"/>
     <w:tmpl w:val="925A17C0"/>
@@ -5785,7 +5942,7 @@
       </w:rPr>
     </w:lvl>
   </w:abstractNum>
-  <w:abstractNum w:abstractNumId="33">
+  <w:abstractNum w:abstractNumId="33" w15:restartNumberingAfterBreak="0">
     <w:nsid w:val="60E6235B"/>
     <w:multiLevelType w:val="multilevel"/>
     <w:tmpl w:val="42E2307A"/>
@@ -5970,7 +6127,7 @@
       </w:rPr>
     </w:lvl>
   </w:abstractNum>
-  <w:abstractNum w:abstractNumId="34">
+  <w:abstractNum w:abstractNumId="34" w15:restartNumberingAfterBreak="0">
     <w:nsid w:val="6116551B"/>
     <w:multiLevelType w:val="hybridMultilevel"/>
     <w:tmpl w:val="80522C48"/>
@@ -6083,7 +6240,7 @@
       </w:rPr>
     </w:lvl>
   </w:abstractNum>
-  <w:abstractNum w:abstractNumId="35">
+  <w:abstractNum w:abstractNumId="35" w15:restartNumberingAfterBreak="0">
     <w:nsid w:val="6E521AFA"/>
     <w:multiLevelType w:val="hybridMultilevel"/>
     <w:tmpl w:val="39946F2A"/>
@@ -6196,7 +6353,7 @@
       </w:rPr>
     </w:lvl>
   </w:abstractNum>
-  <w:abstractNum w:abstractNumId="36">
+  <w:abstractNum w:abstractNumId="36" w15:restartNumberingAfterBreak="0">
     <w:nsid w:val="7339272E"/>
     <w:multiLevelType w:val="multilevel"/>
     <w:tmpl w:val="9956DC80"/>
@@ -6381,7 +6538,7 @@
       </w:rPr>
     </w:lvl>
   </w:abstractNum>
-  <w:abstractNum w:abstractNumId="37">
+  <w:abstractNum w:abstractNumId="37" w15:restartNumberingAfterBreak="0">
     <w:nsid w:val="7AD10861"/>
     <w:multiLevelType w:val="multilevel"/>
     <w:tmpl w:val="43242A00"/>
@@ -6566,7 +6723,7 @@
       </w:rPr>
     </w:lvl>
   </w:abstractNum>
-  <w:abstractNum w:abstractNumId="38">
+  <w:abstractNum w:abstractNumId="38" w15:restartNumberingAfterBreak="0">
     <w:nsid w:val="7DA45C78"/>
     <w:multiLevelType w:val="multilevel"/>
     <w:tmpl w:val="8348E8D4"/>
@@ -6872,7 +7029,7 @@
 </file>
 
 <file path=word/styles.xml><?xml version="1.0" encoding="utf-8"?>
-<w:styles xmlns:mc="http://schemas.openxmlformats.org/markup-compatibility/2006" xmlns:r="http://schemas.openxmlformats.org/officeDocument/2006/relationships" xmlns:w="http://schemas.openxmlformats.org/wordprocessingml/2006/main" xmlns:w14="http://schemas.microsoft.com/office/word/2010/wordml" mc:Ignorable="w14">
+<w:styles xmlns:mc="http://schemas.openxmlformats.org/markup-compatibility/2006" xmlns:r="http://schemas.openxmlformats.org/officeDocument/2006/relationships" xmlns:w="http://schemas.openxmlformats.org/wordprocessingml/2006/main" xmlns:w14="http://schemas.microsoft.com/office/word/2010/wordml" xmlns:w15="http://schemas.microsoft.com/office/word/2012/wordml" mc:Ignorable="w14 w15">
   <w:docDefaults>
     <w:rPrDefault>
       <w:rPr>
@@ -6882,144 +7039,378 @@
     </w:rPrDefault>
     <w:pPrDefault/>
   </w:docDefaults>
-  <w:latentStyles w:defLockedState="0" w:defUIPriority="99" w:defSemiHidden="1" w:defUnhideWhenUsed="1" w:defQFormat="0" w:count="267">
-    <w:lsdException w:name="Normal" w:semiHidden="0" w:uiPriority="0" w:unhideWhenUsed="0" w:qFormat="1"/>
-    <w:lsdException w:name="heading 1" w:semiHidden="0" w:uiPriority="9" w:unhideWhenUsed="0" w:qFormat="1"/>
-    <w:lsdException w:name="heading 2" w:uiPriority="9" w:qFormat="1"/>
-    <w:lsdException w:name="heading 3" w:uiPriority="9" w:qFormat="1"/>
-    <w:lsdException w:name="heading 4" w:uiPriority="9" w:qFormat="1"/>
-    <w:lsdException w:name="heading 5" w:uiPriority="9" w:qFormat="1"/>
-    <w:lsdException w:name="heading 6" w:uiPriority="9" w:qFormat="1"/>
-    <w:lsdException w:name="heading 7" w:uiPriority="9" w:qFormat="1"/>
-    <w:lsdException w:name="heading 8" w:uiPriority="9" w:qFormat="1"/>
-    <w:lsdException w:name="heading 9" w:uiPriority="9" w:qFormat="1"/>
-    <w:lsdException w:name="toc 1" w:uiPriority="39"/>
-    <w:lsdException w:name="toc 2" w:uiPriority="39"/>
-    <w:lsdException w:name="toc 3" w:uiPriority="39"/>
-    <w:lsdException w:name="toc 4" w:uiPriority="39"/>
-    <w:lsdException w:name="toc 5" w:uiPriority="39"/>
-    <w:lsdException w:name="toc 6" w:uiPriority="39"/>
-    <w:lsdException w:name="toc 7" w:uiPriority="39"/>
-    <w:lsdException w:name="toc 8" w:uiPriority="39"/>
-    <w:lsdException w:name="toc 9" w:uiPriority="39"/>
-    <w:lsdException w:name="caption" w:uiPriority="35" w:qFormat="1"/>
-    <w:lsdException w:name="Title" w:semiHidden="0" w:uiPriority="10" w:unhideWhenUsed="0" w:qFormat="1"/>
-    <w:lsdException w:name="Default Paragraph Font" w:uiPriority="1"/>
-    <w:lsdException w:name="Subtitle" w:semiHidden="0" w:uiPriority="11" w:unhideWhenUsed="0" w:qFormat="1"/>
-    <w:lsdException w:name="Strong" w:semiHidden="0" w:uiPriority="22" w:unhideWhenUsed="0" w:qFormat="1"/>
-    <w:lsdException w:name="Emphasis" w:semiHidden="0" w:uiPriority="20" w:unhideWhenUsed="0" w:qFormat="1"/>
-    <w:lsdException w:name="Table Grid" w:semiHidden="0" w:uiPriority="59" w:unhideWhenUsed="0"/>
-    <w:lsdException w:name="Placeholder Text" w:unhideWhenUsed="0"/>
-    <w:lsdException w:name="No Spacing" w:semiHidden="0" w:uiPriority="1" w:unhideWhenUsed="0" w:qFormat="1"/>
-    <w:lsdException w:name="Light Shading" w:semiHidden="0" w:uiPriority="60" w:unhideWhenUsed="0"/>
-    <w:lsdException w:name="Light List" w:semiHidden="0" w:uiPriority="61" w:unhideWhenUsed="0"/>
-    <w:lsdException w:name="Light Grid" w:semiHidden="0" w:uiPriority="62" w:unhideWhenUsed="0"/>
-    <w:lsdException w:name="Medium Shading 1" w:semiHidden="0" w:uiPriority="63" w:unhideWhenUsed="0"/>
-    <w:lsdException w:name="Medium Shading 2" w:semiHidden="0" w:uiPriority="64" w:unhideWhenUsed="0"/>
-    <w:lsdException w:name="Medium List 1" w:semiHidden="0" w:uiPriority="65" w:unhideWhenUsed="0"/>
-    <w:lsdException w:name="Medium List 2" w:semiHidden="0" w:uiPriority="66" w:unhideWhenUsed="0"/>
-    <w:lsdException w:name="Medium Grid 1" w:semiHidden="0" w:uiPriority="67" w:unhideWhenUsed="0"/>
-    <w:lsdException w:name="Medium Grid 2" w:semiHidden="0" w:uiPriority="68" w:unhideWhenUsed="0"/>
-    <w:lsdException w:name="Medium Grid 3" w:semiHidden="0" w:uiPriority="69" w:unhideWhenUsed="0"/>
-    <w:lsdException w:name="Dark List" w:semiHidden="0" w:uiPriority="70" w:unhideWhenUsed="0"/>
-    <w:lsdException w:name="Colorful Shading" w:semiHidden="0" w:uiPriority="71" w:unhideWhenUsed="0"/>
-    <w:lsdException w:name="Colorful List" w:semiHidden="0" w:uiPriority="72" w:unhideWhenUsed="0"/>
-    <w:lsdException w:name="Colorful Grid" w:semiHidden="0" w:uiPriority="73" w:unhideWhenUsed="0"/>
-    <w:lsdException w:name="Light Shading Accent 1" w:semiHidden="0" w:uiPriority="60" w:unhideWhenUsed="0"/>
-    <w:lsdException w:name="Light List Accent 1" w:semiHidden="0" w:uiPriority="61" w:unhideWhenUsed="0"/>
-    <w:lsdException w:name="Light Grid Accent 1" w:semiHidden="0" w:uiPriority="62" w:unhideWhenUsed="0"/>
-    <w:lsdException w:name="Medium Shading 1 Accent 1" w:semiHidden="0" w:uiPriority="63" w:unhideWhenUsed="0"/>
-    <w:lsdException w:name="Medium Shading 2 Accent 1" w:semiHidden="0" w:uiPriority="64" w:unhideWhenUsed="0"/>
-    <w:lsdException w:name="Medium List 1 Accent 1" w:semiHidden="0" w:uiPriority="65" w:unhideWhenUsed="0"/>
-    <w:lsdException w:name="Revision" w:unhideWhenUsed="0"/>
-    <w:lsdException w:name="List Paragraph" w:semiHidden="0" w:uiPriority="34" w:unhideWhenUsed="0" w:qFormat="1"/>
-    <w:lsdException w:name="Quote" w:semiHidden="0" w:uiPriority="29" w:unhideWhenUsed="0" w:qFormat="1"/>
-    <w:lsdException w:name="Intense Quote" w:semiHidden="0" w:uiPriority="30" w:unhideWhenUsed="0" w:qFormat="1"/>
-    <w:lsdException w:name="Medium List 2 Accent 1" w:semiHidden="0" w:uiPriority="66" w:unhideWhenUsed="0"/>
-    <w:lsdException w:name="Medium Grid 1 Accent 1" w:semiHidden="0" w:uiPriority="67" w:unhideWhenUsed="0"/>
-    <w:lsdException w:name="Medium Grid 2 Accent 1" w:semiHidden="0" w:uiPriority="68" w:unhideWhenUsed="0"/>
-    <w:lsdException w:name="Medium Grid 3 Accent 1" w:semiHidden="0" w:uiPriority="69" w:unhideWhenUsed="0"/>
-    <w:lsdException w:name="Dark List Accent 1" w:semiHidden="0" w:uiPriority="70" w:unhideWhenUsed="0"/>
-    <w:lsdException w:name="Colorful Shading Accent 1" w:semiHidden="0" w:uiPriority="71" w:unhideWhenUsed="0"/>
-    <w:lsdException w:name="Colorful List Accent 1" w:semiHidden="0" w:uiPriority="72" w:unhideWhenUsed="0"/>
-    <w:lsdException w:name="Colorful Grid Accent 1" w:semiHidden="0" w:uiPriority="73" w:unhideWhenUsed="0"/>
-    <w:lsdException w:name="Light Shading Accent 2" w:semiHidden="0" w:uiPriority="60" w:unhideWhenUsed="0"/>
-    <w:lsdException w:name="Light List Accent 2" w:semiHidden="0" w:uiPriority="61" w:unhideWhenUsed="0"/>
-    <w:lsdException w:name="Light Grid Accent 2" w:semiHidden="0" w:uiPriority="62" w:unhideWhenUsed="0"/>
-    <w:lsdException w:name="Medium Shading 1 Accent 2" w:semiHidden="0" w:uiPriority="63" w:unhideWhenUsed="0"/>
-    <w:lsdException w:name="Medium Shading 2 Accent 2" w:semiHidden="0" w:uiPriority="64" w:unhideWhenUsed="0"/>
-    <w:lsdException w:name="Medium List 1 Accent 2" w:semiHidden="0" w:uiPriority="65" w:unhideWhenUsed="0"/>
-    <w:lsdException w:name="Medium List 2 Accent 2" w:semiHidden="0" w:uiPriority="66" w:unhideWhenUsed="0"/>
-    <w:lsdException w:name="Medium Grid 1 Accent 2" w:semiHidden="0" w:uiPriority="67" w:unhideWhenUsed="0"/>
-    <w:lsdException w:name="Medium Grid 2 Accent 2" w:semiHidden="0" w:uiPriority="68" w:unhideWhenUsed="0"/>
-    <w:lsdException w:name="Medium Grid 3 Accent 2" w:semiHidden="0" w:uiPriority="69" w:unhideWhenUsed="0"/>
-    <w:lsdException w:name="Dark List Accent 2" w:semiHidden="0" w:uiPriority="70" w:unhideWhenUsed="0"/>
-    <w:lsdException w:name="Colorful Shading Accent 2" w:semiHidden="0" w:uiPriority="71" w:unhideWhenUsed="0"/>
-    <w:lsdException w:name="Colorful List Accent 2" w:semiHidden="0" w:uiPriority="72" w:unhideWhenUsed="0"/>
-    <w:lsdException w:name="Colorful Grid Accent 2" w:semiHidden="0" w:uiPriority="73" w:unhideWhenUsed="0"/>
-    <w:lsdException w:name="Light Shading Accent 3" w:semiHidden="0" w:uiPriority="60" w:unhideWhenUsed="0"/>
-    <w:lsdException w:name="Light List Accent 3" w:semiHidden="0" w:uiPriority="61" w:unhideWhenUsed="0"/>
-    <w:lsdException w:name="Light Grid Accent 3" w:semiHidden="0" w:uiPriority="62" w:unhideWhenUsed="0"/>
-    <w:lsdException w:name="Medium Shading 1 Accent 3" w:semiHidden="0" w:uiPriority="63" w:unhideWhenUsed="0"/>
-    <w:lsdException w:name="Medium Shading 2 Accent 3" w:semiHidden="0" w:uiPriority="64" w:unhideWhenUsed="0"/>
-    <w:lsdException w:name="Medium List 1 Accent 3" w:semiHidden="0" w:uiPriority="65" w:unhideWhenUsed="0"/>
-    <w:lsdException w:name="Medium List 2 Accent 3" w:semiHidden="0" w:uiPriority="66" w:unhideWhenUsed="0"/>
-    <w:lsdException w:name="Medium Grid 1 Accent 3" w:semiHidden="0" w:uiPriority="67" w:unhideWhenUsed="0"/>
-    <w:lsdException w:name="Medium Grid 2 Accent 3" w:semiHidden="0" w:uiPriority="68" w:unhideWhenUsed="0"/>
-    <w:lsdException w:name="Medium Grid 3 Accent 3" w:semiHidden="0" w:uiPriority="69" w:unhideWhenUsed="0"/>
-    <w:lsdException w:name="Dark List Accent 3" w:semiHidden="0" w:uiPriority="70" w:unhideWhenUsed="0"/>
-    <w:lsdException w:name="Colorful Shading Accent 3" w:semiHidden="0" w:uiPriority="71" w:unhideWhenUsed="0"/>
-    <w:lsdException w:name="Colorful List Accent 3" w:semiHidden="0" w:uiPriority="72" w:unhideWhenUsed="0"/>
-    <w:lsdException w:name="Colorful Grid Accent 3" w:semiHidden="0" w:uiPriority="73" w:unhideWhenUsed="0"/>
-    <w:lsdException w:name="Light Shading Accent 4" w:semiHidden="0" w:uiPriority="60" w:unhideWhenUsed="0"/>
-    <w:lsdException w:name="Light List Accent 4" w:semiHidden="0" w:uiPriority="61" w:unhideWhenUsed="0"/>
-    <w:lsdException w:name="Light Grid Accent 4" w:semiHidden="0" w:uiPriority="62" w:unhideWhenUsed="0"/>
-    <w:lsdException w:name="Medium Shading 1 Accent 4" w:semiHidden="0" w:uiPriority="63" w:unhideWhenUsed="0"/>
-    <w:lsdException w:name="Medium Shading 2 Accent 4" w:semiHidden="0" w:uiPriority="64" w:unhideWhenUsed="0"/>
-    <w:lsdException w:name="Medium List 1 Accent 4" w:semiHidden="0" w:uiPriority="65" w:unhideWhenUsed="0"/>
-    <w:lsdException w:name="Medium List 2 Accent 4" w:semiHidden="0" w:uiPriority="66" w:unhideWhenUsed="0"/>
-    <w:lsdException w:name="Medium Grid 1 Accent 4" w:semiHidden="0" w:uiPriority="67" w:unhideWhenUsed="0"/>
-    <w:lsdException w:name="Medium Grid 2 Accent 4" w:semiHidden="0" w:uiPriority="68" w:unhideWhenUsed="0"/>
-    <w:lsdException w:name="Medium Grid 3 Accent 4" w:semiHidden="0" w:uiPriority="69" w:unhideWhenUsed="0"/>
-    <w:lsdException w:name="Dark List Accent 4" w:semiHidden="0" w:uiPriority="70" w:unhideWhenUsed="0"/>
-    <w:lsdException w:name="Colorful Shading Accent 4" w:semiHidden="0" w:uiPriority="71" w:unhideWhenUsed="0"/>
-    <w:lsdException w:name="Colorful List Accent 4" w:semiHidden="0" w:uiPriority="72" w:unhideWhenUsed="0"/>
-    <w:lsdException w:name="Colorful Grid Accent 4" w:semiHidden="0" w:uiPriority="73" w:unhideWhenUsed="0"/>
-    <w:lsdException w:name="Light Shading Accent 5" w:semiHidden="0" w:uiPriority="60" w:unhideWhenUsed="0"/>
-    <w:lsdException w:name="Light List Accent 5" w:semiHidden="0" w:uiPriority="61" w:unhideWhenUsed="0"/>
-    <w:lsdException w:name="Light Grid Accent 5" w:semiHidden="0" w:uiPriority="62" w:unhideWhenUsed="0"/>
-    <w:lsdException w:name="Medium Shading 1 Accent 5" w:semiHidden="0" w:uiPriority="63" w:unhideWhenUsed="0"/>
-    <w:lsdException w:name="Medium Shading 2 Accent 5" w:semiHidden="0" w:uiPriority="64" w:unhideWhenUsed="0"/>
-    <w:lsdException w:name="Medium List 1 Accent 5" w:semiHidden="0" w:uiPriority="65" w:unhideWhenUsed="0"/>
-    <w:lsdException w:name="Medium List 2 Accent 5" w:semiHidden="0" w:uiPriority="66" w:unhideWhenUsed="0"/>
-    <w:lsdException w:name="Medium Grid 1 Accent 5" w:semiHidden="0" w:uiPriority="67" w:unhideWhenUsed="0"/>
-    <w:lsdException w:name="Medium Grid 2 Accent 5" w:semiHidden="0" w:uiPriority="68" w:unhideWhenUsed="0"/>
-    <w:lsdException w:name="Medium Grid 3 Accent 5" w:semiHidden="0" w:uiPriority="69" w:unhideWhenUsed="0"/>
-    <w:lsdException w:name="Dark List Accent 5" w:semiHidden="0" w:uiPriority="70" w:unhideWhenUsed="0"/>
-    <w:lsdException w:name="Colorful Shading Accent 5" w:semiHidden="0" w:uiPriority="71" w:unhideWhenUsed="0"/>
-    <w:lsdException w:name="Colorful List Accent 5" w:semiHidden="0" w:uiPriority="72" w:unhideWhenUsed="0"/>
-    <w:lsdException w:name="Colorful Grid Accent 5" w:semiHidden="0" w:uiPriority="73" w:unhideWhenUsed="0"/>
-    <w:lsdException w:name="Light Shading Accent 6" w:semiHidden="0" w:uiPriority="60" w:unhideWhenUsed="0"/>
-    <w:lsdException w:name="Light List Accent 6" w:semiHidden="0" w:uiPriority="61" w:unhideWhenUsed="0"/>
-    <w:lsdException w:name="Light Grid Accent 6" w:semiHidden="0" w:uiPriority="62" w:unhideWhenUsed="0"/>
-    <w:lsdException w:name="Medium Shading 1 Accent 6" w:semiHidden="0" w:uiPriority="63" w:unhideWhenUsed="0"/>
-    <w:lsdException w:name="Medium Shading 2 Accent 6" w:semiHidden="0" w:uiPriority="64" w:unhideWhenUsed="0"/>
-    <w:lsdException w:name="Medium List 1 Accent 6" w:semiHidden="0" w:uiPriority="65" w:unhideWhenUsed="0"/>
-    <w:lsdException w:name="Medium List 2 Accent 6" w:semiHidden="0" w:uiPriority="66" w:unhideWhenUsed="0"/>
-    <w:lsdException w:name="Medium Grid 1 Accent 6" w:semiHidden="0" w:uiPriority="67" w:unhideWhenUsed="0"/>
-    <w:lsdException w:name="Medium Grid 2 Accent 6" w:semiHidden="0" w:uiPriority="68" w:unhideWhenUsed="0"/>
-    <w:lsdException w:name="Medium Grid 3 Accent 6" w:semiHidden="0" w:uiPriority="69" w:unhideWhenUsed="0"/>
-    <w:lsdException w:name="Dark List Accent 6" w:semiHidden="0" w:uiPriority="70" w:unhideWhenUsed="0"/>
-    <w:lsdException w:name="Colorful Shading Accent 6" w:semiHidden="0" w:uiPriority="71" w:unhideWhenUsed="0"/>
-    <w:lsdException w:name="Colorful List Accent 6" w:semiHidden="0" w:uiPriority="72" w:unhideWhenUsed="0"/>
-    <w:lsdException w:name="Colorful Grid Accent 6" w:semiHidden="0" w:uiPriority="73" w:unhideWhenUsed="0"/>
-    <w:lsdException w:name="Subtle Emphasis" w:semiHidden="0" w:uiPriority="19" w:unhideWhenUsed="0" w:qFormat="1"/>
-    <w:lsdException w:name="Intense Emphasis" w:semiHidden="0" w:uiPriority="21" w:unhideWhenUsed="0" w:qFormat="1"/>
-    <w:lsdException w:name="Subtle Reference" w:semiHidden="0" w:uiPriority="31" w:unhideWhenUsed="0" w:qFormat="1"/>
-    <w:lsdException w:name="Intense Reference" w:semiHidden="0" w:uiPriority="32" w:unhideWhenUsed="0" w:qFormat="1"/>
-    <w:lsdException w:name="Book Title" w:semiHidden="0" w:uiPriority="33" w:unhideWhenUsed="0" w:qFormat="1"/>
-    <w:lsdException w:name="Bibliography" w:uiPriority="37"/>
-    <w:lsdException w:name="TOC Heading" w:uiPriority="39" w:qFormat="1"/>
+  <w:latentStyles w:defLockedState="0" w:defUIPriority="99" w:defSemiHidden="0" w:defUnhideWhenUsed="0" w:defQFormat="0" w:count="371">
+    <w:lsdException w:name="Normal" w:uiPriority="0" w:qFormat="1"/>
+    <w:lsdException w:name="heading 1" w:uiPriority="9" w:qFormat="1"/>
+    <w:lsdException w:name="heading 2" w:semiHidden="1" w:uiPriority="9" w:unhideWhenUsed="1" w:qFormat="1"/>
+    <w:lsdException w:name="heading 3" w:semiHidden="1" w:uiPriority="9" w:unhideWhenUsed="1" w:qFormat="1"/>
+    <w:lsdException w:name="heading 4" w:semiHidden="1" w:uiPriority="9" w:unhideWhenUsed="1" w:qFormat="1"/>
+    <w:lsdException w:name="heading 5" w:semiHidden="1" w:uiPriority="9" w:unhideWhenUsed="1" w:qFormat="1"/>
+    <w:lsdException w:name="heading 6" w:semiHidden="1" w:uiPriority="9" w:unhideWhenUsed="1" w:qFormat="1"/>
+    <w:lsdException w:name="heading 7" w:semiHidden="1" w:uiPriority="9" w:unhideWhenUsed="1" w:qFormat="1"/>
+    <w:lsdException w:name="heading 8" w:semiHidden="1" w:uiPriority="9" w:unhideWhenUsed="1" w:qFormat="1"/>
+    <w:lsdException w:name="heading 9" w:semiHidden="1" w:uiPriority="9" w:unhideWhenUsed="1" w:qFormat="1"/>
+    <w:lsdException w:name="index 1" w:semiHidden="1" w:unhideWhenUsed="1"/>
+    <w:lsdException w:name="index 2" w:semiHidden="1" w:unhideWhenUsed="1"/>
+    <w:lsdException w:name="index 3" w:semiHidden="1" w:unhideWhenUsed="1"/>
+    <w:lsdException w:name="index 4" w:semiHidden="1" w:unhideWhenUsed="1"/>
+    <w:lsdException w:name="index 5" w:semiHidden="1" w:unhideWhenUsed="1"/>
+    <w:lsdException w:name="index 6" w:semiHidden="1" w:unhideWhenUsed="1"/>
+    <w:lsdException w:name="index 7" w:semiHidden="1" w:unhideWhenUsed="1"/>
+    <w:lsdException w:name="index 8" w:semiHidden="1" w:unhideWhenUsed="1"/>
+    <w:lsdException w:name="index 9" w:semiHidden="1" w:unhideWhenUsed="1"/>
+    <w:lsdException w:name="toc 1" w:semiHidden="1" w:uiPriority="39" w:unhideWhenUsed="1"/>
+    <w:lsdException w:name="toc 2" w:semiHidden="1" w:uiPriority="39" w:unhideWhenUsed="1"/>
+    <w:lsdException w:name="toc 3" w:semiHidden="1" w:uiPriority="39" w:unhideWhenUsed="1"/>
+    <w:lsdException w:name="toc 4" w:semiHidden="1" w:uiPriority="39" w:unhideWhenUsed="1"/>
+    <w:lsdException w:name="toc 5" w:semiHidden="1" w:uiPriority="39" w:unhideWhenUsed="1"/>
+    <w:lsdException w:name="toc 6" w:semiHidden="1" w:uiPriority="39" w:unhideWhenUsed="1"/>
+    <w:lsdException w:name="toc 7" w:semiHidden="1" w:uiPriority="39" w:unhideWhenUsed="1"/>
+    <w:lsdException w:name="toc 8" w:semiHidden="1" w:uiPriority="39" w:unhideWhenUsed="1"/>
+    <w:lsdException w:name="toc 9" w:semiHidden="1" w:uiPriority="39" w:unhideWhenUsed="1"/>
+    <w:lsdException w:name="Normal Indent" w:semiHidden="1" w:unhideWhenUsed="1"/>
+    <w:lsdException w:name="footnote text" w:semiHidden="1" w:unhideWhenUsed="1"/>
+    <w:lsdException w:name="annotation text" w:semiHidden="1" w:unhideWhenUsed="1"/>
+    <w:lsdException w:name="header" w:semiHidden="1" w:unhideWhenUsed="1"/>
+    <w:lsdException w:name="footer" w:semiHidden="1" w:unhideWhenUsed="1"/>
+    <w:lsdException w:name="index heading" w:semiHidden="1" w:unhideWhenUsed="1"/>
+    <w:lsdException w:name="caption" w:semiHidden="1" w:uiPriority="35" w:unhideWhenUsed="1" w:qFormat="1"/>
+    <w:lsdException w:name="table of figures" w:semiHidden="1" w:unhideWhenUsed="1"/>
+    <w:lsdException w:name="envelope address" w:semiHidden="1" w:unhideWhenUsed="1"/>
+    <w:lsdException w:name="envelope return" w:semiHidden="1" w:unhideWhenUsed="1"/>
+    <w:lsdException w:name="footnote reference" w:semiHidden="1" w:unhideWhenUsed="1"/>
+    <w:lsdException w:name="annotation reference" w:semiHidden="1" w:unhideWhenUsed="1"/>
+    <w:lsdException w:name="line number" w:semiHidden="1" w:unhideWhenUsed="1"/>
+    <w:lsdException w:name="page number" w:semiHidden="1" w:unhideWhenUsed="1"/>
+    <w:lsdException w:name="endnote reference" w:semiHidden="1" w:unhideWhenUsed="1"/>
+    <w:lsdException w:name="endnote text" w:semiHidden="1" w:unhideWhenUsed="1"/>
+    <w:lsdException w:name="table of authorities" w:semiHidden="1" w:unhideWhenUsed="1"/>
+    <w:lsdException w:name="macro" w:semiHidden="1" w:unhideWhenUsed="1"/>
+    <w:lsdException w:name="toa heading" w:semiHidden="1" w:unhideWhenUsed="1"/>
+    <w:lsdException w:name="List" w:semiHidden="1" w:unhideWhenUsed="1"/>
+    <w:lsdException w:name="List Bullet" w:semiHidden="1" w:unhideWhenUsed="1"/>
+    <w:lsdException w:name="List Number" w:semiHidden="1" w:unhideWhenUsed="1"/>
+    <w:lsdException w:name="List 2" w:semiHidden="1" w:unhideWhenUsed="1"/>
+    <w:lsdException w:name="List 3" w:semiHidden="1" w:unhideWhenUsed="1"/>
+    <w:lsdException w:name="List 4" w:semiHidden="1" w:unhideWhenUsed="1"/>
+    <w:lsdException w:name="List 5" w:semiHidden="1" w:unhideWhenUsed="1"/>
+    <w:lsdException w:name="List Bullet 2" w:semiHidden="1" w:unhideWhenUsed="1"/>
+    <w:lsdException w:name="List Bullet 3" w:semiHidden="1" w:unhideWhenUsed="1"/>
+    <w:lsdException w:name="List Bullet 4" w:semiHidden="1" w:unhideWhenUsed="1"/>
+    <w:lsdException w:name="List Bullet 5" w:semiHidden="1" w:unhideWhenUsed="1"/>
+    <w:lsdException w:name="List Number 2" w:semiHidden="1" w:unhideWhenUsed="1"/>
+    <w:lsdException w:name="List Number 3" w:semiHidden="1" w:unhideWhenUsed="1"/>
+    <w:lsdException w:name="List Number 4" w:semiHidden="1" w:unhideWhenUsed="1"/>
+    <w:lsdException w:name="List Number 5" w:semiHidden="1" w:unhideWhenUsed="1"/>
+    <w:lsdException w:name="Title" w:uiPriority="10" w:qFormat="1"/>
+    <w:lsdException w:name="Closing" w:semiHidden="1" w:unhideWhenUsed="1"/>
+    <w:lsdException w:name="Signature" w:semiHidden="1" w:unhideWhenUsed="1"/>
+    <w:lsdException w:name="Default Paragraph Font" w:semiHidden="1" w:uiPriority="1" w:unhideWhenUsed="1"/>
+    <w:lsdException w:name="Body Text" w:semiHidden="1" w:unhideWhenUsed="1"/>
+    <w:lsdException w:name="Body Text Indent" w:semiHidden="1" w:unhideWhenUsed="1"/>
+    <w:lsdException w:name="List Continue" w:semiHidden="1" w:unhideWhenUsed="1"/>
+    <w:lsdException w:name="List Continue 2" w:semiHidden="1" w:unhideWhenUsed="1"/>
+    <w:lsdException w:name="List Continue 3" w:semiHidden="1" w:unhideWhenUsed="1"/>
+    <w:lsdException w:name="List Continue 4" w:semiHidden="1" w:unhideWhenUsed="1"/>
+    <w:lsdException w:name="List Continue 5" w:semiHidden="1" w:unhideWhenUsed="1"/>
+    <w:lsdException w:name="Message Header" w:semiHidden="1" w:unhideWhenUsed="1"/>
+    <w:lsdException w:name="Subtitle" w:uiPriority="11" w:qFormat="1"/>
+    <w:lsdException w:name="Salutation" w:semiHidden="1" w:unhideWhenUsed="1"/>
+    <w:lsdException w:name="Date" w:semiHidden="1" w:unhideWhenUsed="1"/>
+    <w:lsdException w:name="Body Text First Indent" w:semiHidden="1" w:unhideWhenUsed="1"/>
+    <w:lsdException w:name="Body Text First Indent 2" w:semiHidden="1" w:unhideWhenUsed="1"/>
+    <w:lsdException w:name="Note Heading" w:semiHidden="1" w:unhideWhenUsed="1"/>
+    <w:lsdException w:name="Body Text 2" w:semiHidden="1" w:unhideWhenUsed="1"/>
+    <w:lsdException w:name="Body Text 3" w:semiHidden="1" w:unhideWhenUsed="1"/>
+    <w:lsdException w:name="Body Text Indent 2" w:semiHidden="1" w:unhideWhenUsed="1"/>
+    <w:lsdException w:name="Body Text Indent 3" w:semiHidden="1" w:unhideWhenUsed="1"/>
+    <w:lsdException w:name="Block Text" w:semiHidden="1" w:unhideWhenUsed="1"/>
+    <w:lsdException w:name="Hyperlink" w:semiHidden="1" w:unhideWhenUsed="1"/>
+    <w:lsdException w:name="FollowedHyperlink" w:semiHidden="1" w:unhideWhenUsed="1"/>
+    <w:lsdException w:name="Strong" w:uiPriority="22" w:qFormat="1"/>
+    <w:lsdException w:name="Emphasis" w:uiPriority="20" w:qFormat="1"/>
+    <w:lsdException w:name="Document Map" w:semiHidden="1" w:unhideWhenUsed="1"/>
+    <w:lsdException w:name="Plain Text" w:semiHidden="1" w:unhideWhenUsed="1"/>
+    <w:lsdException w:name="E-mail Signature" w:semiHidden="1" w:unhideWhenUsed="1"/>
+    <w:lsdException w:name="HTML Top of Form" w:semiHidden="1" w:unhideWhenUsed="1"/>
+    <w:lsdException w:name="HTML Bottom of Form" w:semiHidden="1" w:unhideWhenUsed="1"/>
+    <w:lsdException w:name="Normal (Web)" w:semiHidden="1" w:unhideWhenUsed="1"/>
+    <w:lsdException w:name="HTML Acronym" w:semiHidden="1" w:unhideWhenUsed="1"/>
+    <w:lsdException w:name="HTML Address" w:semiHidden="1" w:unhideWhenUsed="1"/>
+    <w:lsdException w:name="HTML Cite" w:semiHidden="1" w:unhideWhenUsed="1"/>
+    <w:lsdException w:name="HTML Code" w:semiHidden="1" w:unhideWhenUsed="1"/>
+    <w:lsdException w:name="HTML Definition" w:semiHidden="1" w:unhideWhenUsed="1"/>
+    <w:lsdException w:name="HTML Keyboard" w:semiHidden="1" w:unhideWhenUsed="1"/>
+    <w:lsdException w:name="HTML Preformatted" w:semiHidden="1" w:unhideWhenUsed="1"/>
+    <w:lsdException w:name="HTML Sample" w:semiHidden="1" w:unhideWhenUsed="1"/>
+    <w:lsdException w:name="HTML Typewriter" w:semiHidden="1" w:unhideWhenUsed="1"/>
+    <w:lsdException w:name="HTML Variable" w:semiHidden="1" w:unhideWhenUsed="1"/>
+    <w:lsdException w:name="Normal Table" w:semiHidden="1" w:unhideWhenUsed="1"/>
+    <w:lsdException w:name="annotation subject" w:semiHidden="1" w:unhideWhenUsed="1"/>
+    <w:lsdException w:name="No List" w:semiHidden="1" w:unhideWhenUsed="1"/>
+    <w:lsdException w:name="Outline List 1" w:semiHidden="1" w:unhideWhenUsed="1"/>
+    <w:lsdException w:name="Outline List 2" w:semiHidden="1" w:unhideWhenUsed="1"/>
+    <w:lsdException w:name="Outline List 3" w:semiHidden="1" w:unhideWhenUsed="1"/>
+    <w:lsdException w:name="Table Simple 1" w:semiHidden="1" w:unhideWhenUsed="1"/>
+    <w:lsdException w:name="Table Simple 2" w:semiHidden="1" w:unhideWhenUsed="1"/>
+    <w:lsdException w:name="Table Simple 3" w:semiHidden="1" w:unhideWhenUsed="1"/>
+    <w:lsdException w:name="Table Classic 1" w:semiHidden="1" w:unhideWhenUsed="1"/>
+    <w:lsdException w:name="Table Classic 2" w:semiHidden="1" w:unhideWhenUsed="1"/>
+    <w:lsdException w:name="Table Classic 3" w:semiHidden="1" w:unhideWhenUsed="1"/>
+    <w:lsdException w:name="Table Classic 4" w:semiHidden="1" w:unhideWhenUsed="1"/>
+    <w:lsdException w:name="Table Colorful 1" w:semiHidden="1" w:unhideWhenUsed="1"/>
+    <w:lsdException w:name="Table Colorful 2" w:semiHidden="1" w:unhideWhenUsed="1"/>
+    <w:lsdException w:name="Table Colorful 3" w:semiHidden="1" w:unhideWhenUsed="1"/>
+    <w:lsdException w:name="Table Columns 1" w:semiHidden="1" w:unhideWhenUsed="1"/>
+    <w:lsdException w:name="Table Columns 2" w:semiHidden="1" w:unhideWhenUsed="1"/>
+    <w:lsdException w:name="Table Columns 3" w:semiHidden="1" w:unhideWhenUsed="1"/>
+    <w:lsdException w:name="Table Columns 4" w:semiHidden="1" w:unhideWhenUsed="1"/>
+    <w:lsdException w:name="Table Columns 5" w:semiHidden="1" w:unhideWhenUsed="1"/>
+    <w:lsdException w:name="Table Grid 1" w:semiHidden="1" w:unhideWhenUsed="1"/>
+    <w:lsdException w:name="Table Grid 2" w:semiHidden="1" w:unhideWhenUsed="1"/>
+    <w:lsdException w:name="Table Grid 3" w:semiHidden="1" w:unhideWhenUsed="1"/>
+    <w:lsdException w:name="Table Grid 4" w:semiHidden="1" w:unhideWhenUsed="1"/>
+    <w:lsdException w:name="Table Grid 5" w:semiHidden="1" w:unhideWhenUsed="1"/>
+    <w:lsdException w:name="Table Grid 6" w:semiHidden="1" w:unhideWhenUsed="1"/>
+    <w:lsdException w:name="Table Grid 7" w:semiHidden="1" w:unhideWhenUsed="1"/>
+    <w:lsdException w:name="Table Grid 8" w:semiHidden="1" w:unhideWhenUsed="1"/>
+    <w:lsdException w:name="Table List 1" w:semiHidden="1" w:unhideWhenUsed="1"/>
+    <w:lsdException w:name="Table List 2" w:semiHidden="1" w:unhideWhenUsed="1"/>
+    <w:lsdException w:name="Table List 3" w:semiHidden="1" w:unhideWhenUsed="1"/>
+    <w:lsdException w:name="Table List 4" w:semiHidden="1" w:unhideWhenUsed="1"/>
+    <w:lsdException w:name="Table List 5" w:semiHidden="1" w:unhideWhenUsed="1"/>
+    <w:lsdException w:name="Table List 6" w:semiHidden="1" w:unhideWhenUsed="1"/>
+    <w:lsdException w:name="Table List 7" w:semiHidden="1" w:unhideWhenUsed="1"/>
+    <w:lsdException w:name="Table List 8" w:semiHidden="1" w:unhideWhenUsed="1"/>
+    <w:lsdException w:name="Table 3D effects 1" w:semiHidden="1" w:unhideWhenUsed="1"/>
+    <w:lsdException w:name="Table 3D effects 2" w:semiHidden="1" w:unhideWhenUsed="1"/>
+    <w:lsdException w:name="Table 3D effects 3" w:semiHidden="1" w:unhideWhenUsed="1"/>
+    <w:lsdException w:name="Table Contemporary" w:semiHidden="1" w:unhideWhenUsed="1"/>
+    <w:lsdException w:name="Table Elegant" w:semiHidden="1" w:unhideWhenUsed="1"/>
+    <w:lsdException w:name="Table Professional" w:semiHidden="1" w:unhideWhenUsed="1"/>
+    <w:lsdException w:name="Table Subtle 1" w:semiHidden="1" w:unhideWhenUsed="1"/>
+    <w:lsdException w:name="Table Subtle 2" w:semiHidden="1" w:unhideWhenUsed="1"/>
+    <w:lsdException w:name="Table Web 1" w:semiHidden="1" w:unhideWhenUsed="1"/>
+    <w:lsdException w:name="Table Web 2" w:semiHidden="1" w:unhideWhenUsed="1"/>
+    <w:lsdException w:name="Table Web 3" w:semiHidden="1" w:unhideWhenUsed="1"/>
+    <w:lsdException w:name="Balloon Text" w:semiHidden="1" w:unhideWhenUsed="1"/>
+    <w:lsdException w:name="Table Grid" w:uiPriority="59"/>
+    <w:lsdException w:name="Table Theme" w:semiHidden="1" w:unhideWhenUsed="1"/>
+    <w:lsdException w:name="Placeholder Text" w:semiHidden="1"/>
+    <w:lsdException w:name="No Spacing" w:uiPriority="1" w:qFormat="1"/>
+    <w:lsdException w:name="Light Shading" w:uiPriority="60"/>
+    <w:lsdException w:name="Light List" w:uiPriority="61"/>
+    <w:lsdException w:name="Light Grid" w:uiPriority="62"/>
+    <w:lsdException w:name="Medium Shading 1" w:uiPriority="63"/>
+    <w:lsdException w:name="Medium Shading 2" w:uiPriority="64"/>
+    <w:lsdException w:name="Medium List 1" w:uiPriority="65"/>
+    <w:lsdException w:name="Medium List 2" w:uiPriority="66"/>
+    <w:lsdException w:name="Medium Grid 1" w:uiPriority="67"/>
+    <w:lsdException w:name="Medium Grid 2" w:uiPriority="68"/>
+    <w:lsdException w:name="Medium Grid 3" w:uiPriority="69"/>
+    <w:lsdException w:name="Dark List" w:uiPriority="70"/>
+    <w:lsdException w:name="Colorful Shading" w:uiPriority="71"/>
+    <w:lsdException w:name="Colorful List" w:uiPriority="72"/>
+    <w:lsdException w:name="Colorful Grid" w:uiPriority="73"/>
+    <w:lsdException w:name="Light Shading Accent 1" w:uiPriority="60"/>
+    <w:lsdException w:name="Light List Accent 1" w:uiPriority="61"/>
+    <w:lsdException w:name="Light Grid Accent 1" w:uiPriority="62"/>
+    <w:lsdException w:name="Medium Shading 1 Accent 1" w:uiPriority="63"/>
+    <w:lsdException w:name="Medium Shading 2 Accent 1" w:uiPriority="64"/>
+    <w:lsdException w:name="Medium List 1 Accent 1" w:uiPriority="65"/>
+    <w:lsdException w:name="Revision" w:semiHidden="1"/>
+    <w:lsdException w:name="List Paragraph" w:uiPriority="34" w:qFormat="1"/>
+    <w:lsdException w:name="Quote" w:uiPriority="29" w:qFormat="1"/>
+    <w:lsdException w:name="Intense Quote" w:uiPriority="30" w:qFormat="1"/>
+    <w:lsdException w:name="Medium List 2 Accent 1" w:uiPriority="66"/>
+    <w:lsdException w:name="Medium Grid 1 Accent 1" w:uiPriority="67"/>
+    <w:lsdException w:name="Medium Grid 2 Accent 1" w:uiPriority="68"/>
+    <w:lsdException w:name="Medium Grid 3 Accent 1" w:uiPriority="69"/>
+    <w:lsdException w:name="Dark List Accent 1" w:uiPriority="70"/>
+    <w:lsdException w:name="Colorful Shading Accent 1" w:uiPriority="71"/>
+    <w:lsdException w:name="Colorful List Accent 1" w:uiPriority="72"/>
+    <w:lsdException w:name="Colorful Grid Accent 1" w:uiPriority="73"/>
+    <w:lsdException w:name="Light Shading Accent 2" w:uiPriority="60"/>
+    <w:lsdException w:name="Light List Accent 2" w:uiPriority="61"/>
+    <w:lsdException w:name="Light Grid Accent 2" w:uiPriority="62"/>
+    <w:lsdException w:name="Medium Shading 1 Accent 2" w:uiPriority="63"/>
+    <w:lsdException w:name="Medium Shading 2 Accent 2" w:uiPriority="64"/>
+    <w:lsdException w:name="Medium List 1 Accent 2" w:uiPriority="65"/>
+    <w:lsdException w:name="Medium List 2 Accent 2" w:uiPriority="66"/>
+    <w:lsdException w:name="Medium Grid 1 Accent 2" w:uiPriority="67"/>
+    <w:lsdException w:name="Medium Grid 2 Accent 2" w:uiPriority="68"/>
+    <w:lsdException w:name="Medium Grid 3 Accent 2" w:uiPriority="69"/>
+    <w:lsdException w:name="Dark List Accent 2" w:uiPriority="70"/>
+    <w:lsdException w:name="Colorful Shading Accent 2" w:uiPriority="71"/>
+    <w:lsdException w:name="Colorful List Accent 2" w:uiPriority="72"/>
+    <w:lsdException w:name="Colorful Grid Accent 2" w:uiPriority="73"/>
+    <w:lsdException w:name="Light Shading Accent 3" w:uiPriority="60"/>
+    <w:lsdException w:name="Light List Accent 3" w:uiPriority="61"/>
+    <w:lsdException w:name="Light Grid Accent 3" w:uiPriority="62"/>
+    <w:lsdException w:name="Medium Shading 1 Accent 3" w:uiPriority="63"/>
+    <w:lsdException w:name="Medium Shading 2 Accent 3" w:uiPriority="64"/>
+    <w:lsdException w:name="Medium List 1 Accent 3" w:uiPriority="65"/>
+    <w:lsdException w:name="Medium List 2 Accent 3" w:uiPriority="66"/>
+    <w:lsdException w:name="Medium Grid 1 Accent 3" w:uiPriority="67"/>
+    <w:lsdException w:name="Medium Grid 2 Accent 3" w:uiPriority="68"/>
+    <w:lsdException w:name="Medium Grid 3 Accent 3" w:uiPriority="69"/>
+    <w:lsdException w:name="Dark List Accent 3" w:uiPriority="70"/>
+    <w:lsdException w:name="Colorful Shading Accent 3" w:uiPriority="71"/>
+    <w:lsdException w:name="Colorful List Accent 3" w:uiPriority="72"/>
+    <w:lsdException w:name="Colorful Grid Accent 3" w:uiPriority="73"/>
+    <w:lsdException w:name="Light Shading Accent 4" w:uiPriority="60"/>
+    <w:lsdException w:name="Light List Accent 4" w:uiPriority="61"/>
+    <w:lsdException w:name="Light Grid Accent 4" w:uiPriority="62"/>
+    <w:lsdException w:name="Medium Shading 1 Accent 4" w:uiPriority="63"/>
+    <w:lsdException w:name="Medium Shading 2 Accent 4" w:uiPriority="64"/>
+    <w:lsdException w:name="Medium List 1 Accent 4" w:uiPriority="65"/>
+    <w:lsdException w:name="Medium List 2 Accent 4" w:uiPriority="66"/>
+    <w:lsdException w:name="Medium Grid 1 Accent 4" w:uiPriority="67"/>
+    <w:lsdException w:name="Medium Grid 2 Accent 4" w:uiPriority="68"/>
+    <w:lsdException w:name="Medium Grid 3 Accent 4" w:uiPriority="69"/>
+    <w:lsdException w:name="Dark List Accent 4" w:uiPriority="70"/>
+    <w:lsdException w:name="Colorful Shading Accent 4" w:uiPriority="71"/>
+    <w:lsdException w:name="Colorful List Accent 4" w:uiPriority="72"/>
+    <w:lsdException w:name="Colorful Grid Accent 4" w:uiPriority="73"/>
+    <w:lsdException w:name="Light Shading Accent 5" w:uiPriority="60"/>
+    <w:lsdException w:name="Light List Accent 5" w:uiPriority="61"/>
+    <w:lsdException w:name="Light Grid Accent 5" w:uiPriority="62"/>
+    <w:lsdException w:name="Medium Shading 1 Accent 5" w:uiPriority="63"/>
+    <w:lsdException w:name="Medium Shading 2 Accent 5" w:uiPriority="64"/>
+    <w:lsdException w:name="Medium List 1 Accent 5" w:uiPriority="65"/>
+    <w:lsdException w:name="Medium List 2 Accent 5" w:uiPriority="66"/>
+    <w:lsdException w:name="Medium Grid 1 Accent 5" w:uiPriority="67"/>
+    <w:lsdException w:name="Medium Grid 2 Accent 5" w:uiPriority="68"/>
+    <w:lsdException w:name="Medium Grid 3 Accent 5" w:uiPriority="69"/>
+    <w:lsdException w:name="Dark List Accent 5" w:uiPriority="70"/>
+    <w:lsdException w:name="Colorful Shading Accent 5" w:uiPriority="71"/>
+    <w:lsdException w:name="Colorful List Accent 5" w:uiPriority="72"/>
+    <w:lsdException w:name="Colorful Grid Accent 5" w:uiPriority="73"/>
+    <w:lsdException w:name="Light Shading Accent 6" w:uiPriority="60"/>
+    <w:lsdException w:name="Light List Accent 6" w:uiPriority="61"/>
+    <w:lsdException w:name="Light Grid Accent 6" w:uiPriority="62"/>
+    <w:lsdException w:name="Medium Shading 1 Accent 6" w:uiPriority="63"/>
+    <w:lsdException w:name="Medium Shading 2 Accent 6" w:uiPriority="64"/>
+    <w:lsdException w:name="Medium List 1 Accent 6" w:uiPriority="65"/>
+    <w:lsdException w:name="Medium List 2 Accent 6" w:uiPriority="66"/>
+    <w:lsdException w:name="Medium Grid 1 Accent 6" w:uiPriority="67"/>
+    <w:lsdException w:name="Medium Grid 2 Accent 6" w:uiPriority="68"/>
+    <w:lsdException w:name="Medium Grid 3 Accent 6" w:uiPriority="69"/>
+    <w:lsdException w:name="Dark List Accent 6" w:uiPriority="70"/>
+    <w:lsdException w:name="Colorful Shading Accent 6" w:uiPriority="71"/>
+    <w:lsdException w:name="Colorful List Accent 6" w:uiPriority="72"/>
+    <w:lsdException w:name="Colorful Grid Accent 6" w:uiPriority="73"/>
+    <w:lsdException w:name="Subtle Emphasis" w:uiPriority="19" w:qFormat="1"/>
+    <w:lsdException w:name="Intense Emphasis" w:uiPriority="21" w:qFormat="1"/>
+    <w:lsdException w:name="Subtle Reference" w:uiPriority="31" w:qFormat="1"/>
+    <w:lsdException w:name="Intense Reference" w:uiPriority="32" w:qFormat="1"/>
+    <w:lsdException w:name="Book Title" w:uiPriority="33" w:qFormat="1"/>
+    <w:lsdException w:name="Bibliography" w:semiHidden="1" w:uiPriority="37" w:unhideWhenUsed="1"/>
+    <w:lsdException w:name="TOC Heading" w:semiHidden="1" w:uiPriority="39" w:unhideWhenUsed="1" w:qFormat="1"/>
+    <w:lsdException w:name="Plain Table 1" w:uiPriority="41"/>
+    <w:lsdException w:name="Plain Table 2" w:uiPriority="42"/>
+    <w:lsdException w:name="Plain Table 3" w:uiPriority="43"/>
+    <w:lsdException w:name="Plain Table 4" w:uiPriority="44"/>
+    <w:lsdException w:name="Plain Table 5" w:uiPriority="45"/>
+    <w:lsdException w:name="Grid Table Light" w:uiPriority="40"/>
+    <w:lsdException w:name="Grid Table 1 Light" w:uiPriority="46"/>
+    <w:lsdException w:name="Grid Table 2" w:uiPriority="47"/>
+    <w:lsdException w:name="Grid Table 3" w:uiPriority="48"/>
+    <w:lsdException w:name="Grid Table 4" w:uiPriority="49"/>
+    <w:lsdException w:name="Grid Table 5 Dark" w:uiPriority="50"/>
+    <w:lsdException w:name="Grid Table 6 Colorful" w:uiPriority="51"/>
+    <w:lsdException w:name="Grid Table 7 Colorful" w:uiPriority="52"/>
+    <w:lsdException w:name="Grid Table 1 Light Accent 1" w:uiPriority="46"/>
+    <w:lsdException w:name="Grid Table 2 Accent 1" w:uiPriority="47"/>
+    <w:lsdException w:name="Grid Table 3 Accent 1" w:uiPriority="48"/>
+    <w:lsdException w:name="Grid Table 4 Accent 1" w:uiPriority="49"/>
+    <w:lsdException w:name="Grid Table 5 Dark Accent 1" w:uiPriority="50"/>
+    <w:lsdException w:name="Grid Table 6 Colorful Accent 1" w:uiPriority="51"/>
+    <w:lsdException w:name="Grid Table 7 Colorful Accent 1" w:uiPriority="52"/>
+    <w:lsdException w:name="Grid Table 1 Light Accent 2" w:uiPriority="46"/>
+    <w:lsdException w:name="Grid Table 2 Accent 2" w:uiPriority="47"/>
+    <w:lsdException w:name="Grid Table 3 Accent 2" w:uiPriority="48"/>
+    <w:lsdException w:name="Grid Table 4 Accent 2" w:uiPriority="49"/>
+    <w:lsdException w:name="Grid Table 5 Dark Accent 2" w:uiPriority="50"/>
+    <w:lsdException w:name="Grid Table 6 Colorful Accent 2" w:uiPriority="51"/>
+    <w:lsdException w:name="Grid Table 7 Colorful Accent 2" w:uiPriority="52"/>
+    <w:lsdException w:name="Grid Table 1 Light Accent 3" w:uiPriority="46"/>
+    <w:lsdException w:name="Grid Table 2 Accent 3" w:uiPriority="47"/>
+    <w:lsdException w:name="Grid Table 3 Accent 3" w:uiPriority="48"/>
+    <w:lsdException w:name="Grid Table 4 Accent 3" w:uiPriority="49"/>
+    <w:lsdException w:name="Grid Table 5 Dark Accent 3" w:uiPriority="50"/>
+    <w:lsdException w:name="Grid Table 6 Colorful Accent 3" w:uiPriority="51"/>
+    <w:lsdException w:name="Grid Table 7 Colorful Accent 3" w:uiPriority="52"/>
+    <w:lsdException w:name="Grid Table 1 Light Accent 4" w:uiPriority="46"/>
+    <w:lsdException w:name="Grid Table 2 Accent 4" w:uiPriority="47"/>
+    <w:lsdException w:name="Grid Table 3 Accent 4" w:uiPriority="48"/>
+    <w:lsdException w:name="Grid Table 4 Accent 4" w:uiPriority="49"/>
+    <w:lsdException w:name="Grid Table 5 Dark Accent 4" w:uiPriority="50"/>
+    <w:lsdException w:name="Grid Table 6 Colorful Accent 4" w:uiPriority="51"/>
+    <w:lsdException w:name="Grid Table 7 Colorful Accent 4" w:uiPriority="52"/>
+    <w:lsdException w:name="Grid Table 1 Light Accent 5" w:uiPriority="46"/>
+    <w:lsdException w:name="Grid Table 2 Accent 5" w:uiPriority="47"/>
+    <w:lsdException w:name="Grid Table 3 Accent 5" w:uiPriority="48"/>
+    <w:lsdException w:name="Grid Table 4 Accent 5" w:uiPriority="49"/>
+    <w:lsdException w:name="Grid Table 5 Dark Accent 5" w:uiPriority="50"/>
+    <w:lsdException w:name="Grid Table 6 Colorful Accent 5" w:uiPriority="51"/>
+    <w:lsdException w:name="Grid Table 7 Colorful Accent 5" w:uiPriority="52"/>
+    <w:lsdException w:name="Grid Table 1 Light Accent 6" w:uiPriority="46"/>
+    <w:lsdException w:name="Grid Table 2 Accent 6" w:uiPriority="47"/>
+    <w:lsdException w:name="Grid Table 3 Accent 6" w:uiPriority="48"/>
+    <w:lsdException w:name="Grid Table 4 Accent 6" w:uiPriority="49"/>
+    <w:lsdException w:name="Grid Table 5 Dark Accent 6" w:uiPriority="50"/>
+    <w:lsdException w:name="Grid Table 6 Colorful Accent 6" w:uiPriority="51"/>
+    <w:lsdException w:name="Grid Table 7 Colorful Accent 6" w:uiPriority="52"/>
+    <w:lsdException w:name="List Table 1 Light" w:uiPriority="46"/>
+    <w:lsdException w:name="List Table 2" w:uiPriority="47"/>
+    <w:lsdException w:name="List Table 3" w:uiPriority="48"/>
+    <w:lsdException w:name="List Table 4" w:uiPriority="49"/>
+    <w:lsdException w:name="List Table 5 Dark" w:uiPriority="50"/>
+    <w:lsdException w:name="List Table 6 Colorful" w:uiPriority="51"/>
+    <w:lsdException w:name="List Table 7 Colorful" w:uiPriority="52"/>
+    <w:lsdException w:name="List Table 1 Light Accent 1" w:uiPriority="46"/>
+    <w:lsdException w:name="List Table 2 Accent 1" w:uiPriority="47"/>
+    <w:lsdException w:name="List Table 3 Accent 1" w:uiPriority="48"/>
+    <w:lsdException w:name="List Table 4 Accent 1" w:uiPriority="49"/>
+    <w:lsdException w:name="List Table 5 Dark Accent 1" w:uiPriority="50"/>
+    <w:lsdException w:name="List Table 6 Colorful Accent 1" w:uiPriority="51"/>
+    <w:lsdException w:name="List Table 7 Colorful Accent 1" w:uiPriority="52"/>
+    <w:lsdException w:name="List Table 1 Light Accent 2" w:uiPriority="46"/>
+    <w:lsdException w:name="List Table 2 Accent 2" w:uiPriority="47"/>
+    <w:lsdException w:name="List Table 3 Accent 2" w:uiPriority="48"/>
+    <w:lsdException w:name="List Table 4 Accent 2" w:uiPriority="49"/>
+    <w:lsdException w:name="List Table 5 Dark Accent 2" w:uiPriority="50"/>
+    <w:lsdException w:name="List Table 6 Colorful Accent 2" w:uiPriority="51"/>
+    <w:lsdException w:name="List Table 7 Colorful Accent 2" w:uiPriority="52"/>
+    <w:lsdException w:name="List Table 1 Light Accent 3" w:uiPriority="46"/>
+    <w:lsdException w:name="List Table 2 Accent 3" w:uiPriority="47"/>
+    <w:lsdException w:name="List Table 3 Accent 3" w:uiPriority="48"/>
+    <w:lsdException w:name="List Table 4 Accent 3" w:uiPriority="49"/>
+    <w:lsdException w:name="List Table 5 Dark Accent 3" w:uiPriority="50"/>
+    <w:lsdException w:name="List Table 6 Colorful Accent 3" w:uiPriority="51"/>
+    <w:lsdException w:name="List Table 7 Colorful Accent 3" w:uiPriority="52"/>
+    <w:lsdException w:name="List Table 1 Light Accent 4" w:uiPriority="46"/>
+    <w:lsdException w:name="List Table 2 Accent 4" w:uiPriority="47"/>
+    <w:lsdException w:name="List Table 3 Accent 4" w:uiPriority="48"/>
+    <w:lsdException w:name="List Table 4 Accent 4" w:uiPriority="49"/>
+    <w:lsdException w:name="List Table 5 Dark Accent 4" w:uiPriority="50"/>
+    <w:lsdException w:name="List Table 6 Colorful Accent 4" w:uiPriority="51"/>
+    <w:lsdException w:name="List Table 7 Colorful Accent 4" w:uiPriority="52"/>
+    <w:lsdException w:name="List Table 1 Light Accent 5" w:uiPriority="46"/>
+    <w:lsdException w:name="List Table 2 Accent 5" w:uiPriority="47"/>
+    <w:lsdException w:name="List Table 3 Accent 5" w:uiPriority="48"/>
+    <w:lsdException w:name="List Table 4 Accent 5" w:uiPriority="49"/>
+    <w:lsdException w:name="List Table 5 Dark Accent 5" w:uiPriority="50"/>
+    <w:lsdException w:name="List Table 6 Colorful Accent 5" w:uiPriority="51"/>
+    <w:lsdException w:name="List Table 7 Colorful Accent 5" w:uiPriority="52"/>
+    <w:lsdException w:name="List Table 1 Light Accent 6" w:uiPriority="46"/>
+    <w:lsdException w:name="List Table 2 Accent 6" w:uiPriority="47"/>
+    <w:lsdException w:name="List Table 3 Accent 6" w:uiPriority="48"/>
+    <w:lsdException w:name="List Table 4 Accent 6" w:uiPriority="49"/>
+    <w:lsdException w:name="List Table 5 Dark Accent 6" w:uiPriority="50"/>
+    <w:lsdException w:name="List Table 6 Colorful Accent 6" w:uiPriority="51"/>
+    <w:lsdException w:name="List Table 7 Colorful Accent 6" w:uiPriority="52"/>
   </w:latentStyles>
   <w:style w:type="paragraph" w:default="1" w:styleId="Normal">
     <w:name w:val="Normal"/>
@@ -7545,7 +7936,6 @@
     <w:uiPriority w:val="59"/>
     <w:rsid w:val="000B1783"/>
     <w:tblPr>
-      <w:tblInd w:w="0" w:type="dxa"/>
       <w:tblBorders>
         <w:top w:val="single" w:sz="4" w:space="0" w:color="000000"/>
         <w:left w:val="single" w:sz="4" w:space="0" w:color="000000"/>
@@ -7554,12 +7944,6 @@
         <w:insideH w:val="single" w:sz="4" w:space="0" w:color="000000"/>
         <w:insideV w:val="single" w:sz="4" w:space="0" w:color="000000"/>
       </w:tblBorders>
-      <w:tblCellMar>
-        <w:top w:w="0" w:type="dxa"/>
-        <w:left w:w="108" w:type="dxa"/>
-        <w:bottom w:w="0" w:type="dxa"/>
-        <w:right w:w="108" w:type="dxa"/>
-      </w:tblCellMar>
     </w:tblPr>
   </w:style>
   <w:style w:type="paragraph" w:styleId="NormalWeb">
@@ -7603,17 +7987,10 @@
     <w:tblPr>
       <w:tblStyleRowBandSize w:val="1"/>
       <w:tblStyleColBandSize w:val="1"/>
-      <w:tblInd w:w="0" w:type="dxa"/>
       <w:tblBorders>
         <w:top w:val="single" w:sz="8" w:space="0" w:color="000000"/>
         <w:bottom w:val="single" w:sz="8" w:space="0" w:color="000000"/>
       </w:tblBorders>
-      <w:tblCellMar>
-        <w:top w:w="0" w:type="dxa"/>
-        <w:left w:w="108" w:type="dxa"/>
-        <w:bottom w:w="0" w:type="dxa"/>
-        <w:right w:w="108" w:type="dxa"/>
-      </w:tblCellMar>
     </w:tblPr>
     <w:tblStylePr w:type="firstRow">
       <w:pPr>
@@ -7869,19 +8246,12 @@
     <w:tblPr>
       <w:tblStyleRowBandSize w:val="1"/>
       <w:tblStyleColBandSize w:val="1"/>
-      <w:tblInd w:w="0" w:type="dxa"/>
       <w:tblBorders>
         <w:top w:val="single" w:sz="8" w:space="0" w:color="4F81BD"/>
         <w:left w:val="single" w:sz="8" w:space="0" w:color="4F81BD"/>
         <w:bottom w:val="single" w:sz="8" w:space="0" w:color="4F81BD"/>
         <w:right w:val="single" w:sz="8" w:space="0" w:color="4F81BD"/>
       </w:tblBorders>
-      <w:tblCellMar>
-        <w:top w:w="0" w:type="dxa"/>
-        <w:left w:w="108" w:type="dxa"/>
-        <w:bottom w:w="0" w:type="dxa"/>
-        <w:right w:w="108" w:type="dxa"/>
-      </w:tblCellMar>
     </w:tblPr>
     <w:tblStylePr w:type="firstRow">
       <w:pPr>
@@ -8067,7 +8437,6 @@
     <w:tblPr>
       <w:tblStyleRowBandSize w:val="1"/>
       <w:tblStyleColBandSize w:val="1"/>
-      <w:tblInd w:w="0" w:type="dxa"/>
       <w:tblBorders>
         <w:top w:val="single" w:sz="8" w:space="0" w:color="7BA0CD"/>
         <w:left w:val="single" w:sz="8" w:space="0" w:color="7BA0CD"/>
@@ -8075,12 +8444,6 @@
         <w:right w:val="single" w:sz="8" w:space="0" w:color="7BA0CD"/>
         <w:insideH w:val="single" w:sz="8" w:space="0" w:color="7BA0CD"/>
       </w:tblBorders>
-      <w:tblCellMar>
-        <w:top w:w="0" w:type="dxa"/>
-        <w:left w:w="108" w:type="dxa"/>
-        <w:bottom w:w="0" w:type="dxa"/>
-        <w:right w:w="108" w:type="dxa"/>
-      </w:tblCellMar>
     </w:tblPr>
     <w:tblStylePr w:type="firstRow">
       <w:pPr>
@@ -8170,19 +8533,12 @@
     <w:tblPr>
       <w:tblStyleRowBandSize w:val="1"/>
       <w:tblStyleColBandSize w:val="1"/>
-      <w:tblInd w:w="0" w:type="dxa"/>
       <w:tblBorders>
         <w:top w:val="single" w:sz="8" w:space="0" w:color="4F81BD"/>
         <w:left w:val="single" w:sz="8" w:space="0" w:color="4F81BD"/>
         <w:bottom w:val="single" w:sz="8" w:space="0" w:color="4F81BD"/>
         <w:right w:val="single" w:sz="8" w:space="0" w:color="4F81BD"/>
       </w:tblBorders>
-      <w:tblCellMar>
-        <w:top w:w="0" w:type="dxa"/>
-        <w:left w:w="108" w:type="dxa"/>
-        <w:bottom w:w="0" w:type="dxa"/>
-        <w:right w:w="108" w:type="dxa"/>
-      </w:tblCellMar>
     </w:tblPr>
     <w:tblStylePr w:type="firstRow">
       <w:pPr>
@@ -8274,7 +8630,6 @@
     <w:tblPr>
       <w:tblStyleRowBandSize w:val="1"/>
       <w:tblStyleColBandSize w:val="1"/>
-      <w:tblInd w:w="0" w:type="dxa"/>
       <w:tblBorders>
         <w:top w:val="single" w:sz="8" w:space="0" w:color="7BA0CD"/>
         <w:left w:val="single" w:sz="8" w:space="0" w:color="7BA0CD"/>
@@ -8282,12 +8637,6 @@
         <w:right w:val="single" w:sz="8" w:space="0" w:color="7BA0CD"/>
         <w:insideH w:val="single" w:sz="8" w:space="0" w:color="7BA0CD"/>
       </w:tblBorders>
-      <w:tblCellMar>
-        <w:top w:w="0" w:type="dxa"/>
-        <w:left w:w="108" w:type="dxa"/>
-        <w:bottom w:w="0" w:type="dxa"/>
-        <w:right w:w="108" w:type="dxa"/>
-      </w:tblCellMar>
     </w:tblPr>
     <w:tblStylePr w:type="firstRow">
       <w:pPr>
@@ -8405,7 +8754,6 @@
     <w:tblPr>
       <w:tblStyleRowBandSize w:val="1"/>
       <w:tblStyleColBandSize w:val="1"/>
-      <w:tblInd w:w="0" w:type="dxa"/>
       <w:tblBorders>
         <w:top w:val="single" w:sz="8" w:space="0" w:color="7BA0CD"/>
         <w:left w:val="single" w:sz="8" w:space="0" w:color="7BA0CD"/>
@@ -8413,12 +8761,6 @@
         <w:right w:val="single" w:sz="8" w:space="0" w:color="7BA0CD"/>
         <w:insideH w:val="single" w:sz="8" w:space="0" w:color="7BA0CD"/>
       </w:tblBorders>
-      <w:tblCellMar>
-        <w:top w:w="0" w:type="dxa"/>
-        <w:left w:w="108" w:type="dxa"/>
-        <w:bottom w:w="0" w:type="dxa"/>
-        <w:right w:w="108" w:type="dxa"/>
-      </w:tblCellMar>
     </w:tblPr>
     <w:tblStylePr w:type="firstRow">
       <w:pPr>
@@ -8511,1797 +8853,9 @@
     <w:tblPr>
       <w:tblStyleRowBandSize w:val="1"/>
       <w:tblStyleColBandSize w:val="1"/>
-      <w:tblInd w:w="0" w:type="dxa"/>
       <w:tblBorders>
         <w:insideH w:val="single" w:sz="4" w:space="0" w:color="FFFFFF"/>
       </w:tblBorders>
-      <w:tblCellMar>
-        <w:top w:w="0" w:type="dxa"/>
-        <w:left w:w="108" w:type="dxa"/>
-        <w:bottom w:w="0" w:type="dxa"/>
-        <w:right w:w="108" w:type="dxa"/>
-      </w:tblCellMar>
-    </w:tblPr>
-    <w:tcPr>
-      <w:shd w:val="clear" w:color="auto" w:fill="DBE5F1"/>
-    </w:tcPr>
-    <w:tblStylePr w:type="firstRow">
-      <w:rPr>
-        <w:b/>
-        <w:bCs/>
-      </w:rPr>
-      <w:tblPr/>
-      <w:tcPr>
-        <w:shd w:val="clear" w:color="auto" w:fill="B8CCE4"/>
-      </w:tcPr>
-    </w:tblStylePr>
-    <w:tblStylePr w:type="lastRow">
-      <w:rPr>
-        <w:b/>
-        <w:bCs/>
-        <w:color w:val="000000"/>
-      </w:rPr>
-      <w:tblPr/>
-      <w:tcPr>
-        <w:shd w:val="clear" w:color="auto" w:fill="B8CCE4"/>
-      </w:tcPr>
-    </w:tblStylePr>
-    <w:tblStylePr w:type="firstCol">
-      <w:rPr>
-        <w:color w:val="FFFFFF"/>
-      </w:rPr>
-      <w:tblPr/>
-      <w:tcPr>
-        <w:shd w:val="clear" w:color="auto" w:fill="365F91"/>
-      </w:tcPr>
-    </w:tblStylePr>
-    <w:tblStylePr w:type="lastCol">
-      <w:rPr>
-        <w:color w:val="FFFFFF"/>
-      </w:rPr>
-      <w:tblPr/>
-      <w:tcPr>
-        <w:shd w:val="clear" w:color="auto" w:fill="365F91"/>
-      </w:tcPr>
-    </w:tblStylePr>
-    <w:tblStylePr w:type="band1Vert">
-      <w:tblPr/>
-      <w:tcPr>
-        <w:shd w:val="clear" w:color="auto" w:fill="A7BFDE"/>
-      </w:tcPr>
-    </w:tblStylePr>
-    <w:tblStylePr w:type="band1Horz">
-      <w:tblPr/>
-      <w:tcPr>
-        <w:shd w:val="clear" w:color="auto" w:fill="A7BFDE"/>
-      </w:tcPr>
-    </w:tblStylePr>
-  </w:style>
-  <w:style w:type="paragraph" w:styleId="ListBullet">
-    <w:name w:val="List Bullet"/>
-    <w:basedOn w:val="Normal"/>
-    <w:uiPriority w:val="99"/>
-    <w:unhideWhenUsed/>
-    <w:rsid w:val="005F1219"/>
-    <w:pPr>
-      <w:numPr>
-        <w:numId w:val="1"/>
-      </w:numPr>
-      <w:spacing w:after="120"/>
-      <w:contextualSpacing/>
-    </w:pPr>
-  </w:style>
-  <w:style w:type="character" w:customStyle="1" w:styleId="employment-date">
-    <w:name w:val="employment-date"/>
-    <w:uiPriority w:val="1"/>
-    <w:qFormat/>
-    <w:rsid w:val="00090E54"/>
-    <w:rPr>
-      <w:rFonts w:ascii="Calibri" w:hAnsi="Calibri" w:cs="Times New Roman"/>
-      <w:b w:val="0"/>
-      <w:caps w:val="0"/>
-      <w:smallCaps w:val="0"/>
-      <w:strike w:val="0"/>
-      <w:dstrike w:val="0"/>
-      <w:vanish w:val="0"/>
-      <w:color w:val="000000"/>
-      <w:sz w:val="20"/>
-      <w:szCs w:val="20"/>
-      <w:vertAlign w:val="baseline"/>
-    </w:rPr>
-  </w:style>
-  <w:style w:type="paragraph" w:customStyle="1" w:styleId="Heading1Hyperlink">
-    <w:name w:val="Heading 1 Hyperlink"/>
-    <w:basedOn w:val="Heading1"/>
-    <w:link w:val="Heading1HyperlinkChar"/>
-    <w:qFormat/>
-    <w:rsid w:val="00090E54"/>
-    <w:pPr>
-      <w:tabs>
-        <w:tab w:val="right" w:pos="9360"/>
-      </w:tabs>
-    </w:pPr>
-    <w:rPr>
-      <w:u w:val="single"/>
-    </w:rPr>
-  </w:style>
-  <w:style w:type="character" w:customStyle="1" w:styleId="Heading1HyperlinkChar">
-    <w:name w:val="Heading 1 Hyperlink Char"/>
-    <w:link w:val="Heading1Hyperlink"/>
-    <w:rsid w:val="002E3755"/>
-    <w:rPr>
-      <w:b/>
-      <w:bCs/>
-      <w:color w:val="365F91"/>
-      <w:sz w:val="28"/>
-      <w:szCs w:val="28"/>
-      <w:u w:val="single"/>
-    </w:rPr>
-  </w:style>
-  <w:style w:type="paragraph" w:styleId="Revision">
-    <w:name w:val="Revision"/>
-    <w:hidden/>
-    <w:uiPriority w:val="99"/>
-    <w:semiHidden/>
-    <w:rsid w:val="00090E54"/>
-    <w:rPr>
-      <w:sz w:val="22"/>
-      <w:szCs w:val="22"/>
-    </w:rPr>
-  </w:style>
-</w:styles>
-</file>
-
-<file path=word/stylesWithEffects.xml><?xml version="1.0" encoding="utf-8"?>
-<w:styles xmlns:wpc="http://schemas.microsoft.com/office/word/2010/wordprocessingCanvas" xmlns:mc="http://schemas.openxmlformats.org/markup-compatibility/2006" xmlns:o="urn:schemas-microsoft-com:office:office" xmlns:r="http://schemas.openxmlformats.org/officeDocument/2006/relationships" xmlns:m="http://schemas.openxmlformats.org/officeDocument/2006/math" xmlns:v="urn:schemas-microsoft-com:vml" xmlns:wp14="http://schemas.microsoft.com/office/word/2010/wordprocessingDrawing" xmlns:wp="http://schemas.openxmlformats.org/drawingml/2006/wordprocessingDrawing" xmlns:w10="urn:schemas-microsoft-com:office:word" xmlns:w="http://schemas.openxmlformats.org/wordprocessingml/2006/main" xmlns:w14="http://schemas.microsoft.com/office/word/2010/wordml" xmlns:wpg="http://schemas.microsoft.com/office/word/2010/wordprocessingGroup" xmlns:wpi="http://schemas.microsoft.com/office/word/2010/wordprocessingInk" xmlns:wne="http://schemas.microsoft.com/office/word/2006/wordml" xmlns:wps="http://schemas.microsoft.com/office/word/2010/wordprocessingShape" mc:Ignorable="w14 wp14">
-  <w:docDefaults>
-    <w:rPrDefault>
-      <w:rPr>
-        <w:rFonts w:ascii="Calibri" w:eastAsia="Times New Roman" w:hAnsi="Calibri" w:cs="Times New Roman"/>
-        <w:lang w:val="en-US" w:eastAsia="en-US" w:bidi="ar-SA"/>
-      </w:rPr>
-    </w:rPrDefault>
-    <w:pPrDefault/>
-  </w:docDefaults>
-  <w:latentStyles w:defLockedState="0" w:defUIPriority="99" w:defSemiHidden="1" w:defUnhideWhenUsed="1" w:defQFormat="0" w:count="267">
-    <w:lsdException w:name="Normal" w:semiHidden="0" w:uiPriority="0" w:unhideWhenUsed="0" w:qFormat="1"/>
-    <w:lsdException w:name="heading 1" w:semiHidden="0" w:uiPriority="9" w:unhideWhenUsed="0" w:qFormat="1"/>
-    <w:lsdException w:name="heading 2" w:uiPriority="9" w:qFormat="1"/>
-    <w:lsdException w:name="heading 3" w:uiPriority="9" w:qFormat="1"/>
-    <w:lsdException w:name="heading 4" w:uiPriority="9" w:qFormat="1"/>
-    <w:lsdException w:name="heading 5" w:uiPriority="9" w:qFormat="1"/>
-    <w:lsdException w:name="heading 6" w:uiPriority="9" w:qFormat="1"/>
-    <w:lsdException w:name="heading 7" w:uiPriority="9" w:qFormat="1"/>
-    <w:lsdException w:name="heading 8" w:uiPriority="9" w:qFormat="1"/>
-    <w:lsdException w:name="heading 9" w:uiPriority="9" w:qFormat="1"/>
-    <w:lsdException w:name="toc 1" w:uiPriority="39"/>
-    <w:lsdException w:name="toc 2" w:uiPriority="39"/>
-    <w:lsdException w:name="toc 3" w:uiPriority="39"/>
-    <w:lsdException w:name="toc 4" w:uiPriority="39"/>
-    <w:lsdException w:name="toc 5" w:uiPriority="39"/>
-    <w:lsdException w:name="toc 6" w:uiPriority="39"/>
-    <w:lsdException w:name="toc 7" w:uiPriority="39"/>
-    <w:lsdException w:name="toc 8" w:uiPriority="39"/>
-    <w:lsdException w:name="toc 9" w:uiPriority="39"/>
-    <w:lsdException w:name="caption" w:uiPriority="35" w:qFormat="1"/>
-    <w:lsdException w:name="Title" w:semiHidden="0" w:uiPriority="10" w:unhideWhenUsed="0" w:qFormat="1"/>
-    <w:lsdException w:name="Default Paragraph Font" w:uiPriority="1"/>
-    <w:lsdException w:name="Subtitle" w:semiHidden="0" w:uiPriority="11" w:unhideWhenUsed="0" w:qFormat="1"/>
-    <w:lsdException w:name="Strong" w:semiHidden="0" w:uiPriority="22" w:unhideWhenUsed="0" w:qFormat="1"/>
-    <w:lsdException w:name="Emphasis" w:semiHidden="0" w:uiPriority="20" w:unhideWhenUsed="0" w:qFormat="1"/>
-    <w:lsdException w:name="Table Grid" w:semiHidden="0" w:uiPriority="59" w:unhideWhenUsed="0"/>
-    <w:lsdException w:name="Placeholder Text" w:unhideWhenUsed="0"/>
-    <w:lsdException w:name="No Spacing" w:semiHidden="0" w:uiPriority="1" w:unhideWhenUsed="0" w:qFormat="1"/>
-    <w:lsdException w:name="Light Shading" w:semiHidden="0" w:uiPriority="60" w:unhideWhenUsed="0"/>
-    <w:lsdException w:name="Light List" w:semiHidden="0" w:uiPriority="61" w:unhideWhenUsed="0"/>
-    <w:lsdException w:name="Light Grid" w:semiHidden="0" w:uiPriority="62" w:unhideWhenUsed="0"/>
-    <w:lsdException w:name="Medium Shading 1" w:semiHidden="0" w:uiPriority="63" w:unhideWhenUsed="0"/>
-    <w:lsdException w:name="Medium Shading 2" w:semiHidden="0" w:uiPriority="64" w:unhideWhenUsed="0"/>
-    <w:lsdException w:name="Medium List 1" w:semiHidden="0" w:uiPriority="65" w:unhideWhenUsed="0"/>
-    <w:lsdException w:name="Medium List 2" w:semiHidden="0" w:uiPriority="66" w:unhideWhenUsed="0"/>
-    <w:lsdException w:name="Medium Grid 1" w:semiHidden="0" w:uiPriority="67" w:unhideWhenUsed="0"/>
-    <w:lsdException w:name="Medium Grid 2" w:semiHidden="0" w:uiPriority="68" w:unhideWhenUsed="0"/>
-    <w:lsdException w:name="Medium Grid 3" w:semiHidden="0" w:uiPriority="69" w:unhideWhenUsed="0"/>
-    <w:lsdException w:name="Dark List" w:semiHidden="0" w:uiPriority="70" w:unhideWhenUsed="0"/>
-    <w:lsdException w:name="Colorful Shading" w:semiHidden="0" w:uiPriority="71" w:unhideWhenUsed="0"/>
-    <w:lsdException w:name="Colorful List" w:semiHidden="0" w:uiPriority="72" w:unhideWhenUsed="0"/>
-    <w:lsdException w:name="Colorful Grid" w:semiHidden="0" w:uiPriority="73" w:unhideWhenUsed="0"/>
-    <w:lsdException w:name="Light Shading Accent 1" w:semiHidden="0" w:uiPriority="60" w:unhideWhenUsed="0"/>
-    <w:lsdException w:name="Light List Accent 1" w:semiHidden="0" w:uiPriority="61" w:unhideWhenUsed="0"/>
-    <w:lsdException w:name="Light Grid Accent 1" w:semiHidden="0" w:uiPriority="62" w:unhideWhenUsed="0"/>
-    <w:lsdException w:name="Medium Shading 1 Accent 1" w:semiHidden="0" w:uiPriority="63" w:unhideWhenUsed="0"/>
-    <w:lsdException w:name="Medium Shading 2 Accent 1" w:semiHidden="0" w:uiPriority="64" w:unhideWhenUsed="0"/>
-    <w:lsdException w:name="Medium List 1 Accent 1" w:semiHidden="0" w:uiPriority="65" w:unhideWhenUsed="0"/>
-    <w:lsdException w:name="Revision" w:unhideWhenUsed="0"/>
-    <w:lsdException w:name="List Paragraph" w:semiHidden="0" w:uiPriority="34" w:unhideWhenUsed="0" w:qFormat="1"/>
-    <w:lsdException w:name="Quote" w:semiHidden="0" w:uiPriority="29" w:unhideWhenUsed="0" w:qFormat="1"/>
-    <w:lsdException w:name="Intense Quote" w:semiHidden="0" w:uiPriority="30" w:unhideWhenUsed="0" w:qFormat="1"/>
-    <w:lsdException w:name="Medium List 2 Accent 1" w:semiHidden="0" w:uiPriority="66" w:unhideWhenUsed="0"/>
-    <w:lsdException w:name="Medium Grid 1 Accent 1" w:semiHidden="0" w:uiPriority="67" w:unhideWhenUsed="0"/>
-    <w:lsdException w:name="Medium Grid 2 Accent 1" w:semiHidden="0" w:uiPriority="68" w:unhideWhenUsed="0"/>
-    <w:lsdException w:name="Medium Grid 3 Accent 1" w:semiHidden="0" w:uiPriority="69" w:unhideWhenUsed="0"/>
-    <w:lsdException w:name="Dark List Accent 1" w:semiHidden="0" w:uiPriority="70" w:unhideWhenUsed="0"/>
-    <w:lsdException w:name="Colorful Shading Accent 1" w:semiHidden="0" w:uiPriority="71" w:unhideWhenUsed="0"/>
-    <w:lsdException w:name="Colorful List Accent 1" w:semiHidden="0" w:uiPriority="72" w:unhideWhenUsed="0"/>
-    <w:lsdException w:name="Colorful Grid Accent 1" w:semiHidden="0" w:uiPriority="73" w:unhideWhenUsed="0"/>
-    <w:lsdException w:name="Light Shading Accent 2" w:semiHidden="0" w:uiPriority="60" w:unhideWhenUsed="0"/>
-    <w:lsdException w:name="Light List Accent 2" w:semiHidden="0" w:uiPriority="61" w:unhideWhenUsed="0"/>
-    <w:lsdException w:name="Light Grid Accent 2" w:semiHidden="0" w:uiPriority="62" w:unhideWhenUsed="0"/>
-    <w:lsdException w:name="Medium Shading 1 Accent 2" w:semiHidden="0" w:uiPriority="63" w:unhideWhenUsed="0"/>
-    <w:lsdException w:name="Medium Shading 2 Accent 2" w:semiHidden="0" w:uiPriority="64" w:unhideWhenUsed="0"/>
-    <w:lsdException w:name="Medium List 1 Accent 2" w:semiHidden="0" w:uiPriority="65" w:unhideWhenUsed="0"/>
-    <w:lsdException w:name="Medium List 2 Accent 2" w:semiHidden="0" w:uiPriority="66" w:unhideWhenUsed="0"/>
-    <w:lsdException w:name="Medium Grid 1 Accent 2" w:semiHidden="0" w:uiPriority="67" w:unhideWhenUsed="0"/>
-    <w:lsdException w:name="Medium Grid 2 Accent 2" w:semiHidden="0" w:uiPriority="68" w:unhideWhenUsed="0"/>
-    <w:lsdException w:name="Medium Grid 3 Accent 2" w:semiHidden="0" w:uiPriority="69" w:unhideWhenUsed="0"/>
-    <w:lsdException w:name="Dark List Accent 2" w:semiHidden="0" w:uiPriority="70" w:unhideWhenUsed="0"/>
-    <w:lsdException w:name="Colorful Shading Accent 2" w:semiHidden="0" w:uiPriority="71" w:unhideWhenUsed="0"/>
-    <w:lsdException w:name="Colorful List Accent 2" w:semiHidden="0" w:uiPriority="72" w:unhideWhenUsed="0"/>
-    <w:lsdException w:name="Colorful Grid Accent 2" w:semiHidden="0" w:uiPriority="73" w:unhideWhenUsed="0"/>
-    <w:lsdException w:name="Light Shading Accent 3" w:semiHidden="0" w:uiPriority="60" w:unhideWhenUsed="0"/>
-    <w:lsdException w:name="Light List Accent 3" w:semiHidden="0" w:uiPriority="61" w:unhideWhenUsed="0"/>
-    <w:lsdException w:name="Light Grid Accent 3" w:semiHidden="0" w:uiPriority="62" w:unhideWhenUsed="0"/>
-    <w:lsdException w:name="Medium Shading 1 Accent 3" w:semiHidden="0" w:uiPriority="63" w:unhideWhenUsed="0"/>
-    <w:lsdException w:name="Medium Shading 2 Accent 3" w:semiHidden="0" w:uiPriority="64" w:unhideWhenUsed="0"/>
-    <w:lsdException w:name="Medium List 1 Accent 3" w:semiHidden="0" w:uiPriority="65" w:unhideWhenUsed="0"/>
-    <w:lsdException w:name="Medium List 2 Accent 3" w:semiHidden="0" w:uiPriority="66" w:unhideWhenUsed="0"/>
-    <w:lsdException w:name="Medium Grid 1 Accent 3" w:semiHidden="0" w:uiPriority="67" w:unhideWhenUsed="0"/>
-    <w:lsdException w:name="Medium Grid 2 Accent 3" w:semiHidden="0" w:uiPriority="68" w:unhideWhenUsed="0"/>
-    <w:lsdException w:name="Medium Grid 3 Accent 3" w:semiHidden="0" w:uiPriority="69" w:unhideWhenUsed="0"/>
-    <w:lsdException w:name="Dark List Accent 3" w:semiHidden="0" w:uiPriority="70" w:unhideWhenUsed="0"/>
-    <w:lsdException w:name="Colorful Shading Accent 3" w:semiHidden="0" w:uiPriority="71" w:unhideWhenUsed="0"/>
-    <w:lsdException w:name="Colorful List Accent 3" w:semiHidden="0" w:uiPriority="72" w:unhideWhenUsed="0"/>
-    <w:lsdException w:name="Colorful Grid Accent 3" w:semiHidden="0" w:uiPriority="73" w:unhideWhenUsed="0"/>
-    <w:lsdException w:name="Light Shading Accent 4" w:semiHidden="0" w:uiPriority="60" w:unhideWhenUsed="0"/>
-    <w:lsdException w:name="Light List Accent 4" w:semiHidden="0" w:uiPriority="61" w:unhideWhenUsed="0"/>
-    <w:lsdException w:name="Light Grid Accent 4" w:semiHidden="0" w:uiPriority="62" w:unhideWhenUsed="0"/>
-    <w:lsdException w:name="Medium Shading 1 Accent 4" w:semiHidden="0" w:uiPriority="63" w:unhideWhenUsed="0"/>
-    <w:lsdException w:name="Medium Shading 2 Accent 4" w:semiHidden="0" w:uiPriority="64" w:unhideWhenUsed="0"/>
-    <w:lsdException w:name="Medium List 1 Accent 4" w:semiHidden="0" w:uiPriority="65" w:unhideWhenUsed="0"/>
-    <w:lsdException w:name="Medium List 2 Accent 4" w:semiHidden="0" w:uiPriority="66" w:unhideWhenUsed="0"/>
-    <w:lsdException w:name="Medium Grid 1 Accent 4" w:semiHidden="0" w:uiPriority="67" w:unhideWhenUsed="0"/>
-    <w:lsdException w:name="Medium Grid 2 Accent 4" w:semiHidden="0" w:uiPriority="68" w:unhideWhenUsed="0"/>
-    <w:lsdException w:name="Medium Grid 3 Accent 4" w:semiHidden="0" w:uiPriority="69" w:unhideWhenUsed="0"/>
-    <w:lsdException w:name="Dark List Accent 4" w:semiHidden="0" w:uiPriority="70" w:unhideWhenUsed="0"/>
-    <w:lsdException w:name="Colorful Shading Accent 4" w:semiHidden="0" w:uiPriority="71" w:unhideWhenUsed="0"/>
-    <w:lsdException w:name="Colorful List Accent 4" w:semiHidden="0" w:uiPriority="72" w:unhideWhenUsed="0"/>
-    <w:lsdException w:name="Colorful Grid Accent 4" w:semiHidden="0" w:uiPriority="73" w:unhideWhenUsed="0"/>
-    <w:lsdException w:name="Light Shading Accent 5" w:semiHidden="0" w:uiPriority="60" w:unhideWhenUsed="0"/>
-    <w:lsdException w:name="Light List Accent 5" w:semiHidden="0" w:uiPriority="61" w:unhideWhenUsed="0"/>
-    <w:lsdException w:name="Light Grid Accent 5" w:semiHidden="0" w:uiPriority="62" w:unhideWhenUsed="0"/>
-    <w:lsdException w:name="Medium Shading 1 Accent 5" w:semiHidden="0" w:uiPriority="63" w:unhideWhenUsed="0"/>
-    <w:lsdException w:name="Medium Shading 2 Accent 5" w:semiHidden="0" w:uiPriority="64" w:unhideWhenUsed="0"/>
-    <w:lsdException w:name="Medium List 1 Accent 5" w:semiHidden="0" w:uiPriority="65" w:unhideWhenUsed="0"/>
-    <w:lsdException w:name="Medium List 2 Accent 5" w:semiHidden="0" w:uiPriority="66" w:unhideWhenUsed="0"/>
-    <w:lsdException w:name="Medium Grid 1 Accent 5" w:semiHidden="0" w:uiPriority="67" w:unhideWhenUsed="0"/>
-    <w:lsdException w:name="Medium Grid 2 Accent 5" w:semiHidden="0" w:uiPriority="68" w:unhideWhenUsed="0"/>
-    <w:lsdException w:name="Medium Grid 3 Accent 5" w:semiHidden="0" w:uiPriority="69" w:unhideWhenUsed="0"/>
-    <w:lsdException w:name="Dark List Accent 5" w:semiHidden="0" w:uiPriority="70" w:unhideWhenUsed="0"/>
-    <w:lsdException w:name="Colorful Shading Accent 5" w:semiHidden="0" w:uiPriority="71" w:unhideWhenUsed="0"/>
-    <w:lsdException w:name="Colorful List Accent 5" w:semiHidden="0" w:uiPriority="72" w:unhideWhenUsed="0"/>
-    <w:lsdException w:name="Colorful Grid Accent 5" w:semiHidden="0" w:uiPriority="73" w:unhideWhenUsed="0"/>
-    <w:lsdException w:name="Light Shading Accent 6" w:semiHidden="0" w:uiPriority="60" w:unhideWhenUsed="0"/>
-    <w:lsdException w:name="Light List Accent 6" w:semiHidden="0" w:uiPriority="61" w:unhideWhenUsed="0"/>
-    <w:lsdException w:name="Light Grid Accent 6" w:semiHidden="0" w:uiPriority="62" w:unhideWhenUsed="0"/>
-    <w:lsdException w:name="Medium Shading 1 Accent 6" w:semiHidden="0" w:uiPriority="63" w:unhideWhenUsed="0"/>
-    <w:lsdException w:name="Medium Shading 2 Accent 6" w:semiHidden="0" w:uiPriority="64" w:unhideWhenUsed="0"/>
-    <w:lsdException w:name="Medium List 1 Accent 6" w:semiHidden="0" w:uiPriority="65" w:unhideWhenUsed="0"/>
-    <w:lsdException w:name="Medium List 2 Accent 6" w:semiHidden="0" w:uiPriority="66" w:unhideWhenUsed="0"/>
-    <w:lsdException w:name="Medium Grid 1 Accent 6" w:semiHidden="0" w:uiPriority="67" w:unhideWhenUsed="0"/>
-    <w:lsdException w:name="Medium Grid 2 Accent 6" w:semiHidden="0" w:uiPriority="68" w:unhideWhenUsed="0"/>
-    <w:lsdException w:name="Medium Grid 3 Accent 6" w:semiHidden="0" w:uiPriority="69" w:unhideWhenUsed="0"/>
-    <w:lsdException w:name="Dark List Accent 6" w:semiHidden="0" w:uiPriority="70" w:unhideWhenUsed="0"/>
-    <w:lsdException w:name="Colorful Shading Accent 6" w:semiHidden="0" w:uiPriority="71" w:unhideWhenUsed="0"/>
-    <w:lsdException w:name="Colorful List Accent 6" w:semiHidden="0" w:uiPriority="72" w:unhideWhenUsed="0"/>
-    <w:lsdException w:name="Colorful Grid Accent 6" w:semiHidden="0" w:uiPriority="73" w:unhideWhenUsed="0"/>
-    <w:lsdException w:name="Subtle Emphasis" w:semiHidden="0" w:uiPriority="19" w:unhideWhenUsed="0" w:qFormat="1"/>
-    <w:lsdException w:name="Intense Emphasis" w:semiHidden="0" w:uiPriority="21" w:unhideWhenUsed="0" w:qFormat="1"/>
-    <w:lsdException w:name="Subtle Reference" w:semiHidden="0" w:uiPriority="31" w:unhideWhenUsed="0" w:qFormat="1"/>
-    <w:lsdException w:name="Intense Reference" w:semiHidden="0" w:uiPriority="32" w:unhideWhenUsed="0" w:qFormat="1"/>
-    <w:lsdException w:name="Book Title" w:semiHidden="0" w:uiPriority="33" w:unhideWhenUsed="0" w:qFormat="1"/>
-    <w:lsdException w:name="Bibliography" w:uiPriority="37"/>
-    <w:lsdException w:name="TOC Heading" w:uiPriority="39" w:qFormat="1"/>
-  </w:latentStyles>
-  <w:style w:type="paragraph" w:default="1" w:styleId="Normal">
-    <w:name w:val="Normal"/>
-    <w:qFormat/>
-    <w:rsid w:val="00090E54"/>
-    <w:pPr>
-      <w:spacing w:after="200" w:line="276" w:lineRule="auto"/>
-    </w:pPr>
-    <w:rPr>
-      <w:sz w:val="22"/>
-      <w:szCs w:val="22"/>
-    </w:rPr>
-  </w:style>
-  <w:style w:type="paragraph" w:styleId="Heading1">
-    <w:name w:val="heading 1"/>
-    <w:basedOn w:val="Normal"/>
-    <w:next w:val="BodyText"/>
-    <w:link w:val="Heading1Char"/>
-    <w:uiPriority w:val="9"/>
-    <w:qFormat/>
-    <w:rsid w:val="00090E54"/>
-    <w:pPr>
-      <w:keepNext/>
-      <w:keepLines/>
-      <w:spacing w:before="480" w:after="0"/>
-      <w:outlineLvl w:val="0"/>
-    </w:pPr>
-    <w:rPr>
-      <w:b/>
-      <w:bCs/>
-      <w:color w:val="365F91"/>
-      <w:sz w:val="28"/>
-      <w:szCs w:val="28"/>
-    </w:rPr>
-  </w:style>
-  <w:style w:type="paragraph" w:styleId="Heading2">
-    <w:name w:val="heading 2"/>
-    <w:basedOn w:val="Normal"/>
-    <w:next w:val="BodyText2"/>
-    <w:link w:val="Heading2Char"/>
-    <w:uiPriority w:val="9"/>
-    <w:unhideWhenUsed/>
-    <w:qFormat/>
-    <w:rsid w:val="00090E54"/>
-    <w:pPr>
-      <w:keepNext/>
-      <w:keepLines/>
-      <w:spacing w:after="0"/>
-      <w:outlineLvl w:val="1"/>
-    </w:pPr>
-    <w:rPr>
-      <w:b/>
-      <w:bCs/>
-      <w:color w:val="365F91"/>
-      <w:sz w:val="24"/>
-      <w:szCs w:val="24"/>
-    </w:rPr>
-  </w:style>
-  <w:style w:type="paragraph" w:styleId="Heading3">
-    <w:name w:val="heading 3"/>
-    <w:basedOn w:val="Normal"/>
-    <w:next w:val="BodyText3"/>
-    <w:link w:val="Heading3Char"/>
-    <w:uiPriority w:val="9"/>
-    <w:unhideWhenUsed/>
-    <w:qFormat/>
-    <w:rsid w:val="00090E54"/>
-    <w:pPr>
-      <w:keepNext/>
-      <w:keepLines/>
-      <w:spacing w:before="200" w:after="0"/>
-      <w:outlineLvl w:val="2"/>
-    </w:pPr>
-    <w:rPr>
-      <w:rFonts w:ascii="Cambria" w:hAnsi="Cambria"/>
-      <w:b/>
-      <w:bCs/>
-      <w:color w:val="4F81BD"/>
-    </w:rPr>
-  </w:style>
-  <w:style w:type="paragraph" w:styleId="Heading4">
-    <w:name w:val="heading 4"/>
-    <w:basedOn w:val="Normal"/>
-    <w:next w:val="Normal"/>
-    <w:link w:val="Heading4Char"/>
-    <w:uiPriority w:val="9"/>
-    <w:unhideWhenUsed/>
-    <w:qFormat/>
-    <w:rsid w:val="00090E54"/>
-    <w:pPr>
-      <w:keepNext/>
-      <w:keepLines/>
-      <w:spacing w:before="200" w:after="0"/>
-      <w:outlineLvl w:val="3"/>
-    </w:pPr>
-    <w:rPr>
-      <w:rFonts w:ascii="Cambria" w:hAnsi="Cambria"/>
-      <w:b/>
-      <w:bCs/>
-      <w:i/>
-      <w:iCs/>
-      <w:color w:val="4F81BD"/>
-    </w:rPr>
-  </w:style>
-  <w:style w:type="paragraph" w:styleId="Heading5">
-    <w:name w:val="heading 5"/>
-    <w:basedOn w:val="Normal"/>
-    <w:next w:val="Normal"/>
-    <w:link w:val="Heading5Char"/>
-    <w:uiPriority w:val="9"/>
-    <w:semiHidden/>
-    <w:unhideWhenUsed/>
-    <w:qFormat/>
-    <w:rsid w:val="00090E54"/>
-    <w:pPr>
-      <w:keepNext/>
-      <w:keepLines/>
-      <w:spacing w:before="200" w:after="0"/>
-      <w:outlineLvl w:val="4"/>
-    </w:pPr>
-    <w:rPr>
-      <w:rFonts w:ascii="Cambria" w:hAnsi="Cambria"/>
-      <w:color w:val="243F60"/>
-    </w:rPr>
-  </w:style>
-  <w:style w:type="paragraph" w:styleId="Heading6">
-    <w:name w:val="heading 6"/>
-    <w:basedOn w:val="Normal"/>
-    <w:next w:val="Normal"/>
-    <w:link w:val="Heading6Char"/>
-    <w:uiPriority w:val="9"/>
-    <w:semiHidden/>
-    <w:unhideWhenUsed/>
-    <w:qFormat/>
-    <w:rsid w:val="00090E54"/>
-    <w:pPr>
-      <w:keepNext/>
-      <w:keepLines/>
-      <w:spacing w:before="200" w:after="0"/>
-      <w:outlineLvl w:val="5"/>
-    </w:pPr>
-    <w:rPr>
-      <w:rFonts w:ascii="Cambria" w:hAnsi="Cambria"/>
-      <w:i/>
-      <w:iCs/>
-      <w:color w:val="243F60"/>
-    </w:rPr>
-  </w:style>
-  <w:style w:type="character" w:default="1" w:styleId="DefaultParagraphFont">
-    <w:name w:val="Default Paragraph Font"/>
-    <w:uiPriority w:val="1"/>
-    <w:semiHidden/>
-    <w:unhideWhenUsed/>
-  </w:style>
-  <w:style w:type="table" w:default="1" w:styleId="TableNormal">
-    <w:name w:val="Normal Table"/>
-    <w:uiPriority w:val="99"/>
-    <w:semiHidden/>
-    <w:unhideWhenUsed/>
-    <w:tblPr>
-      <w:tblInd w:w="0" w:type="dxa"/>
-      <w:tblCellMar>
-        <w:top w:w="0" w:type="dxa"/>
-        <w:left w:w="108" w:type="dxa"/>
-        <w:bottom w:w="0" w:type="dxa"/>
-        <w:right w:w="108" w:type="dxa"/>
-      </w:tblCellMar>
-    </w:tblPr>
-  </w:style>
-  <w:style w:type="numbering" w:default="1" w:styleId="NoList">
-    <w:name w:val="No List"/>
-    <w:uiPriority w:val="99"/>
-    <w:semiHidden/>
-    <w:unhideWhenUsed/>
-  </w:style>
-  <w:style w:type="paragraph" w:styleId="BodyText">
-    <w:name w:val="Body Text"/>
-    <w:basedOn w:val="Normal"/>
-    <w:link w:val="BodyTextChar"/>
-    <w:uiPriority w:val="99"/>
-    <w:unhideWhenUsed/>
-    <w:rsid w:val="00090E54"/>
-    <w:pPr>
-      <w:spacing w:after="120"/>
-    </w:pPr>
-  </w:style>
-  <w:style w:type="character" w:customStyle="1" w:styleId="BodyTextChar">
-    <w:name w:val="Body Text Char"/>
-    <w:basedOn w:val="DefaultParagraphFont"/>
-    <w:link w:val="BodyText"/>
-    <w:uiPriority w:val="99"/>
-    <w:rsid w:val="004A6011"/>
-    <w:rPr>
-      <w:sz w:val="22"/>
-      <w:szCs w:val="22"/>
-    </w:rPr>
-  </w:style>
-  <w:style w:type="character" w:customStyle="1" w:styleId="Heading1Char">
-    <w:name w:val="Heading 1 Char"/>
-    <w:link w:val="Heading1"/>
-    <w:uiPriority w:val="9"/>
-    <w:rsid w:val="00A57328"/>
-    <w:rPr>
-      <w:b/>
-      <w:bCs/>
-      <w:color w:val="365F91"/>
-      <w:sz w:val="28"/>
-      <w:szCs w:val="28"/>
-    </w:rPr>
-  </w:style>
-  <w:style w:type="paragraph" w:styleId="BodyText2">
-    <w:name w:val="Body Text 2"/>
-    <w:basedOn w:val="Normal"/>
-    <w:link w:val="BodyText2Char"/>
-    <w:uiPriority w:val="99"/>
-    <w:unhideWhenUsed/>
-    <w:rsid w:val="00090E54"/>
-    <w:pPr>
-      <w:spacing w:after="120" w:line="240" w:lineRule="auto"/>
-    </w:pPr>
-  </w:style>
-  <w:style w:type="character" w:customStyle="1" w:styleId="BodyText2Char">
-    <w:name w:val="Body Text 2 Char"/>
-    <w:basedOn w:val="DefaultParagraphFont"/>
-    <w:link w:val="BodyText2"/>
-    <w:uiPriority w:val="99"/>
-    <w:rsid w:val="003B382A"/>
-    <w:rPr>
-      <w:sz w:val="22"/>
-      <w:szCs w:val="22"/>
-    </w:rPr>
-  </w:style>
-  <w:style w:type="character" w:customStyle="1" w:styleId="Heading2Char">
-    <w:name w:val="Heading 2 Char"/>
-    <w:link w:val="Heading2"/>
-    <w:uiPriority w:val="9"/>
-    <w:rsid w:val="002E3755"/>
-    <w:rPr>
-      <w:b/>
-      <w:bCs/>
-      <w:color w:val="365F91"/>
-      <w:sz w:val="24"/>
-      <w:szCs w:val="24"/>
-    </w:rPr>
-  </w:style>
-  <w:style w:type="paragraph" w:styleId="BodyText3">
-    <w:name w:val="Body Text 3"/>
-    <w:basedOn w:val="Normal"/>
-    <w:link w:val="BodyText3Char"/>
-    <w:uiPriority w:val="99"/>
-    <w:unhideWhenUsed/>
-    <w:rsid w:val="00090E54"/>
-    <w:pPr>
-      <w:spacing w:after="120" w:line="240" w:lineRule="auto"/>
-    </w:pPr>
-    <w:rPr>
-      <w:szCs w:val="16"/>
-    </w:rPr>
-  </w:style>
-  <w:style w:type="character" w:customStyle="1" w:styleId="BodyText3Char">
-    <w:name w:val="Body Text 3 Char"/>
-    <w:link w:val="BodyText3"/>
-    <w:uiPriority w:val="99"/>
-    <w:rsid w:val="00EC03B6"/>
-    <w:rPr>
-      <w:sz w:val="22"/>
-      <w:szCs w:val="16"/>
-    </w:rPr>
-  </w:style>
-  <w:style w:type="character" w:customStyle="1" w:styleId="Heading3Char">
-    <w:name w:val="Heading 3 Char"/>
-    <w:link w:val="Heading3"/>
-    <w:uiPriority w:val="9"/>
-    <w:rsid w:val="00B26E43"/>
-    <w:rPr>
-      <w:rFonts w:ascii="Cambria" w:hAnsi="Cambria"/>
-      <w:b/>
-      <w:bCs/>
-      <w:color w:val="4F81BD"/>
-      <w:sz w:val="22"/>
-      <w:szCs w:val="22"/>
-    </w:rPr>
-  </w:style>
-  <w:style w:type="character" w:customStyle="1" w:styleId="Heading4Char">
-    <w:name w:val="Heading 4 Char"/>
-    <w:link w:val="Heading4"/>
-    <w:uiPriority w:val="9"/>
-    <w:rsid w:val="00B32635"/>
-    <w:rPr>
-      <w:rFonts w:ascii="Cambria" w:hAnsi="Cambria"/>
-      <w:b/>
-      <w:bCs/>
-      <w:i/>
-      <w:iCs/>
-      <w:color w:val="4F81BD"/>
-      <w:sz w:val="22"/>
-      <w:szCs w:val="22"/>
-    </w:rPr>
-  </w:style>
-  <w:style w:type="character" w:customStyle="1" w:styleId="Heading5Char">
-    <w:name w:val="Heading 5 Char"/>
-    <w:link w:val="Heading5"/>
-    <w:uiPriority w:val="9"/>
-    <w:semiHidden/>
-    <w:rsid w:val="00B32635"/>
-    <w:rPr>
-      <w:rFonts w:ascii="Cambria" w:hAnsi="Cambria"/>
-      <w:color w:val="243F60"/>
-      <w:sz w:val="22"/>
-      <w:szCs w:val="22"/>
-    </w:rPr>
-  </w:style>
-  <w:style w:type="character" w:customStyle="1" w:styleId="Heading6Char">
-    <w:name w:val="Heading 6 Char"/>
-    <w:link w:val="Heading6"/>
-    <w:uiPriority w:val="9"/>
-    <w:semiHidden/>
-    <w:rsid w:val="004003B9"/>
-    <w:rPr>
-      <w:rFonts w:ascii="Cambria" w:hAnsi="Cambria"/>
-      <w:i/>
-      <w:iCs/>
-      <w:color w:val="243F60"/>
-      <w:sz w:val="22"/>
-      <w:szCs w:val="22"/>
-    </w:rPr>
-  </w:style>
-  <w:style w:type="character" w:customStyle="1" w:styleId="apple-style-span">
-    <w:name w:val="apple-style-span"/>
-    <w:basedOn w:val="DefaultParagraphFont"/>
-    <w:rsid w:val="003B382A"/>
-  </w:style>
-  <w:style w:type="paragraph" w:styleId="Title">
-    <w:name w:val="Title"/>
-    <w:basedOn w:val="Normal"/>
-    <w:next w:val="Normal"/>
-    <w:link w:val="TitleChar"/>
-    <w:uiPriority w:val="10"/>
-    <w:qFormat/>
-    <w:rsid w:val="00090E54"/>
-    <w:pPr>
-      <w:pBdr>
-        <w:bottom w:val="single" w:sz="8" w:space="4" w:color="4F81BD"/>
-      </w:pBdr>
-      <w:spacing w:after="120" w:line="240" w:lineRule="auto"/>
-      <w:contextualSpacing/>
-    </w:pPr>
-    <w:rPr>
-      <w:rFonts w:ascii="Cambria" w:hAnsi="Cambria"/>
-      <w:color w:val="17365D"/>
-      <w:spacing w:val="5"/>
-      <w:kern w:val="28"/>
-      <w:sz w:val="52"/>
-      <w:szCs w:val="52"/>
-    </w:rPr>
-  </w:style>
-  <w:style w:type="character" w:customStyle="1" w:styleId="TitleChar">
-    <w:name w:val="Title Char"/>
-    <w:link w:val="Title"/>
-    <w:uiPriority w:val="10"/>
-    <w:rsid w:val="00C8495B"/>
-    <w:rPr>
-      <w:rFonts w:ascii="Cambria" w:hAnsi="Cambria"/>
-      <w:color w:val="17365D"/>
-      <w:spacing w:val="5"/>
-      <w:kern w:val="28"/>
-      <w:sz w:val="52"/>
-      <w:szCs w:val="52"/>
-    </w:rPr>
-  </w:style>
-  <w:style w:type="paragraph" w:styleId="Subtitle">
-    <w:name w:val="Subtitle"/>
-    <w:basedOn w:val="Normal"/>
-    <w:next w:val="Normal"/>
-    <w:link w:val="SubtitleChar"/>
-    <w:uiPriority w:val="11"/>
-    <w:qFormat/>
-    <w:rsid w:val="00090E54"/>
-    <w:pPr>
-      <w:numPr>
-        <w:ilvl w:val="1"/>
-      </w:numPr>
-    </w:pPr>
-    <w:rPr>
-      <w:rFonts w:ascii="Cambria" w:hAnsi="Cambria"/>
-      <w:i/>
-      <w:iCs/>
-      <w:color w:val="4F81BD"/>
-      <w:spacing w:val="15"/>
-      <w:sz w:val="24"/>
-      <w:szCs w:val="24"/>
-    </w:rPr>
-  </w:style>
-  <w:style w:type="character" w:customStyle="1" w:styleId="SubtitleChar">
-    <w:name w:val="Subtitle Char"/>
-    <w:link w:val="Subtitle"/>
-    <w:uiPriority w:val="11"/>
-    <w:rsid w:val="00D73AEB"/>
-    <w:rPr>
-      <w:rFonts w:ascii="Cambria" w:hAnsi="Cambria"/>
-      <w:i/>
-      <w:iCs/>
-      <w:color w:val="4F81BD"/>
-      <w:spacing w:val="15"/>
-      <w:sz w:val="24"/>
-      <w:szCs w:val="24"/>
-    </w:rPr>
-  </w:style>
-  <w:style w:type="paragraph" w:styleId="TOCHeading">
-    <w:name w:val="TOC Heading"/>
-    <w:basedOn w:val="Heading1"/>
-    <w:next w:val="Normal"/>
-    <w:uiPriority w:val="39"/>
-    <w:unhideWhenUsed/>
-    <w:qFormat/>
-    <w:rsid w:val="00090E54"/>
-    <w:pPr>
-      <w:outlineLvl w:val="9"/>
-    </w:pPr>
-  </w:style>
-  <w:style w:type="paragraph" w:styleId="TOC1">
-    <w:name w:val="toc 1"/>
-    <w:basedOn w:val="Normal"/>
-    <w:next w:val="Normal"/>
-    <w:autoRedefine/>
-    <w:uiPriority w:val="39"/>
-    <w:unhideWhenUsed/>
-    <w:rsid w:val="00090E54"/>
-    <w:pPr>
-      <w:spacing w:after="100"/>
-    </w:pPr>
-  </w:style>
-  <w:style w:type="paragraph" w:styleId="TOC2">
-    <w:name w:val="toc 2"/>
-    <w:basedOn w:val="Normal"/>
-    <w:next w:val="Normal"/>
-    <w:autoRedefine/>
-    <w:uiPriority w:val="39"/>
-    <w:unhideWhenUsed/>
-    <w:rsid w:val="00090E54"/>
-    <w:pPr>
-      <w:spacing w:after="100"/>
-      <w:ind w:left="220"/>
-    </w:pPr>
-  </w:style>
-  <w:style w:type="character" w:styleId="Hyperlink">
-    <w:name w:val="Hyperlink"/>
-    <w:uiPriority w:val="99"/>
-    <w:unhideWhenUsed/>
-    <w:rsid w:val="00090E54"/>
-    <w:rPr>
-      <w:color w:val="0000FF"/>
-      <w:u w:val="none"/>
-    </w:rPr>
-  </w:style>
-  <w:style w:type="paragraph" w:styleId="BalloonText">
-    <w:name w:val="Balloon Text"/>
-    <w:basedOn w:val="Normal"/>
-    <w:link w:val="BalloonTextChar"/>
-    <w:uiPriority w:val="99"/>
-    <w:semiHidden/>
-    <w:unhideWhenUsed/>
-    <w:rsid w:val="00685BEB"/>
-    <w:pPr>
-      <w:spacing w:after="0" w:line="240" w:lineRule="auto"/>
-    </w:pPr>
-    <w:rPr>
-      <w:rFonts w:ascii="Tahoma" w:hAnsi="Tahoma" w:cs="Tahoma"/>
-      <w:sz w:val="16"/>
-      <w:szCs w:val="16"/>
-    </w:rPr>
-  </w:style>
-  <w:style w:type="character" w:customStyle="1" w:styleId="BalloonTextChar">
-    <w:name w:val="Balloon Text Char"/>
-    <w:link w:val="BalloonText"/>
-    <w:uiPriority w:val="99"/>
-    <w:semiHidden/>
-    <w:rsid w:val="00685BEB"/>
-    <w:rPr>
-      <w:rFonts w:ascii="Tahoma" w:hAnsi="Tahoma" w:cs="Tahoma"/>
-      <w:sz w:val="16"/>
-      <w:szCs w:val="16"/>
-    </w:rPr>
-  </w:style>
-  <w:style w:type="paragraph" w:customStyle="1" w:styleId="WidgetProperties">
-    <w:name w:val="WidgetProperties"/>
-    <w:basedOn w:val="BodyText2"/>
-    <w:qFormat/>
-    <w:rsid w:val="00090E54"/>
-    <w:pPr>
-      <w:tabs>
-        <w:tab w:val="left" w:pos="1440"/>
-      </w:tabs>
-      <w:spacing w:after="0"/>
-    </w:pPr>
-  </w:style>
-  <w:style w:type="paragraph" w:customStyle="1" w:styleId="code">
-    <w:name w:val="code"/>
-    <w:basedOn w:val="BodyText2"/>
-    <w:link w:val="codeChar"/>
-    <w:qFormat/>
-    <w:rsid w:val="00F45A55"/>
-    <w:pPr>
-      <w:shd w:val="pct15" w:color="auto" w:fill="auto"/>
-      <w:spacing w:after="0"/>
-    </w:pPr>
-    <w:rPr>
-      <w:rFonts w:ascii="Courier" w:hAnsi="Courier"/>
-    </w:rPr>
-  </w:style>
-  <w:style w:type="character" w:customStyle="1" w:styleId="codeChar">
-    <w:name w:val="code Char"/>
-    <w:link w:val="code"/>
-    <w:rsid w:val="00F45A55"/>
-    <w:rPr>
-      <w:rFonts w:ascii="Courier" w:hAnsi="Courier"/>
-      <w:shd w:val="pct15" w:color="auto" w:fill="auto"/>
-    </w:rPr>
-  </w:style>
-  <w:style w:type="table" w:styleId="TableGrid">
-    <w:name w:val="Table Grid"/>
-    <w:basedOn w:val="TableNormal"/>
-    <w:uiPriority w:val="59"/>
-    <w:rsid w:val="000B1783"/>
-    <w:tblPr>
-      <w:tblInd w:w="0" w:type="dxa"/>
-      <w:tblBorders>
-        <w:top w:val="single" w:sz="4" w:space="0" w:color="000000"/>
-        <w:left w:val="single" w:sz="4" w:space="0" w:color="000000"/>
-        <w:bottom w:val="single" w:sz="4" w:space="0" w:color="000000"/>
-        <w:right w:val="single" w:sz="4" w:space="0" w:color="000000"/>
-        <w:insideH w:val="single" w:sz="4" w:space="0" w:color="000000"/>
-        <w:insideV w:val="single" w:sz="4" w:space="0" w:color="000000"/>
-      </w:tblBorders>
-      <w:tblCellMar>
-        <w:top w:w="0" w:type="dxa"/>
-        <w:left w:w="108" w:type="dxa"/>
-        <w:bottom w:w="0" w:type="dxa"/>
-        <w:right w:w="108" w:type="dxa"/>
-      </w:tblCellMar>
-    </w:tblPr>
-  </w:style>
-  <w:style w:type="paragraph" w:styleId="NormalWeb">
-    <w:name w:val="Normal (Web)"/>
-    <w:basedOn w:val="Normal"/>
-    <w:uiPriority w:val="99"/>
-    <w:unhideWhenUsed/>
-    <w:rsid w:val="00F03ED7"/>
-    <w:pPr>
-      <w:spacing w:before="100" w:beforeAutospacing="1" w:after="100" w:afterAutospacing="1" w:line="240" w:lineRule="auto"/>
-    </w:pPr>
-    <w:rPr>
-      <w:rFonts w:ascii="Times New Roman" w:hAnsi="Times New Roman"/>
-      <w:sz w:val="24"/>
-      <w:szCs w:val="24"/>
-    </w:rPr>
-  </w:style>
-  <w:style w:type="character" w:customStyle="1" w:styleId="apple-converted-space">
-    <w:name w:val="apple-converted-space"/>
-    <w:basedOn w:val="DefaultParagraphFont"/>
-    <w:rsid w:val="00F03ED7"/>
-  </w:style>
-  <w:style w:type="character" w:styleId="Strong">
-    <w:name w:val="Strong"/>
-    <w:uiPriority w:val="22"/>
-    <w:qFormat/>
-    <w:rsid w:val="002F1383"/>
-    <w:rPr>
-      <w:b/>
-      <w:bCs/>
-    </w:rPr>
-  </w:style>
-  <w:style w:type="table" w:customStyle="1" w:styleId="LightShading1">
-    <w:name w:val="Light Shading1"/>
-    <w:basedOn w:val="TableNormal"/>
-    <w:uiPriority w:val="60"/>
-    <w:rsid w:val="009F6F72"/>
-    <w:rPr>
-      <w:color w:val="000000"/>
-    </w:rPr>
-    <w:tblPr>
-      <w:tblStyleRowBandSize w:val="1"/>
-      <w:tblStyleColBandSize w:val="1"/>
-      <w:tblInd w:w="0" w:type="dxa"/>
-      <w:tblBorders>
-        <w:top w:val="single" w:sz="8" w:space="0" w:color="000000"/>
-        <w:bottom w:val="single" w:sz="8" w:space="0" w:color="000000"/>
-      </w:tblBorders>
-      <w:tblCellMar>
-        <w:top w:w="0" w:type="dxa"/>
-        <w:left w:w="108" w:type="dxa"/>
-        <w:bottom w:w="0" w:type="dxa"/>
-        <w:right w:w="108" w:type="dxa"/>
-      </w:tblCellMar>
-    </w:tblPr>
-    <w:tblStylePr w:type="firstRow">
-      <w:pPr>
-        <w:spacing w:before="0" w:after="0" w:line="240" w:lineRule="auto"/>
-      </w:pPr>
-      <w:rPr>
-        <w:b/>
-        <w:bCs/>
-      </w:rPr>
-      <w:tblPr/>
-      <w:tcPr>
-        <w:tcBorders>
-          <w:top w:val="single" w:sz="8" w:space="0" w:color="000000"/>
-          <w:left w:val="nil"/>
-          <w:bottom w:val="single" w:sz="8" w:space="0" w:color="000000"/>
-          <w:right w:val="nil"/>
-          <w:insideH w:val="nil"/>
-          <w:insideV w:val="nil"/>
-        </w:tcBorders>
-      </w:tcPr>
-    </w:tblStylePr>
-    <w:tblStylePr w:type="lastRow">
-      <w:pPr>
-        <w:spacing w:before="0" w:after="0" w:line="240" w:lineRule="auto"/>
-      </w:pPr>
-      <w:rPr>
-        <w:b/>
-        <w:bCs/>
-      </w:rPr>
-      <w:tblPr/>
-      <w:tcPr>
-        <w:tcBorders>
-          <w:top w:val="single" w:sz="8" w:space="0" w:color="000000"/>
-          <w:left w:val="nil"/>
-          <w:bottom w:val="single" w:sz="8" w:space="0" w:color="000000"/>
-          <w:right w:val="nil"/>
-          <w:insideH w:val="nil"/>
-          <w:insideV w:val="nil"/>
-        </w:tcBorders>
-      </w:tcPr>
-    </w:tblStylePr>
-    <w:tblStylePr w:type="firstCol">
-      <w:rPr>
-        <w:b/>
-        <w:bCs/>
-      </w:rPr>
-    </w:tblStylePr>
-    <w:tblStylePr w:type="lastCol">
-      <w:rPr>
-        <w:b/>
-        <w:bCs/>
-      </w:rPr>
-    </w:tblStylePr>
-    <w:tblStylePr w:type="band1Vert">
-      <w:tblPr/>
-      <w:tcPr>
-        <w:tcBorders>
-          <w:left w:val="nil"/>
-          <w:right w:val="nil"/>
-          <w:insideH w:val="nil"/>
-          <w:insideV w:val="nil"/>
-        </w:tcBorders>
-        <w:shd w:val="clear" w:color="auto" w:fill="C0C0C0"/>
-      </w:tcPr>
-    </w:tblStylePr>
-    <w:tblStylePr w:type="band1Horz">
-      <w:tblPr/>
-      <w:tcPr>
-        <w:tcBorders>
-          <w:left w:val="nil"/>
-          <w:right w:val="nil"/>
-          <w:insideH w:val="nil"/>
-          <w:insideV w:val="nil"/>
-        </w:tcBorders>
-        <w:shd w:val="clear" w:color="auto" w:fill="C0C0C0"/>
-      </w:tcPr>
-    </w:tblStylePr>
-  </w:style>
-  <w:style w:type="paragraph" w:styleId="FootnoteText">
-    <w:name w:val="footnote text"/>
-    <w:basedOn w:val="Normal"/>
-    <w:link w:val="FootnoteTextChar"/>
-    <w:uiPriority w:val="99"/>
-    <w:semiHidden/>
-    <w:unhideWhenUsed/>
-    <w:rsid w:val="00090E54"/>
-    <w:pPr>
-      <w:spacing w:after="0" w:line="240" w:lineRule="auto"/>
-    </w:pPr>
-    <w:rPr>
-      <w:sz w:val="20"/>
-      <w:szCs w:val="20"/>
-    </w:rPr>
-  </w:style>
-  <w:style w:type="character" w:customStyle="1" w:styleId="FootnoteTextChar">
-    <w:name w:val="Footnote Text Char"/>
-    <w:link w:val="FootnoteText"/>
-    <w:uiPriority w:val="99"/>
-    <w:semiHidden/>
-    <w:rsid w:val="00195E61"/>
-  </w:style>
-  <w:style w:type="character" w:styleId="FootnoteReference">
-    <w:name w:val="footnote reference"/>
-    <w:uiPriority w:val="99"/>
-    <w:semiHidden/>
-    <w:unhideWhenUsed/>
-    <w:rsid w:val="00195E61"/>
-    <w:rPr>
-      <w:vertAlign w:val="superscript"/>
-    </w:rPr>
-  </w:style>
-  <w:style w:type="paragraph" w:styleId="DocumentMap">
-    <w:name w:val="Document Map"/>
-    <w:basedOn w:val="Normal"/>
-    <w:link w:val="DocumentMapChar"/>
-    <w:uiPriority w:val="99"/>
-    <w:semiHidden/>
-    <w:unhideWhenUsed/>
-    <w:rsid w:val="00A15CBC"/>
-    <w:pPr>
-      <w:spacing w:after="0" w:line="240" w:lineRule="auto"/>
-    </w:pPr>
-    <w:rPr>
-      <w:rFonts w:ascii="Tahoma" w:hAnsi="Tahoma" w:cs="Tahoma"/>
-      <w:sz w:val="16"/>
-      <w:szCs w:val="16"/>
-    </w:rPr>
-  </w:style>
-  <w:style w:type="character" w:customStyle="1" w:styleId="DocumentMapChar">
-    <w:name w:val="Document Map Char"/>
-    <w:link w:val="DocumentMap"/>
-    <w:uiPriority w:val="99"/>
-    <w:semiHidden/>
-    <w:rsid w:val="00A15CBC"/>
-    <w:rPr>
-      <w:rFonts w:ascii="Tahoma" w:hAnsi="Tahoma" w:cs="Tahoma"/>
-      <w:sz w:val="16"/>
-      <w:szCs w:val="16"/>
-    </w:rPr>
-  </w:style>
-  <w:style w:type="paragraph" w:styleId="Header">
-    <w:name w:val="header"/>
-    <w:basedOn w:val="Normal"/>
-    <w:link w:val="HeaderChar"/>
-    <w:uiPriority w:val="99"/>
-    <w:unhideWhenUsed/>
-    <w:rsid w:val="00090E54"/>
-    <w:pPr>
-      <w:tabs>
-        <w:tab w:val="center" w:pos="4680"/>
-        <w:tab w:val="right" w:pos="9360"/>
-      </w:tabs>
-      <w:spacing w:after="0" w:line="240" w:lineRule="auto"/>
-    </w:pPr>
-  </w:style>
-  <w:style w:type="character" w:customStyle="1" w:styleId="HeaderChar">
-    <w:name w:val="Header Char"/>
-    <w:basedOn w:val="DefaultParagraphFont"/>
-    <w:link w:val="Header"/>
-    <w:uiPriority w:val="99"/>
-    <w:rsid w:val="00A15CBC"/>
-    <w:rPr>
-      <w:sz w:val="22"/>
-      <w:szCs w:val="22"/>
-    </w:rPr>
-  </w:style>
-  <w:style w:type="paragraph" w:styleId="Footer">
-    <w:name w:val="footer"/>
-    <w:basedOn w:val="Normal"/>
-    <w:link w:val="FooterChar"/>
-    <w:uiPriority w:val="99"/>
-    <w:unhideWhenUsed/>
-    <w:rsid w:val="00090E54"/>
-    <w:pPr>
-      <w:tabs>
-        <w:tab w:val="center" w:pos="4680"/>
-        <w:tab w:val="right" w:pos="9360"/>
-      </w:tabs>
-      <w:spacing w:after="0" w:line="240" w:lineRule="auto"/>
-    </w:pPr>
-  </w:style>
-  <w:style w:type="character" w:customStyle="1" w:styleId="FooterChar">
-    <w:name w:val="Footer Char"/>
-    <w:basedOn w:val="DefaultParagraphFont"/>
-    <w:link w:val="Footer"/>
-    <w:uiPriority w:val="99"/>
-    <w:rsid w:val="00A15CBC"/>
-    <w:rPr>
-      <w:sz w:val="22"/>
-      <w:szCs w:val="22"/>
-    </w:rPr>
-  </w:style>
-  <w:style w:type="paragraph" w:customStyle="1" w:styleId="To-do">
-    <w:name w:val="To-do"/>
-    <w:basedOn w:val="BodyText2"/>
-    <w:link w:val="To-doChar"/>
-    <w:qFormat/>
-    <w:rsid w:val="00090E54"/>
-  </w:style>
-  <w:style w:type="character" w:customStyle="1" w:styleId="To-doChar">
-    <w:name w:val="To-do Char"/>
-    <w:basedOn w:val="BodyText2Char"/>
-    <w:link w:val="To-do"/>
-    <w:rsid w:val="00C377DC"/>
-    <w:rPr>
-      <w:sz w:val="22"/>
-      <w:szCs w:val="22"/>
-    </w:rPr>
-  </w:style>
-  <w:style w:type="paragraph" w:styleId="ListBullet3">
-    <w:name w:val="List Bullet 3"/>
-    <w:basedOn w:val="Normal"/>
-    <w:uiPriority w:val="99"/>
-    <w:unhideWhenUsed/>
-    <w:rsid w:val="00090E54"/>
-    <w:pPr>
-      <w:tabs>
-        <w:tab w:val="num" w:pos="1080"/>
-      </w:tabs>
-      <w:ind w:left="1080" w:hanging="360"/>
-      <w:contextualSpacing/>
-    </w:pPr>
-  </w:style>
-  <w:style w:type="character" w:styleId="FollowedHyperlink">
-    <w:name w:val="FollowedHyperlink"/>
-    <w:uiPriority w:val="99"/>
-    <w:semiHidden/>
-    <w:unhideWhenUsed/>
-    <w:rsid w:val="00090E54"/>
-    <w:rPr>
-      <w:color w:val="800080"/>
-      <w:u w:val="none"/>
-    </w:rPr>
-  </w:style>
-  <w:style w:type="paragraph" w:styleId="TOC3">
-    <w:name w:val="toc 3"/>
-    <w:basedOn w:val="Normal"/>
-    <w:next w:val="Normal"/>
-    <w:autoRedefine/>
-    <w:uiPriority w:val="39"/>
-    <w:unhideWhenUsed/>
-    <w:rsid w:val="00090E54"/>
-    <w:pPr>
-      <w:spacing w:after="100"/>
-      <w:ind w:left="440"/>
-    </w:pPr>
-  </w:style>
-  <w:style w:type="table" w:customStyle="1" w:styleId="LightList-Accent11">
-    <w:name w:val="Light List - Accent 11"/>
-    <w:basedOn w:val="TableNormal"/>
-    <w:uiPriority w:val="61"/>
-    <w:rsid w:val="00663BBF"/>
-    <w:tblPr>
-      <w:tblStyleRowBandSize w:val="1"/>
-      <w:tblStyleColBandSize w:val="1"/>
-      <w:tblInd w:w="0" w:type="dxa"/>
-      <w:tblBorders>
-        <w:top w:val="single" w:sz="8" w:space="0" w:color="4F81BD"/>
-        <w:left w:val="single" w:sz="8" w:space="0" w:color="4F81BD"/>
-        <w:bottom w:val="single" w:sz="8" w:space="0" w:color="4F81BD"/>
-        <w:right w:val="single" w:sz="8" w:space="0" w:color="4F81BD"/>
-      </w:tblBorders>
-      <w:tblCellMar>
-        <w:top w:w="0" w:type="dxa"/>
-        <w:left w:w="108" w:type="dxa"/>
-        <w:bottom w:w="0" w:type="dxa"/>
-        <w:right w:w="108" w:type="dxa"/>
-      </w:tblCellMar>
-    </w:tblPr>
-    <w:tblStylePr w:type="firstRow">
-      <w:pPr>
-        <w:spacing w:before="0" w:after="0" w:line="240" w:lineRule="auto"/>
-      </w:pPr>
-      <w:rPr>
-        <w:b/>
-        <w:bCs/>
-        <w:color w:val="FFFFFF"/>
-      </w:rPr>
-      <w:tblPr/>
-      <w:tcPr>
-        <w:shd w:val="clear" w:color="auto" w:fill="4F81BD"/>
-      </w:tcPr>
-    </w:tblStylePr>
-    <w:tblStylePr w:type="lastRow">
-      <w:pPr>
-        <w:spacing w:before="0" w:after="0" w:line="240" w:lineRule="auto"/>
-      </w:pPr>
-      <w:rPr>
-        <w:b/>
-        <w:bCs/>
-      </w:rPr>
-      <w:tblPr/>
-      <w:tcPr>
-        <w:tcBorders>
-          <w:top w:val="double" w:sz="6" w:space="0" w:color="4F81BD"/>
-          <w:left w:val="single" w:sz="8" w:space="0" w:color="4F81BD"/>
-          <w:bottom w:val="single" w:sz="8" w:space="0" w:color="4F81BD"/>
-          <w:right w:val="single" w:sz="8" w:space="0" w:color="4F81BD"/>
-        </w:tcBorders>
-      </w:tcPr>
-    </w:tblStylePr>
-    <w:tblStylePr w:type="firstCol">
-      <w:rPr>
-        <w:b/>
-        <w:bCs/>
-      </w:rPr>
-    </w:tblStylePr>
-    <w:tblStylePr w:type="lastCol">
-      <w:rPr>
-        <w:b/>
-        <w:bCs/>
-      </w:rPr>
-    </w:tblStylePr>
-    <w:tblStylePr w:type="band1Vert">
-      <w:tblPr/>
-      <w:tcPr>
-        <w:tcBorders>
-          <w:top w:val="single" w:sz="8" w:space="0" w:color="4F81BD"/>
-          <w:left w:val="single" w:sz="8" w:space="0" w:color="4F81BD"/>
-          <w:bottom w:val="single" w:sz="8" w:space="0" w:color="4F81BD"/>
-          <w:right w:val="single" w:sz="8" w:space="0" w:color="4F81BD"/>
-        </w:tcBorders>
-      </w:tcPr>
-    </w:tblStylePr>
-    <w:tblStylePr w:type="band1Horz">
-      <w:tblPr/>
-      <w:tcPr>
-        <w:tcBorders>
-          <w:top w:val="single" w:sz="8" w:space="0" w:color="4F81BD"/>
-          <w:left w:val="single" w:sz="8" w:space="0" w:color="4F81BD"/>
-          <w:bottom w:val="single" w:sz="8" w:space="0" w:color="4F81BD"/>
-          <w:right w:val="single" w:sz="8" w:space="0" w:color="4F81BD"/>
-        </w:tcBorders>
-      </w:tcPr>
-    </w:tblStylePr>
-  </w:style>
-  <w:style w:type="character" w:styleId="HTMLCode">
-    <w:name w:val="HTML Code"/>
-    <w:uiPriority w:val="99"/>
-    <w:semiHidden/>
-    <w:unhideWhenUsed/>
-    <w:rsid w:val="00CE3C74"/>
-    <w:rPr>
-      <w:rFonts w:ascii="Courier New" w:eastAsia="Times New Roman" w:hAnsi="Courier New" w:cs="Courier New"/>
-      <w:sz w:val="20"/>
-      <w:szCs w:val="20"/>
-    </w:rPr>
-  </w:style>
-  <w:style w:type="paragraph" w:styleId="HTMLPreformatted">
-    <w:name w:val="HTML Preformatted"/>
-    <w:basedOn w:val="Normal"/>
-    <w:link w:val="HTMLPreformattedChar"/>
-    <w:uiPriority w:val="99"/>
-    <w:rsid w:val="00025FE9"/>
-    <w:pPr>
-      <w:tabs>
-        <w:tab w:val="left" w:pos="916"/>
-        <w:tab w:val="left" w:pos="1832"/>
-        <w:tab w:val="left" w:pos="2748"/>
-        <w:tab w:val="left" w:pos="3664"/>
-        <w:tab w:val="left" w:pos="4580"/>
-        <w:tab w:val="left" w:pos="5496"/>
-        <w:tab w:val="left" w:pos="6412"/>
-        <w:tab w:val="left" w:pos="7328"/>
-        <w:tab w:val="left" w:pos="8244"/>
-        <w:tab w:val="left" w:pos="9160"/>
-        <w:tab w:val="left" w:pos="10076"/>
-        <w:tab w:val="left" w:pos="10992"/>
-        <w:tab w:val="left" w:pos="11908"/>
-        <w:tab w:val="left" w:pos="12824"/>
-        <w:tab w:val="left" w:pos="13740"/>
-        <w:tab w:val="left" w:pos="14656"/>
-      </w:tabs>
-      <w:spacing w:after="0" w:line="240" w:lineRule="auto"/>
-    </w:pPr>
-    <w:rPr>
-      <w:rFonts w:ascii="Courier" w:hAnsi="Courier" w:cs="Courier"/>
-      <w:sz w:val="20"/>
-      <w:szCs w:val="20"/>
-    </w:rPr>
-  </w:style>
-  <w:style w:type="character" w:customStyle="1" w:styleId="HTMLPreformattedChar">
-    <w:name w:val="HTML Preformatted Char"/>
-    <w:link w:val="HTMLPreformatted"/>
-    <w:uiPriority w:val="99"/>
-    <w:rsid w:val="001E2B73"/>
-    <w:rPr>
-      <w:rFonts w:ascii="Courier" w:hAnsi="Courier" w:cs="Courier"/>
-      <w:sz w:val="20"/>
-      <w:szCs w:val="20"/>
-    </w:rPr>
-  </w:style>
-  <w:style w:type="paragraph" w:customStyle="1" w:styleId="codeend">
-    <w:name w:val="code end"/>
-    <w:basedOn w:val="code"/>
-    <w:link w:val="codeendChar"/>
-    <w:qFormat/>
-    <w:rsid w:val="00787973"/>
-    <w:pPr>
-      <w:spacing w:after="120"/>
-    </w:pPr>
-  </w:style>
-  <w:style w:type="character" w:customStyle="1" w:styleId="codeendChar">
-    <w:name w:val="code end Char"/>
-    <w:link w:val="codeend"/>
-    <w:rsid w:val="00787973"/>
-    <w:rPr>
-      <w:rFonts w:ascii="Courier" w:hAnsi="Courier"/>
-      <w:shd w:val="pct15" w:color="auto" w:fill="auto"/>
-    </w:rPr>
-  </w:style>
-  <w:style w:type="paragraph" w:customStyle="1" w:styleId="ListedIndent">
-    <w:name w:val="ListedIndent"/>
-    <w:basedOn w:val="BodyText3"/>
-    <w:link w:val="ListedIndentChar"/>
-    <w:qFormat/>
-    <w:rsid w:val="00090E54"/>
-    <w:pPr>
-      <w:ind w:left="1440" w:hanging="1440"/>
-    </w:pPr>
-    <w:rPr>
-      <w:b/>
-    </w:rPr>
-  </w:style>
-  <w:style w:type="character" w:customStyle="1" w:styleId="ListedIndentChar">
-    <w:name w:val="ListedIndent Char"/>
-    <w:link w:val="ListedIndent"/>
-    <w:rsid w:val="00183B3F"/>
-    <w:rPr>
-      <w:b/>
-      <w:sz w:val="22"/>
-      <w:szCs w:val="16"/>
-    </w:rPr>
-  </w:style>
-  <w:style w:type="paragraph" w:styleId="ListParagraph">
-    <w:name w:val="List Paragraph"/>
-    <w:basedOn w:val="Normal"/>
-    <w:uiPriority w:val="34"/>
-    <w:qFormat/>
-    <w:rsid w:val="00090E54"/>
-    <w:pPr>
-      <w:ind w:left="720"/>
-      <w:contextualSpacing/>
-    </w:pPr>
-  </w:style>
-  <w:style w:type="table" w:customStyle="1" w:styleId="MediumShading1-Accent11">
-    <w:name w:val="Medium Shading 1 - Accent 11"/>
-    <w:basedOn w:val="TableNormal"/>
-    <w:uiPriority w:val="63"/>
-    <w:rsid w:val="00C46621"/>
-    <w:tblPr>
-      <w:tblStyleRowBandSize w:val="1"/>
-      <w:tblStyleColBandSize w:val="1"/>
-      <w:tblInd w:w="0" w:type="dxa"/>
-      <w:tblBorders>
-        <w:top w:val="single" w:sz="8" w:space="0" w:color="7BA0CD"/>
-        <w:left w:val="single" w:sz="8" w:space="0" w:color="7BA0CD"/>
-        <w:bottom w:val="single" w:sz="8" w:space="0" w:color="7BA0CD"/>
-        <w:right w:val="single" w:sz="8" w:space="0" w:color="7BA0CD"/>
-        <w:insideH w:val="single" w:sz="8" w:space="0" w:color="7BA0CD"/>
-      </w:tblBorders>
-      <w:tblCellMar>
-        <w:top w:w="0" w:type="dxa"/>
-        <w:left w:w="108" w:type="dxa"/>
-        <w:bottom w:w="0" w:type="dxa"/>
-        <w:right w:w="108" w:type="dxa"/>
-      </w:tblCellMar>
-    </w:tblPr>
-    <w:tblStylePr w:type="firstRow">
-      <w:pPr>
-        <w:spacing w:before="0" w:after="0" w:line="240" w:lineRule="auto"/>
-      </w:pPr>
-      <w:rPr>
-        <w:b/>
-        <w:bCs/>
-        <w:color w:val="FFFFFF"/>
-      </w:rPr>
-      <w:tblPr/>
-      <w:tcPr>
-        <w:tcBorders>
-          <w:top w:val="single" w:sz="8" w:space="0" w:color="7BA0CD"/>
-          <w:left w:val="single" w:sz="8" w:space="0" w:color="7BA0CD"/>
-          <w:bottom w:val="single" w:sz="8" w:space="0" w:color="7BA0CD"/>
-          <w:right w:val="single" w:sz="8" w:space="0" w:color="7BA0CD"/>
-          <w:insideH w:val="nil"/>
-          <w:insideV w:val="nil"/>
-        </w:tcBorders>
-        <w:shd w:val="clear" w:color="auto" w:fill="4F81BD"/>
-      </w:tcPr>
-    </w:tblStylePr>
-    <w:tblStylePr w:type="lastRow">
-      <w:pPr>
-        <w:spacing w:before="0" w:after="0" w:line="240" w:lineRule="auto"/>
-      </w:pPr>
-      <w:rPr>
-        <w:b/>
-        <w:bCs/>
-      </w:rPr>
-      <w:tblPr/>
-      <w:tcPr>
-        <w:tcBorders>
-          <w:top w:val="double" w:sz="6" w:space="0" w:color="7BA0CD"/>
-          <w:left w:val="single" w:sz="8" w:space="0" w:color="7BA0CD"/>
-          <w:bottom w:val="single" w:sz="8" w:space="0" w:color="7BA0CD"/>
-          <w:right w:val="single" w:sz="8" w:space="0" w:color="7BA0CD"/>
-          <w:insideH w:val="nil"/>
-          <w:insideV w:val="nil"/>
-        </w:tcBorders>
-      </w:tcPr>
-    </w:tblStylePr>
-    <w:tblStylePr w:type="firstCol">
-      <w:rPr>
-        <w:b/>
-        <w:bCs/>
-      </w:rPr>
-    </w:tblStylePr>
-    <w:tblStylePr w:type="lastCol">
-      <w:rPr>
-        <w:b/>
-        <w:bCs/>
-      </w:rPr>
-    </w:tblStylePr>
-    <w:tblStylePr w:type="band1Vert">
-      <w:tblPr/>
-      <w:tcPr>
-        <w:shd w:val="clear" w:color="auto" w:fill="D3DFEE"/>
-      </w:tcPr>
-    </w:tblStylePr>
-    <w:tblStylePr w:type="band1Horz">
-      <w:tblPr/>
-      <w:tcPr>
-        <w:tcBorders>
-          <w:insideH w:val="nil"/>
-          <w:insideV w:val="nil"/>
-        </w:tcBorders>
-        <w:shd w:val="clear" w:color="auto" w:fill="D3DFEE"/>
-      </w:tcPr>
-    </w:tblStylePr>
-    <w:tblStylePr w:type="band2Horz">
-      <w:tblPr/>
-      <w:tcPr>
-        <w:tcBorders>
-          <w:insideH w:val="nil"/>
-          <w:insideV w:val="nil"/>
-        </w:tcBorders>
-      </w:tcPr>
-    </w:tblStylePr>
-  </w:style>
-  <w:style w:type="table" w:customStyle="1" w:styleId="LightList-Accent12">
-    <w:name w:val="Light List - Accent 12"/>
-    <w:basedOn w:val="TableNormal"/>
-    <w:uiPriority w:val="61"/>
-    <w:rsid w:val="00C420CD"/>
-    <w:tblPr>
-      <w:tblStyleRowBandSize w:val="1"/>
-      <w:tblStyleColBandSize w:val="1"/>
-      <w:tblInd w:w="0" w:type="dxa"/>
-      <w:tblBorders>
-        <w:top w:val="single" w:sz="8" w:space="0" w:color="4F81BD"/>
-        <w:left w:val="single" w:sz="8" w:space="0" w:color="4F81BD"/>
-        <w:bottom w:val="single" w:sz="8" w:space="0" w:color="4F81BD"/>
-        <w:right w:val="single" w:sz="8" w:space="0" w:color="4F81BD"/>
-      </w:tblBorders>
-      <w:tblCellMar>
-        <w:top w:w="0" w:type="dxa"/>
-        <w:left w:w="108" w:type="dxa"/>
-        <w:bottom w:w="0" w:type="dxa"/>
-        <w:right w:w="108" w:type="dxa"/>
-      </w:tblCellMar>
-    </w:tblPr>
-    <w:tblStylePr w:type="firstRow">
-      <w:pPr>
-        <w:spacing w:before="0" w:after="0" w:line="240" w:lineRule="auto"/>
-      </w:pPr>
-      <w:rPr>
-        <w:b/>
-        <w:bCs/>
-        <w:color w:val="FFFFFF"/>
-      </w:rPr>
-      <w:tblPr/>
-      <w:tcPr>
-        <w:shd w:val="clear" w:color="auto" w:fill="4F81BD"/>
-      </w:tcPr>
-    </w:tblStylePr>
-    <w:tblStylePr w:type="lastRow">
-      <w:pPr>
-        <w:spacing w:before="0" w:after="0" w:line="240" w:lineRule="auto"/>
-      </w:pPr>
-      <w:rPr>
-        <w:b/>
-        <w:bCs/>
-      </w:rPr>
-      <w:tblPr/>
-      <w:tcPr>
-        <w:tcBorders>
-          <w:top w:val="double" w:sz="6" w:space="0" w:color="4F81BD"/>
-          <w:left w:val="single" w:sz="8" w:space="0" w:color="4F81BD"/>
-          <w:bottom w:val="single" w:sz="8" w:space="0" w:color="4F81BD"/>
-          <w:right w:val="single" w:sz="8" w:space="0" w:color="4F81BD"/>
-        </w:tcBorders>
-      </w:tcPr>
-    </w:tblStylePr>
-    <w:tblStylePr w:type="firstCol">
-      <w:rPr>
-        <w:b/>
-        <w:bCs/>
-      </w:rPr>
-    </w:tblStylePr>
-    <w:tblStylePr w:type="lastCol">
-      <w:rPr>
-        <w:b/>
-        <w:bCs/>
-      </w:rPr>
-    </w:tblStylePr>
-    <w:tblStylePr w:type="band1Vert">
-      <w:tblPr/>
-      <w:tcPr>
-        <w:tcBorders>
-          <w:top w:val="single" w:sz="8" w:space="0" w:color="4F81BD"/>
-          <w:left w:val="single" w:sz="8" w:space="0" w:color="4F81BD"/>
-          <w:bottom w:val="single" w:sz="8" w:space="0" w:color="4F81BD"/>
-          <w:right w:val="single" w:sz="8" w:space="0" w:color="4F81BD"/>
-        </w:tcBorders>
-      </w:tcPr>
-    </w:tblStylePr>
-    <w:tblStylePr w:type="band1Horz">
-      <w:tblPr/>
-      <w:tcPr>
-        <w:tcBorders>
-          <w:top w:val="single" w:sz="8" w:space="0" w:color="4F81BD"/>
-          <w:left w:val="single" w:sz="8" w:space="0" w:color="4F81BD"/>
-          <w:bottom w:val="single" w:sz="8" w:space="0" w:color="4F81BD"/>
-          <w:right w:val="single" w:sz="8" w:space="0" w:color="4F81BD"/>
-        </w:tcBorders>
-      </w:tcPr>
-    </w:tblStylePr>
-  </w:style>
-  <w:style w:type="paragraph" w:customStyle="1" w:styleId="sitemap">
-    <w:name w:val="site map"/>
-    <w:basedOn w:val="code"/>
-    <w:link w:val="sitemapChar"/>
-    <w:qFormat/>
-    <w:rsid w:val="0039295A"/>
-    <w:pPr>
-      <w:tabs>
-        <w:tab w:val="left" w:pos="720"/>
-        <w:tab w:val="left" w:pos="1440"/>
-        <w:tab w:val="left" w:pos="2160"/>
-        <w:tab w:val="left" w:pos="5760"/>
-      </w:tabs>
-    </w:pPr>
-  </w:style>
-  <w:style w:type="table" w:customStyle="1" w:styleId="MediumShading1-Accent12">
-    <w:name w:val="Medium Shading 1 - Accent 12"/>
-    <w:basedOn w:val="TableNormal"/>
-    <w:uiPriority w:val="63"/>
-    <w:rsid w:val="00836A21"/>
-    <w:tblPr>
-      <w:tblStyleRowBandSize w:val="1"/>
-      <w:tblStyleColBandSize w:val="1"/>
-      <w:tblInd w:w="0" w:type="dxa"/>
-      <w:tblBorders>
-        <w:top w:val="single" w:sz="8" w:space="0" w:color="7BA0CD"/>
-        <w:left w:val="single" w:sz="8" w:space="0" w:color="7BA0CD"/>
-        <w:bottom w:val="single" w:sz="8" w:space="0" w:color="7BA0CD"/>
-        <w:right w:val="single" w:sz="8" w:space="0" w:color="7BA0CD"/>
-        <w:insideH w:val="single" w:sz="8" w:space="0" w:color="7BA0CD"/>
-      </w:tblBorders>
-      <w:tblCellMar>
-        <w:top w:w="0" w:type="dxa"/>
-        <w:left w:w="108" w:type="dxa"/>
-        <w:bottom w:w="0" w:type="dxa"/>
-        <w:right w:w="108" w:type="dxa"/>
-      </w:tblCellMar>
-    </w:tblPr>
-    <w:tblStylePr w:type="firstRow">
-      <w:pPr>
-        <w:spacing w:before="0" w:after="0" w:line="240" w:lineRule="auto"/>
-      </w:pPr>
-      <w:rPr>
-        <w:b/>
-        <w:bCs/>
-        <w:color w:val="FFFFFF"/>
-      </w:rPr>
-      <w:tblPr/>
-      <w:tcPr>
-        <w:tcBorders>
-          <w:top w:val="single" w:sz="8" w:space="0" w:color="7BA0CD"/>
-          <w:left w:val="single" w:sz="8" w:space="0" w:color="7BA0CD"/>
-          <w:bottom w:val="single" w:sz="8" w:space="0" w:color="7BA0CD"/>
-          <w:right w:val="single" w:sz="8" w:space="0" w:color="7BA0CD"/>
-          <w:insideH w:val="nil"/>
-          <w:insideV w:val="nil"/>
-        </w:tcBorders>
-        <w:shd w:val="clear" w:color="auto" w:fill="4F81BD"/>
-      </w:tcPr>
-    </w:tblStylePr>
-    <w:tblStylePr w:type="lastRow">
-      <w:pPr>
-        <w:spacing w:before="0" w:after="0" w:line="240" w:lineRule="auto"/>
-      </w:pPr>
-      <w:rPr>
-        <w:b/>
-        <w:bCs/>
-      </w:rPr>
-      <w:tblPr/>
-      <w:tcPr>
-        <w:tcBorders>
-          <w:top w:val="double" w:sz="6" w:space="0" w:color="7BA0CD"/>
-          <w:left w:val="single" w:sz="8" w:space="0" w:color="7BA0CD"/>
-          <w:bottom w:val="single" w:sz="8" w:space="0" w:color="7BA0CD"/>
-          <w:right w:val="single" w:sz="8" w:space="0" w:color="7BA0CD"/>
-          <w:insideH w:val="nil"/>
-          <w:insideV w:val="nil"/>
-        </w:tcBorders>
-      </w:tcPr>
-    </w:tblStylePr>
-    <w:tblStylePr w:type="firstCol">
-      <w:rPr>
-        <w:b/>
-        <w:bCs/>
-      </w:rPr>
-    </w:tblStylePr>
-    <w:tblStylePr w:type="lastCol">
-      <w:rPr>
-        <w:b/>
-        <w:bCs/>
-      </w:rPr>
-    </w:tblStylePr>
-    <w:tblStylePr w:type="band1Vert">
-      <w:tblPr/>
-      <w:tcPr>
-        <w:shd w:val="clear" w:color="auto" w:fill="D3DFEE"/>
-      </w:tcPr>
-    </w:tblStylePr>
-    <w:tblStylePr w:type="band1Horz">
-      <w:tblPr/>
-      <w:tcPr>
-        <w:tcBorders>
-          <w:insideH w:val="nil"/>
-          <w:insideV w:val="nil"/>
-        </w:tcBorders>
-        <w:shd w:val="clear" w:color="auto" w:fill="D3DFEE"/>
-      </w:tcPr>
-    </w:tblStylePr>
-    <w:tblStylePr w:type="band2Horz">
-      <w:tblPr/>
-      <w:tcPr>
-        <w:tcBorders>
-          <w:insideH w:val="nil"/>
-          <w:insideV w:val="nil"/>
-        </w:tcBorders>
-      </w:tcPr>
-    </w:tblStylePr>
-  </w:style>
-  <w:style w:type="character" w:customStyle="1" w:styleId="sitemapChar">
-    <w:name w:val="site map Char"/>
-    <w:link w:val="sitemap"/>
-    <w:rsid w:val="0039295A"/>
-    <w:rPr>
-      <w:rFonts w:ascii="Courier" w:hAnsi="Courier"/>
-      <w:shd w:val="pct15" w:color="auto" w:fill="auto"/>
-    </w:rPr>
-  </w:style>
-  <w:style w:type="paragraph" w:styleId="Caption">
-    <w:name w:val="caption"/>
-    <w:basedOn w:val="Normal"/>
-    <w:next w:val="Normal"/>
-    <w:uiPriority w:val="35"/>
-    <w:unhideWhenUsed/>
-    <w:qFormat/>
-    <w:rsid w:val="00090E54"/>
-    <w:pPr>
-      <w:spacing w:line="240" w:lineRule="auto"/>
-    </w:pPr>
-    <w:rPr>
-      <w:b/>
-      <w:bCs/>
-      <w:color w:val="4F81BD"/>
-      <w:sz w:val="18"/>
-      <w:szCs w:val="18"/>
-    </w:rPr>
-  </w:style>
-  <w:style w:type="table" w:styleId="MediumShading1-Accent1">
-    <w:name w:val="Medium Shading 1 Accent 1"/>
-    <w:basedOn w:val="TableNormal"/>
-    <w:uiPriority w:val="63"/>
-    <w:rsid w:val="00456B62"/>
-    <w:tblPr>
-      <w:tblStyleRowBandSize w:val="1"/>
-      <w:tblStyleColBandSize w:val="1"/>
-      <w:tblInd w:w="0" w:type="dxa"/>
-      <w:tblBorders>
-        <w:top w:val="single" w:sz="8" w:space="0" w:color="7BA0CD"/>
-        <w:left w:val="single" w:sz="8" w:space="0" w:color="7BA0CD"/>
-        <w:bottom w:val="single" w:sz="8" w:space="0" w:color="7BA0CD"/>
-        <w:right w:val="single" w:sz="8" w:space="0" w:color="7BA0CD"/>
-        <w:insideH w:val="single" w:sz="8" w:space="0" w:color="7BA0CD"/>
-      </w:tblBorders>
-      <w:tblCellMar>
-        <w:top w:w="0" w:type="dxa"/>
-        <w:left w:w="108" w:type="dxa"/>
-        <w:bottom w:w="0" w:type="dxa"/>
-        <w:right w:w="108" w:type="dxa"/>
-      </w:tblCellMar>
-    </w:tblPr>
-    <w:tblStylePr w:type="firstRow">
-      <w:pPr>
-        <w:spacing w:before="0" w:after="0" w:line="240" w:lineRule="auto"/>
-      </w:pPr>
-      <w:rPr>
-        <w:b/>
-        <w:bCs/>
-        <w:color w:val="FFFFFF"/>
-      </w:rPr>
-      <w:tblPr/>
-      <w:tcPr>
-        <w:tcBorders>
-          <w:top w:val="single" w:sz="8" w:space="0" w:color="7BA0CD"/>
-          <w:left w:val="single" w:sz="8" w:space="0" w:color="7BA0CD"/>
-          <w:bottom w:val="single" w:sz="8" w:space="0" w:color="7BA0CD"/>
-          <w:right w:val="single" w:sz="8" w:space="0" w:color="7BA0CD"/>
-          <w:insideH w:val="nil"/>
-          <w:insideV w:val="nil"/>
-        </w:tcBorders>
-        <w:shd w:val="clear" w:color="auto" w:fill="4F81BD"/>
-      </w:tcPr>
-    </w:tblStylePr>
-    <w:tblStylePr w:type="lastRow">
-      <w:pPr>
-        <w:spacing w:before="0" w:after="0" w:line="240" w:lineRule="auto"/>
-      </w:pPr>
-      <w:rPr>
-        <w:b/>
-        <w:bCs/>
-      </w:rPr>
-      <w:tblPr/>
-      <w:tcPr>
-        <w:tcBorders>
-          <w:top w:val="double" w:sz="6" w:space="0" w:color="7BA0CD"/>
-          <w:left w:val="single" w:sz="8" w:space="0" w:color="7BA0CD"/>
-          <w:bottom w:val="single" w:sz="8" w:space="0" w:color="7BA0CD"/>
-          <w:right w:val="single" w:sz="8" w:space="0" w:color="7BA0CD"/>
-          <w:insideH w:val="nil"/>
-          <w:insideV w:val="nil"/>
-        </w:tcBorders>
-      </w:tcPr>
-    </w:tblStylePr>
-    <w:tblStylePr w:type="firstCol">
-      <w:rPr>
-        <w:b/>
-        <w:bCs/>
-      </w:rPr>
-    </w:tblStylePr>
-    <w:tblStylePr w:type="lastCol">
-      <w:rPr>
-        <w:b/>
-        <w:bCs/>
-      </w:rPr>
-    </w:tblStylePr>
-    <w:tblStylePr w:type="band1Vert">
-      <w:tblPr/>
-      <w:tcPr>
-        <w:shd w:val="clear" w:color="auto" w:fill="D3DFEE"/>
-      </w:tcPr>
-    </w:tblStylePr>
-    <w:tblStylePr w:type="band1Horz">
-      <w:tblPr/>
-      <w:tcPr>
-        <w:tcBorders>
-          <w:insideH w:val="nil"/>
-          <w:insideV w:val="nil"/>
-        </w:tcBorders>
-        <w:shd w:val="clear" w:color="auto" w:fill="D3DFEE"/>
-      </w:tcPr>
-    </w:tblStylePr>
-    <w:tblStylePr w:type="band2Horz">
-      <w:tblPr/>
-      <w:tcPr>
-        <w:tcBorders>
-          <w:insideH w:val="nil"/>
-          <w:insideV w:val="nil"/>
-        </w:tcBorders>
-      </w:tcPr>
-    </w:tblStylePr>
-  </w:style>
-  <w:style w:type="table" w:styleId="ColorfulGrid-Accent1">
-    <w:name w:val="Colorful Grid Accent 1"/>
-    <w:basedOn w:val="TableNormal"/>
-    <w:uiPriority w:val="73"/>
-    <w:rsid w:val="001949D9"/>
-    <w:rPr>
-      <w:color w:val="000000"/>
-    </w:rPr>
-    <w:tblPr>
-      <w:tblStyleRowBandSize w:val="1"/>
-      <w:tblStyleColBandSize w:val="1"/>
-      <w:tblInd w:w="0" w:type="dxa"/>
-      <w:tblBorders>
-        <w:insideH w:val="single" w:sz="4" w:space="0" w:color="FFFFFF"/>
-      </w:tblBorders>
-      <w:tblCellMar>
-        <w:top w:w="0" w:type="dxa"/>
-        <w:left w:w="108" w:type="dxa"/>
-        <w:bottom w:w="0" w:type="dxa"/>
-        <w:right w:w="108" w:type="dxa"/>
-      </w:tblCellMar>
     </w:tblPr>
     <w:tcPr>
       <w:shd w:val="clear" w:color="auto" w:fill="DBE5F1"/>
@@ -10723,7 +9277,7 @@
 </file>
 
 <file path=customXml/itemProps1.xml><?xml version="1.0" encoding="utf-8"?>
-<ds:datastoreItem xmlns:ds="http://schemas.openxmlformats.org/officeDocument/2006/customXml" ds:itemID="{B8E7B4E5-0C23-41C8-ACFE-3385A184F54C}">
+<ds:datastoreItem xmlns:ds="http://schemas.openxmlformats.org/officeDocument/2006/customXml" ds:itemID="{1B719941-14E1-4D26-821F-3F91FF49C3C2}">
   <ds:schemaRefs>
     <ds:schemaRef ds:uri="http://schemas.openxmlformats.org/officeDocument/2006/bibliography"/>
   </ds:schemaRefs>

</xml_diff>

<commit_message>
Updated to reflect current position at St. Joseph Communications.
</commit_message>
<xml_diff>
--- a/troy.forster-resume-verbose.docx
+++ b/troy.forster-resume-verbose.docx
@@ -1,6 +1,6 @@
 
 <file path=word/document.xml><?xml version="1.0" encoding="utf-8"?>
-<w:document xmlns:wpc="http://schemas.microsoft.com/office/word/2010/wordprocessingCanvas" xmlns:mc="http://schemas.openxmlformats.org/markup-compatibility/2006" xmlns:o="urn:schemas-microsoft-com:office:office" xmlns:r="http://schemas.openxmlformats.org/officeDocument/2006/relationships" xmlns:m="http://schemas.openxmlformats.org/officeDocument/2006/math" xmlns:v="urn:schemas-microsoft-com:vml" xmlns:wp14="http://schemas.microsoft.com/office/word/2010/wordprocessingDrawing" xmlns:wp="http://schemas.openxmlformats.org/drawingml/2006/wordprocessingDrawing" xmlns:w10="urn:schemas-microsoft-com:office:word" xmlns:w="http://schemas.openxmlformats.org/wordprocessingml/2006/main" xmlns:w14="http://schemas.microsoft.com/office/word/2010/wordml" xmlns:w15="http://schemas.microsoft.com/office/word/2012/wordml" xmlns:wpg="http://schemas.microsoft.com/office/word/2010/wordprocessingGroup" xmlns:wpi="http://schemas.microsoft.com/office/word/2010/wordprocessingInk" xmlns:wne="http://schemas.microsoft.com/office/word/2006/wordml" xmlns:wps="http://schemas.microsoft.com/office/word/2010/wordprocessingShape" mc:Ignorable="w14 w15 wp14">
+<w:document xmlns:wpc="http://schemas.microsoft.com/office/word/2010/wordprocessingCanvas" xmlns:cx="http://schemas.microsoft.com/office/drawing/2014/chartex" xmlns:cx1="http://schemas.microsoft.com/office/drawing/2015/9/8/chartex" xmlns:cx2="http://schemas.microsoft.com/office/drawing/2015/10/21/chartex" xmlns:mc="http://schemas.openxmlformats.org/markup-compatibility/2006" xmlns:o="urn:schemas-microsoft-com:office:office" xmlns:r="http://schemas.openxmlformats.org/officeDocument/2006/relationships" xmlns:m="http://schemas.openxmlformats.org/officeDocument/2006/math" xmlns:v="urn:schemas-microsoft-com:vml" xmlns:wp14="http://schemas.microsoft.com/office/word/2010/wordprocessingDrawing" xmlns:wp="http://schemas.openxmlformats.org/drawingml/2006/wordprocessingDrawing" xmlns:w10="urn:schemas-microsoft-com:office:word" xmlns:w="http://schemas.openxmlformats.org/wordprocessingml/2006/main" xmlns:w14="http://schemas.microsoft.com/office/word/2010/wordml" xmlns:w15="http://schemas.microsoft.com/office/word/2012/wordml" xmlns:w16se="http://schemas.microsoft.com/office/word/2015/wordml/symex" xmlns:wpg="http://schemas.microsoft.com/office/word/2010/wordprocessingGroup" xmlns:wpi="http://schemas.microsoft.com/office/word/2010/wordprocessingInk" xmlns:wne="http://schemas.microsoft.com/office/word/2006/wordml" xmlns:wps="http://schemas.microsoft.com/office/word/2010/wordprocessingShape" mc:Ignorable="w14 w15 w16se wp14">
   <w:body>
     <w:tbl>
       <w:tblPr>
@@ -368,6 +368,14 @@
         <w:pStyle w:val="ListBullet"/>
       </w:pPr>
       <w:r>
+        <w:t>Currently building a scalable web-crawler-as-a-service using serverless architecture via AWS Lambda</w:t>
+      </w:r>
+    </w:p>
+    <w:p>
+      <w:pPr>
+        <w:pStyle w:val="ListBullet"/>
+      </w:pPr>
+      <w:r>
         <w:t xml:space="preserve">Designed and implemented high performance API for </w:t>
       </w:r>
       <w:hyperlink r:id="rId16" w:history="1">
@@ -378,9 +386,6 @@
           <w:t>theprojecthive.com</w:t>
         </w:r>
       </w:hyperlink>
-      <w:r>
-        <w:t xml:space="preserve"> (launches Sept)</w:t>
-      </w:r>
     </w:p>
     <w:p>
       <w:pPr>
@@ -389,32 +394,16 @@
       <w:r>
         <w:t xml:space="preserve">Major </w:t>
       </w:r>
-      <w:r>
-        <w:fldChar w:fldCharType="begin"/>
-      </w:r>
-      <w:r>
-        <w:instrText xml:space="preserve"> HYPERLINK "http://www.niquitin.co.uk/" </w:instrText>
-      </w:r>
-      <w:r>
-        <w:fldChar w:fldCharType="separate"/>
-      </w:r>
-      <w:r>
-        <w:rPr>
-          <w:rStyle w:val="Hyperlink"/>
-        </w:rPr>
-        <w:t>mobile application</w:t>
-      </w:r>
-      <w:r>
-        <w:fldChar w:fldCharType="end"/>
-      </w:r>
-      <w:r>
-        <w:t xml:space="preserve"> for GlaxoSmithKline (</w:t>
-      </w:r>
-      <w:r>
-        <w:t>Summer 2015</w:t>
-      </w:r>
-      <w:r>
-        <w:t xml:space="preserve"> release)</w:t>
+      <w:hyperlink r:id="rId17" w:history="1">
+        <w:r>
+          <w:rPr>
+            <w:rStyle w:val="Hyperlink"/>
+          </w:rPr>
+          <w:t>mobile application</w:t>
+        </w:r>
+      </w:hyperlink>
+      <w:r>
+        <w:t xml:space="preserve"> for GlaxoSmithKline </w:t>
       </w:r>
     </w:p>
     <w:p>
@@ -457,20 +446,13 @@
       <w:r>
         <w:t>Sun activated mobile coupon for sunscreen product</w:t>
       </w:r>
-      <w:bookmarkStart w:id="1" w:name="_GoBack"/>
-      <w:bookmarkEnd w:id="1"/>
     </w:p>
     <w:p>
       <w:pPr>
         <w:pStyle w:val="ListBullet"/>
       </w:pPr>
-      <w:proofErr w:type="spellStart"/>
-      <w:r>
-        <w:t>IoT</w:t>
-      </w:r>
-      <w:proofErr w:type="spellEnd"/>
-      <w:r>
-        <w:t xml:space="preserve"> out-of-office indicator</w:t>
+      <w:r>
+        <w:t>IoT out-of-office indicator</w:t>
       </w:r>
     </w:p>
     <w:p>
@@ -492,14 +474,33 @@
         </w:tabs>
         <w:spacing w:before="0"/>
         <w:ind w:left="9360" w:hanging="9360"/>
-      </w:pPr>
-      <w:hyperlink r:id="rId17" w:history="1">
+        <w:rPr>
+          <w:b w:val="0"/>
+          <w:color w:val="000000"/>
+          <w:sz w:val="20"/>
+        </w:rPr>
+      </w:pPr>
+      <w:hyperlink r:id="rId18" w:history="1">
         <w:r>
           <w:rPr>
             <w:rStyle w:val="Heading1HyperlinkChar"/>
             <w:b/>
           </w:rPr>
-          <w:t>Vitamin Talent</w:t>
+          <w:t>St. Joseph Communication</w:t>
+        </w:r>
+        <w:r>
+          <w:rPr>
+            <w:rStyle w:val="Heading1HyperlinkChar"/>
+            <w:b/>
+          </w:rPr>
+          <w:t>s</w:t>
+        </w:r>
+        <w:r>
+          <w:rPr>
+            <w:rStyle w:val="Heading1HyperlinkChar"/>
+            <w:b/>
+          </w:rPr>
+          <w:t>, Content Group</w:t>
         </w:r>
       </w:hyperlink>
       <w:r>
@@ -511,15 +512,7 @@
           <w:color w:val="000000"/>
           <w:sz w:val="20"/>
         </w:rPr>
-        <w:t>June</w:t>
-      </w:r>
-      <w:r>
-        <w:rPr>
-          <w:b w:val="0"/>
-          <w:color w:val="000000"/>
-          <w:sz w:val="20"/>
-        </w:rPr>
-        <w:t xml:space="preserve"> 2015</w:t>
+        <w:t>June 2015</w:t>
       </w:r>
       <w:r>
         <w:rPr>
@@ -543,7 +536,7 @@
         <w:pStyle w:val="Heading2"/>
       </w:pPr>
       <w:r>
-        <w:t>Consultant</w:t>
+        <w:t>Director, Interactive Services</w:t>
       </w:r>
     </w:p>
     <w:p>
@@ -551,15 +544,15 @@
         <w:pStyle w:val="ListBullet"/>
       </w:pPr>
       <w:r>
-        <w:t xml:space="preserve">Assist sales and talent agents adjust to back-end/full-stack technologies as </w:t>
-      </w:r>
-      <w:proofErr w:type="spellStart"/>
-      <w:r>
-        <w:t>VitaminT</w:t>
-      </w:r>
-      <w:proofErr w:type="spellEnd"/>
-      <w:r>
-        <w:t xml:space="preserve"> strategically grows beyond their traditional front-end only service offering</w:t>
+        <w:t>Manage the day-to-day operations of the Web Development, Software Engineering and Motion Graphics teams</w:t>
+      </w:r>
+      <w:r>
+        <w:t xml:space="preserve"> totalling</w:t>
+      </w:r>
+      <w:bookmarkStart w:id="1" w:name="_GoBack"/>
+      <w:bookmarkEnd w:id="1"/>
+      <w:r>
+        <w:t xml:space="preserve"> 30 people</w:t>
       </w:r>
     </w:p>
     <w:p>
@@ -567,7 +560,7 @@
         <w:pStyle w:val="ListBullet"/>
       </w:pPr>
       <w:r>
-        <w:t>“Expert Interviewer” to evaluate new and incoming talent</w:t>
+        <w:t>Provide leadership, communication, prioritization, and decision-making activities</w:t>
       </w:r>
     </w:p>
     <w:p>
@@ -575,7 +568,31 @@
         <w:pStyle w:val="ListBullet"/>
       </w:pPr>
       <w:r>
-        <w:t>Contracted to St. Joseph Communications to advise and setup holistic QA process</w:t>
+        <w:t>Customer focused for both internal and external clients</w:t>
+      </w:r>
+    </w:p>
+    <w:p>
+      <w:pPr>
+        <w:pStyle w:val="ListBullet"/>
+      </w:pPr>
+      <w:r>
+        <w:t>Provide technical and detail-oriented support to internal teams, while managing and overseeing numerous projects simultaneously</w:t>
+      </w:r>
+    </w:p>
+    <w:p>
+      <w:pPr>
+        <w:pStyle w:val="ListBullet"/>
+      </w:pPr>
+      <w:r>
+        <w:t>Introduced continuous improvement</w:t>
+      </w:r>
+    </w:p>
+    <w:p>
+      <w:pPr>
+        <w:pStyle w:val="ListBullet"/>
+      </w:pPr>
+      <w:r>
+        <w:t>Introduced agile/scrum</w:t>
       </w:r>
     </w:p>
     <w:p>
@@ -586,22 +603,13 @@
         </w:tabs>
         <w:spacing w:before="0"/>
       </w:pPr>
-      <w:hyperlink r:id="rId18" w:history="1">
-        <w:proofErr w:type="spellStart"/>
+      <w:hyperlink r:id="rId19" w:history="1">
         <w:r>
           <w:rPr>
             <w:rStyle w:val="Heading1HyperlinkChar"/>
             <w:b/>
           </w:rPr>
-          <w:t>Horizn</w:t>
-        </w:r>
-        <w:proofErr w:type="spellEnd"/>
-        <w:r>
-          <w:rPr>
-            <w:rStyle w:val="Heading1HyperlinkChar"/>
-            <w:b/>
-          </w:rPr>
-          <w:t xml:space="preserve"> Studios</w:t>
+          <w:t>Horizn Studios</w:t>
         </w:r>
       </w:hyperlink>
       <w:r>
@@ -656,7 +664,7 @@
         </w:tabs>
         <w:spacing w:before="0"/>
       </w:pPr>
-      <w:hyperlink r:id="rId19">
+      <w:hyperlink r:id="rId20">
         <w:r>
           <w:rPr>
             <w:rStyle w:val="Heading1HyperlinkChar"/>
@@ -761,11 +769,9 @@
       <w:r>
         <w:t xml:space="preserve">da, Pfizer, Purina, </w:t>
       </w:r>
-      <w:proofErr w:type="spellStart"/>
       <w:r>
         <w:t>TEDMed</w:t>
       </w:r>
-      <w:proofErr w:type="spellEnd"/>
       <w:r>
         <w:t xml:space="preserve">, </w:t>
       </w:r>
@@ -790,7 +796,6 @@
         <w:pStyle w:val="ListBullet"/>
       </w:pPr>
       <w:r>
-        <w:lastRenderedPageBreak/>
         <w:t>Work with digital strategists and creative</w:t>
       </w:r>
       <w:r>
@@ -875,91 +880,7 @@
         <w:rPr>
           <w:i/>
         </w:rPr>
-        <w:t xml:space="preserve">Arduino, ASP.NET, C#, CSS3, </w:t>
-      </w:r>
-      <w:proofErr w:type="spellStart"/>
-      <w:r>
-        <w:rPr>
-          <w:i/>
-        </w:rPr>
-        <w:t>ExpressJS</w:t>
-      </w:r>
-      <w:proofErr w:type="spellEnd"/>
-      <w:r>
-        <w:rPr>
-          <w:i/>
-        </w:rPr>
-        <w:t xml:space="preserve">, Facebook API, </w:t>
-      </w:r>
-      <w:proofErr w:type="spellStart"/>
-      <w:r>
-        <w:rPr>
-          <w:i/>
-        </w:rPr>
-        <w:t>Git</w:t>
-      </w:r>
-      <w:proofErr w:type="spellEnd"/>
-      <w:r>
-        <w:rPr>
-          <w:i/>
-        </w:rPr>
-        <w:t xml:space="preserve">, Google APIs, HTML5, IIS, Instagram API, </w:t>
-      </w:r>
-      <w:proofErr w:type="spellStart"/>
-      <w:r>
-        <w:rPr>
-          <w:i/>
-        </w:rPr>
-        <w:t>IoT</w:t>
-      </w:r>
-      <w:proofErr w:type="spellEnd"/>
-      <w:r>
-        <w:rPr>
-          <w:i/>
-        </w:rPr>
-        <w:t xml:space="preserve">, Java, JavaScript, JSON, JSP, Linux, MongoDB, </w:t>
-      </w:r>
-      <w:proofErr w:type="spellStart"/>
-      <w:r>
-        <w:rPr>
-          <w:i/>
-        </w:rPr>
-        <w:t>mSOA</w:t>
-      </w:r>
-      <w:proofErr w:type="spellEnd"/>
-      <w:r>
-        <w:rPr>
-          <w:i/>
-        </w:rPr>
-        <w:t xml:space="preserve">, MySQL, Nginx, NodeJS, ODB-II, </w:t>
-      </w:r>
-      <w:proofErr w:type="spellStart"/>
-      <w:r>
-        <w:rPr>
-          <w:i/>
-        </w:rPr>
-        <w:t>PhantomJS</w:t>
-      </w:r>
-      <w:proofErr w:type="spellEnd"/>
-      <w:r>
-        <w:rPr>
-          <w:i/>
-        </w:rPr>
-        <w:t xml:space="preserve">, </w:t>
-      </w:r>
-      <w:proofErr w:type="spellStart"/>
-      <w:r>
-        <w:rPr>
-          <w:i/>
-        </w:rPr>
-        <w:t>PhoneGap</w:t>
-      </w:r>
-      <w:proofErr w:type="spellEnd"/>
-      <w:r>
-        <w:rPr>
-          <w:i/>
-        </w:rPr>
-        <w:t>, PHP, Python, Raspberry Pi, SQL Server, SVN, Twitter API, Web Services, Windows, XML, YouTube API</w:t>
+        <w:t>Arduino, ASP.NET, C#, CSS3, ExpressJS, Facebook API, Git, Google APIs, HTML5, IIS, Instagram API, IoT, Java, JavaScript, JSON, JSP, Linux, MongoDB, mSOA, MySQL, Nginx, NodeJS, ODB-II, PhantomJS, PhoneGap, PHP, Python, Raspberry Pi, SQL Server, SVN, Twitter API, Web Services, Windows, XML, YouTube API</w:t>
       </w:r>
     </w:p>
     <w:p>
@@ -970,8 +891,7 @@
         </w:tabs>
         <w:spacing w:before="0" w:line="240" w:lineRule="auto"/>
       </w:pPr>
-      <w:hyperlink r:id="rId20">
-        <w:proofErr w:type="spellStart"/>
+      <w:hyperlink r:id="rId21">
         <w:r>
           <w:rPr>
             <w:rStyle w:val="Heading1HyperlinkChar"/>
@@ -986,7 +906,6 @@
           </w:rPr>
           <w:t>dbeast</w:t>
         </w:r>
-        <w:proofErr w:type="spellEnd"/>
       </w:hyperlink>
       <w:r>
         <w:rPr>
@@ -1027,22 +946,13 @@
       <w:r>
         <w:t xml:space="preserve">the </w:t>
       </w:r>
-      <w:hyperlink r:id="rId21" w:history="1">
-        <w:proofErr w:type="spellStart"/>
+      <w:hyperlink r:id="rId22" w:history="1">
         <w:r>
           <w:rPr>
             <w:rStyle w:val="Hyperlink"/>
             <w:color w:val="auto"/>
           </w:rPr>
-          <w:t>Adbeast</w:t>
-        </w:r>
-        <w:proofErr w:type="spellEnd"/>
-        <w:r>
-          <w:rPr>
-            <w:rStyle w:val="Hyperlink"/>
-            <w:color w:val="auto"/>
-          </w:rPr>
-          <w:t xml:space="preserve"> S</w:t>
+          <w:t>Adbeast S</w:t>
         </w:r>
         <w:r>
           <w:rPr>
@@ -1124,27 +1034,13 @@
         <w:rPr>
           <w:i/>
         </w:rPr>
-        <w:t xml:space="preserve">cript, JSON, </w:t>
-      </w:r>
-      <w:proofErr w:type="spellStart"/>
+        <w:t>cript, JSON, QuickTime,</w:t>
+      </w:r>
       <w:r>
         <w:rPr>
           <w:i/>
         </w:rPr>
-        <w:t>QuickTime,</w:t>
-      </w:r>
-      <w:r>
-        <w:rPr>
-          <w:i/>
-        </w:rPr>
-        <w:t>mSOA</w:t>
-      </w:r>
-      <w:proofErr w:type="spellEnd"/>
-      <w:r>
-        <w:rPr>
-          <w:i/>
-        </w:rPr>
-        <w:t>,</w:t>
+        <w:t>mSOA,</w:t>
       </w:r>
       <w:r>
         <w:rPr>
@@ -1161,32 +1057,14 @@
         </w:tabs>
         <w:spacing w:before="0" w:line="240" w:lineRule="auto"/>
       </w:pPr>
-      <w:hyperlink r:id="rId22" w:history="1">
-        <w:proofErr w:type="spellStart"/>
+      <w:hyperlink r:id="rId23" w:history="1">
         <w:r>
           <w:rPr>
             <w:rStyle w:val="Heading1HyperlinkChar"/>
             <w:b/>
           </w:rPr>
-          <w:t>Aird</w:t>
+          <w:t>Aird &amp; Berlis</w:t>
         </w:r>
-        <w:proofErr w:type="spellEnd"/>
-        <w:r>
-          <w:rPr>
-            <w:rStyle w:val="Heading1HyperlinkChar"/>
-            <w:b/>
-          </w:rPr>
-          <w:t xml:space="preserve"> &amp; </w:t>
-        </w:r>
-        <w:proofErr w:type="spellStart"/>
-        <w:r>
-          <w:rPr>
-            <w:rStyle w:val="Heading1HyperlinkChar"/>
-            <w:b/>
-          </w:rPr>
-          <w:t>Berlis</w:t>
-        </w:r>
-        <w:proofErr w:type="spellEnd"/>
         <w:r>
           <w:rPr>
             <w:rStyle w:val="Heading1HyperlinkChar"/>
@@ -1275,41 +1153,13 @@
         <w:rPr>
           <w:i/>
         </w:rPr>
-        <w:t xml:space="preserve"> </w:t>
-      </w:r>
-      <w:proofErr w:type="spellStart"/>
+        <w:t xml:space="preserve"> DocsOpen,</w:t>
+      </w:r>
       <w:r>
         <w:rPr>
           <w:i/>
         </w:rPr>
-        <w:t>DocsOpen</w:t>
-      </w:r>
-      <w:proofErr w:type="spellEnd"/>
-      <w:r>
-        <w:rPr>
-          <w:i/>
-        </w:rPr>
-        <w:t>,</w:t>
-      </w:r>
-      <w:r>
-        <w:rPr>
-          <w:i/>
-        </w:rPr>
-        <w:t xml:space="preserve"> IIS, </w:t>
-      </w:r>
-      <w:proofErr w:type="spellStart"/>
-      <w:r>
-        <w:rPr>
-          <w:i/>
-        </w:rPr>
-        <w:t>InstallShield</w:t>
-      </w:r>
-      <w:proofErr w:type="spellEnd"/>
-      <w:r>
-        <w:rPr>
-          <w:i/>
-        </w:rPr>
-        <w:t>, JavaScript, SQL Server, VB, VB.NET, VBScript, Win2K3, WMI</w:t>
+        <w:t xml:space="preserve"> IIS, InstallShield, JavaScript, SQL Server, VB, VB.NET, VBScript, Win2K3, WMI</w:t>
       </w:r>
     </w:p>
     <w:p>
@@ -1363,6 +1213,7 @@
         <w:pStyle w:val="ListBullet"/>
       </w:pPr>
       <w:r>
+        <w:lastRenderedPageBreak/>
         <w:t xml:space="preserve">Completely redesigned and rewrote </w:t>
       </w:r>
       <w:r>
@@ -1409,7 +1260,7 @@
         </w:tabs>
         <w:spacing w:before="0" w:line="240" w:lineRule="auto"/>
       </w:pPr>
-      <w:hyperlink r:id="rId23" w:history="1">
+      <w:hyperlink r:id="rId24" w:history="1">
         <w:r>
           <w:rPr>
             <w:rStyle w:val="Heading1HyperlinkChar"/>
@@ -1485,7 +1336,6 @@
         <w:rPr>
           <w:i/>
         </w:rPr>
-        <w:lastRenderedPageBreak/>
         <w:t xml:space="preserve">COM, </w:t>
       </w:r>
       <w:r>
@@ -1509,32 +1359,14 @@
         </w:tabs>
         <w:spacing w:before="0" w:line="240" w:lineRule="auto"/>
       </w:pPr>
-      <w:hyperlink r:id="rId24" w:history="1">
-        <w:proofErr w:type="spellStart"/>
+      <w:hyperlink r:id="rId25" w:history="1">
         <w:r>
           <w:rPr>
             <w:rStyle w:val="Heading1HyperlinkChar"/>
             <w:b/>
           </w:rPr>
-          <w:t>Aird</w:t>
+          <w:t>Aird &amp; Berlis</w:t>
         </w:r>
-        <w:proofErr w:type="spellEnd"/>
-        <w:r>
-          <w:rPr>
-            <w:rStyle w:val="Heading1HyperlinkChar"/>
-            <w:b/>
-          </w:rPr>
-          <w:t xml:space="preserve"> &amp; </w:t>
-        </w:r>
-        <w:proofErr w:type="spellStart"/>
-        <w:r>
-          <w:rPr>
-            <w:rStyle w:val="Heading1HyperlinkChar"/>
-            <w:b/>
-          </w:rPr>
-          <w:t>Berlis</w:t>
-        </w:r>
-        <w:proofErr w:type="spellEnd"/>
         <w:r>
           <w:rPr>
             <w:rStyle w:val="Heading1HyperlinkChar"/>
@@ -1603,19 +1435,11 @@
         </w:rPr>
         <w:t xml:space="preserve">COM, </w:t>
       </w:r>
-      <w:proofErr w:type="spellStart"/>
       <w:r>
         <w:rPr>
           <w:i/>
         </w:rPr>
-        <w:t>DocsOpen</w:t>
-      </w:r>
-      <w:proofErr w:type="spellEnd"/>
-      <w:r>
-        <w:rPr>
-          <w:i/>
-        </w:rPr>
-        <w:t xml:space="preserve">, </w:t>
+        <w:t xml:space="preserve">DocsOpen, </w:t>
       </w:r>
       <w:r>
         <w:rPr>
@@ -1644,7 +1468,7 @@
         </w:tabs>
         <w:spacing w:before="0" w:line="240" w:lineRule="auto"/>
       </w:pPr>
-      <w:hyperlink r:id="rId25">
+      <w:hyperlink r:id="rId26">
         <w:r>
           <w:rPr>
             <w:rStyle w:val="Heading1HyperlinkChar"/>
@@ -1715,7 +1539,7 @@
           <w:tab w:val="right" w:pos="9360"/>
         </w:tabs>
       </w:pPr>
-      <w:hyperlink r:id="rId26" w:history="1">
+      <w:hyperlink r:id="rId27" w:history="1">
         <w:r>
           <w:rPr>
             <w:rStyle w:val="Heading1HyperlinkChar"/>
@@ -1809,21 +1633,7 @@
         <w:rPr>
           <w:i/>
         </w:rPr>
-        <w:t>IS</w:t>
-      </w:r>
-      <w:proofErr w:type="gramStart"/>
-      <w:r>
-        <w:rPr>
-          <w:i/>
-        </w:rPr>
-        <w:t>,MS</w:t>
-      </w:r>
-      <w:proofErr w:type="gramEnd"/>
-      <w:r>
-        <w:rPr>
-          <w:i/>
-        </w:rPr>
-        <w:t xml:space="preserve"> Access</w:t>
+        <w:t>IS,MS Access</w:t>
       </w:r>
     </w:p>
     <w:p>
@@ -1834,7 +1644,7 @@
         </w:tabs>
         <w:spacing w:before="0" w:line="240" w:lineRule="auto"/>
       </w:pPr>
-      <w:hyperlink r:id="rId27" w:history="1">
+      <w:hyperlink r:id="rId28" w:history="1">
         <w:r>
           <w:rPr>
             <w:rStyle w:val="Heading1HyperlinkChar"/>
@@ -1897,23 +1707,14 @@
         <w:spacing w:before="0" w:line="240" w:lineRule="auto"/>
         <w:jc w:val="both"/>
       </w:pPr>
-      <w:hyperlink r:id="rId28" w:history="1">
+      <w:hyperlink r:id="rId29" w:history="1">
         <w:r>
           <w:rPr>
             <w:rStyle w:val="Heading1HyperlinkChar"/>
             <w:b/>
           </w:rPr>
-          <w:t xml:space="preserve">The Bank of </w:t>
+          <w:t>The Bank of Novascotia</w:t>
         </w:r>
-        <w:proofErr w:type="spellStart"/>
-        <w:r>
-          <w:rPr>
-            <w:rStyle w:val="Heading1HyperlinkChar"/>
-            <w:b/>
-          </w:rPr>
-          <w:t>Novascotia</w:t>
-        </w:r>
-        <w:proofErr w:type="spellEnd"/>
       </w:hyperlink>
       <w:r>
         <w:rPr>
@@ -1990,7 +1791,7 @@
           <w:b w:val="0"/>
         </w:rPr>
       </w:pPr>
-      <w:hyperlink r:id="rId29" w:history="1">
+      <w:hyperlink r:id="rId30" w:history="1">
         <w:r>
           <w:rPr>
             <w:rStyle w:val="Heading1HyperlinkChar"/>
@@ -2063,7 +1864,7 @@
         </w:tabs>
         <w:spacing w:before="0" w:line="240" w:lineRule="auto"/>
       </w:pPr>
-      <w:hyperlink r:id="rId30" w:history="1">
+      <w:hyperlink r:id="rId31" w:history="1">
         <w:r>
           <w:rPr>
             <w:rStyle w:val="Heading1HyperlinkChar"/>
@@ -2142,8 +1943,7 @@
           <w:b w:val="0"/>
         </w:rPr>
       </w:pPr>
-      <w:hyperlink r:id="rId31" w:history="1">
-        <w:proofErr w:type="spellStart"/>
+      <w:hyperlink r:id="rId32" w:history="1">
         <w:r>
           <w:rPr>
             <w:rStyle w:val="Heading1HyperlinkChar"/>
@@ -2151,7 +1951,6 @@
           </w:rPr>
           <w:t>Burson-Marsteller</w:t>
         </w:r>
-        <w:proofErr w:type="spellEnd"/>
       </w:hyperlink>
       <w:r>
         <w:rPr>
@@ -2266,22 +2065,13 @@
           <w:rStyle w:val="employment-date"/>
         </w:rPr>
       </w:pPr>
-      <w:hyperlink r:id="rId32" w:history="1">
-        <w:proofErr w:type="spellStart"/>
+      <w:hyperlink r:id="rId33" w:history="1">
         <w:r>
           <w:rPr>
             <w:rStyle w:val="Heading1HyperlinkChar"/>
             <w:b/>
           </w:rPr>
-          <w:t>HepcoMotion</w:t>
-        </w:r>
-        <w:proofErr w:type="spellEnd"/>
-        <w:r>
-          <w:rPr>
-            <w:rStyle w:val="Heading1HyperlinkChar"/>
-            <w:b/>
-          </w:rPr>
-          <w:t xml:space="preserve"> (London, UK)</w:t>
+          <w:t>HepcoMotion (London, UK)</w:t>
         </w:r>
       </w:hyperlink>
       <w:r>
@@ -2318,12 +2108,12 @@
       </w:r>
     </w:p>
     <w:sectPr>
-      <w:headerReference w:type="even" r:id="rId33"/>
-      <w:headerReference w:type="default" r:id="rId34"/>
-      <w:footerReference w:type="even" r:id="rId35"/>
-      <w:footerReference w:type="default" r:id="rId36"/>
-      <w:headerReference w:type="first" r:id="rId37"/>
-      <w:footerReference w:type="first" r:id="rId38"/>
+      <w:headerReference w:type="even" r:id="rId34"/>
+      <w:headerReference w:type="default" r:id="rId35"/>
+      <w:footerReference w:type="even" r:id="rId36"/>
+      <w:footerReference w:type="default" r:id="rId37"/>
+      <w:headerReference w:type="first" r:id="rId38"/>
+      <w:footerReference w:type="first" r:id="rId39"/>
       <w:type w:val="continuous"/>
       <w:pgSz w:w="12240" w:h="15840"/>
       <w:pgMar w:top="1440" w:right="1440" w:bottom="1440" w:left="1440" w:header="720" w:footer="720" w:gutter="0"/>
@@ -2336,7 +2126,7 @@
 </file>
 
 <file path=word/endnotes.xml><?xml version="1.0" encoding="utf-8"?>
-<w:endnotes xmlns:wpc="http://schemas.microsoft.com/office/word/2010/wordprocessingCanvas" xmlns:mc="http://schemas.openxmlformats.org/markup-compatibility/2006" xmlns:o="urn:schemas-microsoft-com:office:office" xmlns:r="http://schemas.openxmlformats.org/officeDocument/2006/relationships" xmlns:m="http://schemas.openxmlformats.org/officeDocument/2006/math" xmlns:v="urn:schemas-microsoft-com:vml" xmlns:wp14="http://schemas.microsoft.com/office/word/2010/wordprocessingDrawing" xmlns:wp="http://schemas.openxmlformats.org/drawingml/2006/wordprocessingDrawing" xmlns:w10="urn:schemas-microsoft-com:office:word" xmlns:w="http://schemas.openxmlformats.org/wordprocessingml/2006/main" xmlns:w14="http://schemas.microsoft.com/office/word/2010/wordml" xmlns:w15="http://schemas.microsoft.com/office/word/2012/wordml" xmlns:wpg="http://schemas.microsoft.com/office/word/2010/wordprocessingGroup" xmlns:wpi="http://schemas.microsoft.com/office/word/2010/wordprocessingInk" xmlns:wne="http://schemas.microsoft.com/office/word/2006/wordml" xmlns:wps="http://schemas.microsoft.com/office/word/2010/wordprocessingShape" mc:Ignorable="w14 w15 wp14">
+<w:endnotes xmlns:wpc="http://schemas.microsoft.com/office/word/2010/wordprocessingCanvas" xmlns:cx="http://schemas.microsoft.com/office/drawing/2014/chartex" xmlns:cx1="http://schemas.microsoft.com/office/drawing/2015/9/8/chartex" xmlns:cx2="http://schemas.microsoft.com/office/drawing/2015/10/21/chartex" xmlns:mc="http://schemas.openxmlformats.org/markup-compatibility/2006" xmlns:o="urn:schemas-microsoft-com:office:office" xmlns:r="http://schemas.openxmlformats.org/officeDocument/2006/relationships" xmlns:m="http://schemas.openxmlformats.org/officeDocument/2006/math" xmlns:v="urn:schemas-microsoft-com:vml" xmlns:wp14="http://schemas.microsoft.com/office/word/2010/wordprocessingDrawing" xmlns:wp="http://schemas.openxmlformats.org/drawingml/2006/wordprocessingDrawing" xmlns:w10="urn:schemas-microsoft-com:office:word" xmlns:w="http://schemas.openxmlformats.org/wordprocessingml/2006/main" xmlns:w14="http://schemas.microsoft.com/office/word/2010/wordml" xmlns:w15="http://schemas.microsoft.com/office/word/2012/wordml" xmlns:w16se="http://schemas.microsoft.com/office/word/2015/wordml/symex" xmlns:wpg="http://schemas.microsoft.com/office/word/2010/wordprocessingGroup" xmlns:wpi="http://schemas.microsoft.com/office/word/2010/wordprocessingInk" xmlns:wne="http://schemas.microsoft.com/office/word/2006/wordml" xmlns:wps="http://schemas.microsoft.com/office/word/2010/wordprocessingShape" mc:Ignorable="w14 w15 w16se wp14">
   <w:endnote w:type="separator" w:id="-1">
     <w:p>
       <w:pPr>
@@ -2368,7 +2158,7 @@
 </file>
 
 <file path=word/footer1.xml><?xml version="1.0" encoding="utf-8"?>
-<w:ftr xmlns:wpc="http://schemas.microsoft.com/office/word/2010/wordprocessingCanvas" xmlns:mc="http://schemas.openxmlformats.org/markup-compatibility/2006" xmlns:o="urn:schemas-microsoft-com:office:office" xmlns:r="http://schemas.openxmlformats.org/officeDocument/2006/relationships" xmlns:m="http://schemas.openxmlformats.org/officeDocument/2006/math" xmlns:v="urn:schemas-microsoft-com:vml" xmlns:wp14="http://schemas.microsoft.com/office/word/2010/wordprocessingDrawing" xmlns:wp="http://schemas.openxmlformats.org/drawingml/2006/wordprocessingDrawing" xmlns:w10="urn:schemas-microsoft-com:office:word" xmlns:w="http://schemas.openxmlformats.org/wordprocessingml/2006/main" xmlns:w14="http://schemas.microsoft.com/office/word/2010/wordml" xmlns:w15="http://schemas.microsoft.com/office/word/2012/wordml" xmlns:wpg="http://schemas.microsoft.com/office/word/2010/wordprocessingGroup" xmlns:wpi="http://schemas.microsoft.com/office/word/2010/wordprocessingInk" xmlns:wne="http://schemas.microsoft.com/office/word/2006/wordml" xmlns:wps="http://schemas.microsoft.com/office/word/2010/wordprocessingShape" mc:Ignorable="w14 w15 wp14">
+<w:ftr xmlns:wpc="http://schemas.microsoft.com/office/word/2010/wordprocessingCanvas" xmlns:cx="http://schemas.microsoft.com/office/drawing/2014/chartex" xmlns:cx1="http://schemas.microsoft.com/office/drawing/2015/9/8/chartex" xmlns:cx2="http://schemas.microsoft.com/office/drawing/2015/10/21/chartex" xmlns:mc="http://schemas.openxmlformats.org/markup-compatibility/2006" xmlns:o="urn:schemas-microsoft-com:office:office" xmlns:r="http://schemas.openxmlformats.org/officeDocument/2006/relationships" xmlns:m="http://schemas.openxmlformats.org/officeDocument/2006/math" xmlns:v="urn:schemas-microsoft-com:vml" xmlns:wp14="http://schemas.microsoft.com/office/word/2010/wordprocessingDrawing" xmlns:wp="http://schemas.openxmlformats.org/drawingml/2006/wordprocessingDrawing" xmlns:w10="urn:schemas-microsoft-com:office:word" xmlns:w="http://schemas.openxmlformats.org/wordprocessingml/2006/main" xmlns:w14="http://schemas.microsoft.com/office/word/2010/wordml" xmlns:w15="http://schemas.microsoft.com/office/word/2012/wordml" xmlns:w16se="http://schemas.microsoft.com/office/word/2015/wordml/symex" xmlns:wpg="http://schemas.microsoft.com/office/word/2010/wordprocessingGroup" xmlns:wpi="http://schemas.microsoft.com/office/word/2010/wordprocessingInk" xmlns:wne="http://schemas.microsoft.com/office/word/2006/wordml" xmlns:wps="http://schemas.microsoft.com/office/word/2010/wordprocessingShape" mc:Ignorable="w14 w15 w16se wp14">
   <w:p>
     <w:pPr>
       <w:pStyle w:val="Footer"/>
@@ -2378,7 +2168,7 @@
 </file>
 
 <file path=word/footer2.xml><?xml version="1.0" encoding="utf-8"?>
-<w:ftr xmlns:wpc="http://schemas.microsoft.com/office/word/2010/wordprocessingCanvas" xmlns:mc="http://schemas.openxmlformats.org/markup-compatibility/2006" xmlns:o="urn:schemas-microsoft-com:office:office" xmlns:r="http://schemas.openxmlformats.org/officeDocument/2006/relationships" xmlns:m="http://schemas.openxmlformats.org/officeDocument/2006/math" xmlns:v="urn:schemas-microsoft-com:vml" xmlns:wp14="http://schemas.microsoft.com/office/word/2010/wordprocessingDrawing" xmlns:wp="http://schemas.openxmlformats.org/drawingml/2006/wordprocessingDrawing" xmlns:w10="urn:schemas-microsoft-com:office:word" xmlns:w="http://schemas.openxmlformats.org/wordprocessingml/2006/main" xmlns:w14="http://schemas.microsoft.com/office/word/2010/wordml" xmlns:w15="http://schemas.microsoft.com/office/word/2012/wordml" xmlns:wpg="http://schemas.microsoft.com/office/word/2010/wordprocessingGroup" xmlns:wpi="http://schemas.microsoft.com/office/word/2010/wordprocessingInk" xmlns:wne="http://schemas.microsoft.com/office/word/2006/wordml" xmlns:wps="http://schemas.microsoft.com/office/word/2010/wordprocessingShape" mc:Ignorable="w14 w15 wp14">
+<w:ftr xmlns:wpc="http://schemas.microsoft.com/office/word/2010/wordprocessingCanvas" xmlns:cx="http://schemas.microsoft.com/office/drawing/2014/chartex" xmlns:cx1="http://schemas.microsoft.com/office/drawing/2015/9/8/chartex" xmlns:cx2="http://schemas.microsoft.com/office/drawing/2015/10/21/chartex" xmlns:mc="http://schemas.openxmlformats.org/markup-compatibility/2006" xmlns:o="urn:schemas-microsoft-com:office:office" xmlns:r="http://schemas.openxmlformats.org/officeDocument/2006/relationships" xmlns:m="http://schemas.openxmlformats.org/officeDocument/2006/math" xmlns:v="urn:schemas-microsoft-com:vml" xmlns:wp14="http://schemas.microsoft.com/office/word/2010/wordprocessingDrawing" xmlns:wp="http://schemas.openxmlformats.org/drawingml/2006/wordprocessingDrawing" xmlns:w10="urn:schemas-microsoft-com:office:word" xmlns:w="http://schemas.openxmlformats.org/wordprocessingml/2006/main" xmlns:w14="http://schemas.microsoft.com/office/word/2010/wordml" xmlns:w15="http://schemas.microsoft.com/office/word/2012/wordml" xmlns:w16se="http://schemas.microsoft.com/office/word/2015/wordml/symex" xmlns:wpg="http://schemas.microsoft.com/office/word/2010/wordprocessingGroup" xmlns:wpi="http://schemas.microsoft.com/office/word/2010/wordprocessingInk" xmlns:wne="http://schemas.microsoft.com/office/word/2006/wordml" xmlns:wps="http://schemas.microsoft.com/office/word/2010/wordprocessingShape" mc:Ignorable="w14 w15 w16se wp14">
   <w:p>
     <w:pPr>
       <w:pStyle w:val="Footer"/>
@@ -2436,7 +2226,7 @@
 </file>
 
 <file path=word/footer3.xml><?xml version="1.0" encoding="utf-8"?>
-<w:ftr xmlns:wpc="http://schemas.microsoft.com/office/word/2010/wordprocessingCanvas" xmlns:mc="http://schemas.openxmlformats.org/markup-compatibility/2006" xmlns:o="urn:schemas-microsoft-com:office:office" xmlns:r="http://schemas.openxmlformats.org/officeDocument/2006/relationships" xmlns:m="http://schemas.openxmlformats.org/officeDocument/2006/math" xmlns:v="urn:schemas-microsoft-com:vml" xmlns:wp14="http://schemas.microsoft.com/office/word/2010/wordprocessingDrawing" xmlns:wp="http://schemas.openxmlformats.org/drawingml/2006/wordprocessingDrawing" xmlns:w10="urn:schemas-microsoft-com:office:word" xmlns:w="http://schemas.openxmlformats.org/wordprocessingml/2006/main" xmlns:w14="http://schemas.microsoft.com/office/word/2010/wordml" xmlns:w15="http://schemas.microsoft.com/office/word/2012/wordml" xmlns:wpg="http://schemas.microsoft.com/office/word/2010/wordprocessingGroup" xmlns:wpi="http://schemas.microsoft.com/office/word/2010/wordprocessingInk" xmlns:wne="http://schemas.microsoft.com/office/word/2006/wordml" xmlns:wps="http://schemas.microsoft.com/office/word/2010/wordprocessingShape" mc:Ignorable="w14 w15 wp14">
+<w:ftr xmlns:wpc="http://schemas.microsoft.com/office/word/2010/wordprocessingCanvas" xmlns:cx="http://schemas.microsoft.com/office/drawing/2014/chartex" xmlns:cx1="http://schemas.microsoft.com/office/drawing/2015/9/8/chartex" xmlns:cx2="http://schemas.microsoft.com/office/drawing/2015/10/21/chartex" xmlns:mc="http://schemas.openxmlformats.org/markup-compatibility/2006" xmlns:o="urn:schemas-microsoft-com:office:office" xmlns:r="http://schemas.openxmlformats.org/officeDocument/2006/relationships" xmlns:m="http://schemas.openxmlformats.org/officeDocument/2006/math" xmlns:v="urn:schemas-microsoft-com:vml" xmlns:wp14="http://schemas.microsoft.com/office/word/2010/wordprocessingDrawing" xmlns:wp="http://schemas.openxmlformats.org/drawingml/2006/wordprocessingDrawing" xmlns:w10="urn:schemas-microsoft-com:office:word" xmlns:w="http://schemas.openxmlformats.org/wordprocessingml/2006/main" xmlns:w14="http://schemas.microsoft.com/office/word/2010/wordml" xmlns:w15="http://schemas.microsoft.com/office/word/2012/wordml" xmlns:w16se="http://schemas.microsoft.com/office/word/2015/wordml/symex" xmlns:wpg="http://schemas.microsoft.com/office/word/2010/wordprocessingGroup" xmlns:wpi="http://schemas.microsoft.com/office/word/2010/wordprocessingInk" xmlns:wne="http://schemas.microsoft.com/office/word/2006/wordml" xmlns:wps="http://schemas.microsoft.com/office/word/2010/wordprocessingShape" mc:Ignorable="w14 w15 w16se wp14">
   <w:p>
     <w:pPr>
       <w:pStyle w:val="Footer"/>
@@ -2446,7 +2236,7 @@
 </file>
 
 <file path=word/footnotes.xml><?xml version="1.0" encoding="utf-8"?>
-<w:footnotes xmlns:wpc="http://schemas.microsoft.com/office/word/2010/wordprocessingCanvas" xmlns:mc="http://schemas.openxmlformats.org/markup-compatibility/2006" xmlns:o="urn:schemas-microsoft-com:office:office" xmlns:r="http://schemas.openxmlformats.org/officeDocument/2006/relationships" xmlns:m="http://schemas.openxmlformats.org/officeDocument/2006/math" xmlns:v="urn:schemas-microsoft-com:vml" xmlns:wp14="http://schemas.microsoft.com/office/word/2010/wordprocessingDrawing" xmlns:wp="http://schemas.openxmlformats.org/drawingml/2006/wordprocessingDrawing" xmlns:w10="urn:schemas-microsoft-com:office:word" xmlns:w="http://schemas.openxmlformats.org/wordprocessingml/2006/main" xmlns:w14="http://schemas.microsoft.com/office/word/2010/wordml" xmlns:w15="http://schemas.microsoft.com/office/word/2012/wordml" xmlns:wpg="http://schemas.microsoft.com/office/word/2010/wordprocessingGroup" xmlns:wpi="http://schemas.microsoft.com/office/word/2010/wordprocessingInk" xmlns:wne="http://schemas.microsoft.com/office/word/2006/wordml" xmlns:wps="http://schemas.microsoft.com/office/word/2010/wordprocessingShape" mc:Ignorable="w14 w15 wp14">
+<w:footnotes xmlns:wpc="http://schemas.microsoft.com/office/word/2010/wordprocessingCanvas" xmlns:cx="http://schemas.microsoft.com/office/drawing/2014/chartex" xmlns:cx1="http://schemas.microsoft.com/office/drawing/2015/9/8/chartex" xmlns:cx2="http://schemas.microsoft.com/office/drawing/2015/10/21/chartex" xmlns:mc="http://schemas.openxmlformats.org/markup-compatibility/2006" xmlns:o="urn:schemas-microsoft-com:office:office" xmlns:r="http://schemas.openxmlformats.org/officeDocument/2006/relationships" xmlns:m="http://schemas.openxmlformats.org/officeDocument/2006/math" xmlns:v="urn:schemas-microsoft-com:vml" xmlns:wp14="http://schemas.microsoft.com/office/word/2010/wordprocessingDrawing" xmlns:wp="http://schemas.openxmlformats.org/drawingml/2006/wordprocessingDrawing" xmlns:w10="urn:schemas-microsoft-com:office:word" xmlns:w="http://schemas.openxmlformats.org/wordprocessingml/2006/main" xmlns:w14="http://schemas.microsoft.com/office/word/2010/wordml" xmlns:w15="http://schemas.microsoft.com/office/word/2012/wordml" xmlns:w16se="http://schemas.microsoft.com/office/word/2015/wordml/symex" xmlns:wpg="http://schemas.microsoft.com/office/word/2010/wordprocessingGroup" xmlns:wpi="http://schemas.microsoft.com/office/word/2010/wordprocessingInk" xmlns:wne="http://schemas.microsoft.com/office/word/2006/wordml" xmlns:wps="http://schemas.microsoft.com/office/word/2010/wordprocessingShape" mc:Ignorable="w14 w15 w16se wp14">
   <w:footnote w:type="separator" w:id="-1">
     <w:p>
       <w:pPr>
@@ -2478,7 +2268,7 @@
 </file>
 
 <file path=word/header1.xml><?xml version="1.0" encoding="utf-8"?>
-<w:hdr xmlns:wpc="http://schemas.microsoft.com/office/word/2010/wordprocessingCanvas" xmlns:mc="http://schemas.openxmlformats.org/markup-compatibility/2006" xmlns:o="urn:schemas-microsoft-com:office:office" xmlns:r="http://schemas.openxmlformats.org/officeDocument/2006/relationships" xmlns:m="http://schemas.openxmlformats.org/officeDocument/2006/math" xmlns:v="urn:schemas-microsoft-com:vml" xmlns:wp14="http://schemas.microsoft.com/office/word/2010/wordprocessingDrawing" xmlns:wp="http://schemas.openxmlformats.org/drawingml/2006/wordprocessingDrawing" xmlns:w10="urn:schemas-microsoft-com:office:word" xmlns:w="http://schemas.openxmlformats.org/wordprocessingml/2006/main" xmlns:w14="http://schemas.microsoft.com/office/word/2010/wordml" xmlns:w15="http://schemas.microsoft.com/office/word/2012/wordml" xmlns:wpg="http://schemas.microsoft.com/office/word/2010/wordprocessingGroup" xmlns:wpi="http://schemas.microsoft.com/office/word/2010/wordprocessingInk" xmlns:wne="http://schemas.microsoft.com/office/word/2006/wordml" xmlns:wps="http://schemas.microsoft.com/office/word/2010/wordprocessingShape" mc:Ignorable="w14 w15 wp14">
+<w:hdr xmlns:wpc="http://schemas.microsoft.com/office/word/2010/wordprocessingCanvas" xmlns:cx="http://schemas.microsoft.com/office/drawing/2014/chartex" xmlns:cx1="http://schemas.microsoft.com/office/drawing/2015/9/8/chartex" xmlns:cx2="http://schemas.microsoft.com/office/drawing/2015/10/21/chartex" xmlns:mc="http://schemas.openxmlformats.org/markup-compatibility/2006" xmlns:o="urn:schemas-microsoft-com:office:office" xmlns:r="http://schemas.openxmlformats.org/officeDocument/2006/relationships" xmlns:m="http://schemas.openxmlformats.org/officeDocument/2006/math" xmlns:v="urn:schemas-microsoft-com:vml" xmlns:wp14="http://schemas.microsoft.com/office/word/2010/wordprocessingDrawing" xmlns:wp="http://schemas.openxmlformats.org/drawingml/2006/wordprocessingDrawing" xmlns:w10="urn:schemas-microsoft-com:office:word" xmlns:w="http://schemas.openxmlformats.org/wordprocessingml/2006/main" xmlns:w14="http://schemas.microsoft.com/office/word/2010/wordml" xmlns:w15="http://schemas.microsoft.com/office/word/2012/wordml" xmlns:w16se="http://schemas.microsoft.com/office/word/2015/wordml/symex" xmlns:wpg="http://schemas.microsoft.com/office/word/2010/wordprocessingGroup" xmlns:wpi="http://schemas.microsoft.com/office/word/2010/wordprocessingInk" xmlns:wne="http://schemas.microsoft.com/office/word/2006/wordml" xmlns:wps="http://schemas.microsoft.com/office/word/2010/wordprocessingShape" mc:Ignorable="w14 w15 w16se wp14">
   <w:p>
     <w:pPr>
       <w:pStyle w:val="Header"/>
@@ -2488,7 +2278,7 @@
 </file>
 
 <file path=word/header2.xml><?xml version="1.0" encoding="utf-8"?>
-<w:hdr xmlns:wpc="http://schemas.microsoft.com/office/word/2010/wordprocessingCanvas" xmlns:mc="http://schemas.openxmlformats.org/markup-compatibility/2006" xmlns:o="urn:schemas-microsoft-com:office:office" xmlns:r="http://schemas.openxmlformats.org/officeDocument/2006/relationships" xmlns:m="http://schemas.openxmlformats.org/officeDocument/2006/math" xmlns:v="urn:schemas-microsoft-com:vml" xmlns:wp14="http://schemas.microsoft.com/office/word/2010/wordprocessingDrawing" xmlns:wp="http://schemas.openxmlformats.org/drawingml/2006/wordprocessingDrawing" xmlns:w10="urn:schemas-microsoft-com:office:word" xmlns:w="http://schemas.openxmlformats.org/wordprocessingml/2006/main" xmlns:w14="http://schemas.microsoft.com/office/word/2010/wordml" xmlns:w15="http://schemas.microsoft.com/office/word/2012/wordml" xmlns:wpg="http://schemas.microsoft.com/office/word/2010/wordprocessingGroup" xmlns:wpi="http://schemas.microsoft.com/office/word/2010/wordprocessingInk" xmlns:wne="http://schemas.microsoft.com/office/word/2006/wordml" xmlns:wps="http://schemas.microsoft.com/office/word/2010/wordprocessingShape" mc:Ignorable="w14 w15 wp14">
+<w:hdr xmlns:wpc="http://schemas.microsoft.com/office/word/2010/wordprocessingCanvas" xmlns:cx="http://schemas.microsoft.com/office/drawing/2014/chartex" xmlns:cx1="http://schemas.microsoft.com/office/drawing/2015/9/8/chartex" xmlns:cx2="http://schemas.microsoft.com/office/drawing/2015/10/21/chartex" xmlns:mc="http://schemas.openxmlformats.org/markup-compatibility/2006" xmlns:o="urn:schemas-microsoft-com:office:office" xmlns:r="http://schemas.openxmlformats.org/officeDocument/2006/relationships" xmlns:m="http://schemas.openxmlformats.org/officeDocument/2006/math" xmlns:v="urn:schemas-microsoft-com:vml" xmlns:wp14="http://schemas.microsoft.com/office/word/2010/wordprocessingDrawing" xmlns:wp="http://schemas.openxmlformats.org/drawingml/2006/wordprocessingDrawing" xmlns:w10="urn:schemas-microsoft-com:office:word" xmlns:w="http://schemas.openxmlformats.org/wordprocessingml/2006/main" xmlns:w14="http://schemas.microsoft.com/office/word/2010/wordml" xmlns:w15="http://schemas.microsoft.com/office/word/2012/wordml" xmlns:w16se="http://schemas.microsoft.com/office/word/2015/wordml/symex" xmlns:wpg="http://schemas.microsoft.com/office/word/2010/wordprocessingGroup" xmlns:wpi="http://schemas.microsoft.com/office/word/2010/wordprocessingInk" xmlns:wne="http://schemas.microsoft.com/office/word/2006/wordml" xmlns:wps="http://schemas.microsoft.com/office/word/2010/wordprocessingShape" mc:Ignorable="w14 w15 w16se wp14">
   <w:p>
     <w:pPr>
       <w:pStyle w:val="Header"/>
@@ -2498,7 +2288,7 @@
 </file>
 
 <file path=word/header3.xml><?xml version="1.0" encoding="utf-8"?>
-<w:hdr xmlns:wpc="http://schemas.microsoft.com/office/word/2010/wordprocessingCanvas" xmlns:mc="http://schemas.openxmlformats.org/markup-compatibility/2006" xmlns:o="urn:schemas-microsoft-com:office:office" xmlns:r="http://schemas.openxmlformats.org/officeDocument/2006/relationships" xmlns:m="http://schemas.openxmlformats.org/officeDocument/2006/math" xmlns:v="urn:schemas-microsoft-com:vml" xmlns:wp14="http://schemas.microsoft.com/office/word/2010/wordprocessingDrawing" xmlns:wp="http://schemas.openxmlformats.org/drawingml/2006/wordprocessingDrawing" xmlns:w10="urn:schemas-microsoft-com:office:word" xmlns:w="http://schemas.openxmlformats.org/wordprocessingml/2006/main" xmlns:w14="http://schemas.microsoft.com/office/word/2010/wordml" xmlns:w15="http://schemas.microsoft.com/office/word/2012/wordml" xmlns:wpg="http://schemas.microsoft.com/office/word/2010/wordprocessingGroup" xmlns:wpi="http://schemas.microsoft.com/office/word/2010/wordprocessingInk" xmlns:wne="http://schemas.microsoft.com/office/word/2006/wordml" xmlns:wps="http://schemas.microsoft.com/office/word/2010/wordprocessingShape" mc:Ignorable="w14 w15 wp14">
+<w:hdr xmlns:wpc="http://schemas.microsoft.com/office/word/2010/wordprocessingCanvas" xmlns:cx="http://schemas.microsoft.com/office/drawing/2014/chartex" xmlns:cx1="http://schemas.microsoft.com/office/drawing/2015/9/8/chartex" xmlns:cx2="http://schemas.microsoft.com/office/drawing/2015/10/21/chartex" xmlns:mc="http://schemas.openxmlformats.org/markup-compatibility/2006" xmlns:o="urn:schemas-microsoft-com:office:office" xmlns:r="http://schemas.openxmlformats.org/officeDocument/2006/relationships" xmlns:m="http://schemas.openxmlformats.org/officeDocument/2006/math" xmlns:v="urn:schemas-microsoft-com:vml" xmlns:wp14="http://schemas.microsoft.com/office/word/2010/wordprocessingDrawing" xmlns:wp="http://schemas.openxmlformats.org/drawingml/2006/wordprocessingDrawing" xmlns:w10="urn:schemas-microsoft-com:office:word" xmlns:w="http://schemas.openxmlformats.org/wordprocessingml/2006/main" xmlns:w14="http://schemas.microsoft.com/office/word/2010/wordml" xmlns:w15="http://schemas.microsoft.com/office/word/2012/wordml" xmlns:w16se="http://schemas.microsoft.com/office/word/2015/wordml/symex" xmlns:wpg="http://schemas.microsoft.com/office/word/2010/wordprocessingGroup" xmlns:wpi="http://schemas.microsoft.com/office/word/2010/wordprocessingInk" xmlns:wne="http://schemas.microsoft.com/office/word/2006/wordml" xmlns:wps="http://schemas.microsoft.com/office/word/2010/wordprocessingShape" mc:Ignorable="w14 w15 w16se wp14">
   <w:p>
     <w:pPr>
       <w:pStyle w:val="Header"/>
@@ -2508,11 +2298,11 @@
 </file>
 
 <file path=word/numbering.xml><?xml version="1.0" encoding="utf-8"?>
-<w:numbering xmlns:wpc="http://schemas.microsoft.com/office/word/2010/wordprocessingCanvas" xmlns:mc="http://schemas.openxmlformats.org/markup-compatibility/2006" xmlns:o="urn:schemas-microsoft-com:office:office" xmlns:r="http://schemas.openxmlformats.org/officeDocument/2006/relationships" xmlns:m="http://schemas.openxmlformats.org/officeDocument/2006/math" xmlns:v="urn:schemas-microsoft-com:vml" xmlns:wp14="http://schemas.microsoft.com/office/word/2010/wordprocessingDrawing" xmlns:wp="http://schemas.openxmlformats.org/drawingml/2006/wordprocessingDrawing" xmlns:w10="urn:schemas-microsoft-com:office:word" xmlns:w="http://schemas.openxmlformats.org/wordprocessingml/2006/main" xmlns:w14="http://schemas.microsoft.com/office/word/2010/wordml" xmlns:w15="http://schemas.microsoft.com/office/word/2012/wordml" xmlns:wpg="http://schemas.microsoft.com/office/word/2010/wordprocessingGroup" xmlns:wpi="http://schemas.microsoft.com/office/word/2010/wordprocessingInk" xmlns:wne="http://schemas.microsoft.com/office/word/2006/wordml" xmlns:wps="http://schemas.microsoft.com/office/word/2010/wordprocessingShape" mc:Ignorable="w14 w15 wp14">
+<w:numbering xmlns:wpc="http://schemas.microsoft.com/office/word/2010/wordprocessingCanvas" xmlns:cx="http://schemas.microsoft.com/office/drawing/2014/chartex" xmlns:cx1="http://schemas.microsoft.com/office/drawing/2015/9/8/chartex" xmlns:cx2="http://schemas.microsoft.com/office/drawing/2015/10/21/chartex" xmlns:mc="http://schemas.openxmlformats.org/markup-compatibility/2006" xmlns:o="urn:schemas-microsoft-com:office:office" xmlns:r="http://schemas.openxmlformats.org/officeDocument/2006/relationships" xmlns:m="http://schemas.openxmlformats.org/officeDocument/2006/math" xmlns:v="urn:schemas-microsoft-com:vml" xmlns:wp14="http://schemas.microsoft.com/office/word/2010/wordprocessingDrawing" xmlns:wp="http://schemas.openxmlformats.org/drawingml/2006/wordprocessingDrawing" xmlns:w10="urn:schemas-microsoft-com:office:word" xmlns:w="http://schemas.openxmlformats.org/wordprocessingml/2006/main" xmlns:w14="http://schemas.microsoft.com/office/word/2010/wordml" xmlns:w15="http://schemas.microsoft.com/office/word/2012/wordml" xmlns:w16se="http://schemas.microsoft.com/office/word/2015/wordml/symex" xmlns:wpg="http://schemas.microsoft.com/office/word/2010/wordprocessingGroup" xmlns:wpi="http://schemas.microsoft.com/office/word/2010/wordprocessingInk" xmlns:wne="http://schemas.microsoft.com/office/word/2006/wordml" xmlns:wps="http://schemas.microsoft.com/office/word/2010/wordprocessingShape" mc:Ignorable="w14 w15 w16se wp14">
   <w:abstractNum w:abstractNumId="0" w15:restartNumberingAfterBreak="0">
     <w:nsid w:val="FFFFFF7C"/>
     <w:multiLevelType w:val="singleLevel"/>
-    <w:tmpl w:val="86087FCE"/>
+    <w:tmpl w:val="BE5C6E28"/>
     <w:lvl w:ilvl="0">
       <w:start w:val="1"/>
       <w:numFmt w:val="decimal"/>
@@ -2529,7 +2319,7 @@
   <w:abstractNum w:abstractNumId="1" w15:restartNumberingAfterBreak="0">
     <w:nsid w:val="FFFFFF7D"/>
     <w:multiLevelType w:val="singleLevel"/>
-    <w:tmpl w:val="040EF570"/>
+    <w:tmpl w:val="548C096C"/>
     <w:lvl w:ilvl="0">
       <w:start w:val="1"/>
       <w:numFmt w:val="decimal"/>
@@ -2546,7 +2336,7 @@
   <w:abstractNum w:abstractNumId="2" w15:restartNumberingAfterBreak="0">
     <w:nsid w:val="FFFFFF7E"/>
     <w:multiLevelType w:val="singleLevel"/>
-    <w:tmpl w:val="AF782F0A"/>
+    <w:tmpl w:val="4FC492E8"/>
     <w:lvl w:ilvl="0">
       <w:start w:val="1"/>
       <w:numFmt w:val="decimal"/>
@@ -2563,7 +2353,7 @@
   <w:abstractNum w:abstractNumId="3" w15:restartNumberingAfterBreak="0">
     <w:nsid w:val="FFFFFF7F"/>
     <w:multiLevelType w:val="singleLevel"/>
-    <w:tmpl w:val="F0DE0DDA"/>
+    <w:tmpl w:val="DCE4B8E6"/>
     <w:lvl w:ilvl="0">
       <w:start w:val="1"/>
       <w:numFmt w:val="decimal"/>
@@ -2580,7 +2370,7 @@
   <w:abstractNum w:abstractNumId="4" w15:restartNumberingAfterBreak="0">
     <w:nsid w:val="FFFFFF80"/>
     <w:multiLevelType w:val="singleLevel"/>
-    <w:tmpl w:val="FD1EFFCE"/>
+    <w:tmpl w:val="C9D2F40C"/>
     <w:lvl w:ilvl="0">
       <w:start w:val="1"/>
       <w:numFmt w:val="bullet"/>
@@ -2600,7 +2390,7 @@
   <w:abstractNum w:abstractNumId="5" w15:restartNumberingAfterBreak="0">
     <w:nsid w:val="FFFFFF81"/>
     <w:multiLevelType w:val="singleLevel"/>
-    <w:tmpl w:val="9894D976"/>
+    <w:tmpl w:val="38AA3268"/>
     <w:lvl w:ilvl="0">
       <w:start w:val="1"/>
       <w:numFmt w:val="bullet"/>
@@ -2640,7 +2430,7 @@
   <w:abstractNum w:abstractNumId="7" w15:restartNumberingAfterBreak="0">
     <w:nsid w:val="FFFFFF83"/>
     <w:multiLevelType w:val="singleLevel"/>
-    <w:tmpl w:val="54A801DC"/>
+    <w:tmpl w:val="ECB446FC"/>
     <w:lvl w:ilvl="0">
       <w:start w:val="1"/>
       <w:numFmt w:val="bullet"/>
@@ -2660,7 +2450,7 @@
   <w:abstractNum w:abstractNumId="8" w15:restartNumberingAfterBreak="0">
     <w:nsid w:val="FFFFFF88"/>
     <w:multiLevelType w:val="singleLevel"/>
-    <w:tmpl w:val="3F46E41E"/>
+    <w:tmpl w:val="C9B000E0"/>
     <w:lvl w:ilvl="0">
       <w:start w:val="1"/>
       <w:numFmt w:val="decimal"/>
@@ -7029,7 +6819,7 @@
 </file>
 
 <file path=word/styles.xml><?xml version="1.0" encoding="utf-8"?>
-<w:styles xmlns:mc="http://schemas.openxmlformats.org/markup-compatibility/2006" xmlns:r="http://schemas.openxmlformats.org/officeDocument/2006/relationships" xmlns:w="http://schemas.openxmlformats.org/wordprocessingml/2006/main" xmlns:w14="http://schemas.microsoft.com/office/word/2010/wordml" xmlns:w15="http://schemas.microsoft.com/office/word/2012/wordml" mc:Ignorable="w14 w15">
+<w:styles xmlns:mc="http://schemas.openxmlformats.org/markup-compatibility/2006" xmlns:r="http://schemas.openxmlformats.org/officeDocument/2006/relationships" xmlns:w="http://schemas.openxmlformats.org/wordprocessingml/2006/main" xmlns:w14="http://schemas.microsoft.com/office/word/2010/wordml" xmlns:w15="http://schemas.microsoft.com/office/word/2012/wordml" xmlns:w16se="http://schemas.microsoft.com/office/word/2015/wordml/symex" mc:Ignorable="w14 w15 w16se">
   <w:docDefaults>
     <w:rPrDefault>
       <w:rPr>
@@ -7039,7 +6829,7 @@
     </w:rPrDefault>
     <w:pPrDefault/>
   </w:docDefaults>
-  <w:latentStyles w:defLockedState="0" w:defUIPriority="99" w:defSemiHidden="0" w:defUnhideWhenUsed="0" w:defQFormat="0" w:count="371">
+  <w:latentStyles w:defLockedState="0" w:defUIPriority="99" w:defSemiHidden="0" w:defUnhideWhenUsed="0" w:defQFormat="0" w:count="372">
     <w:lsdException w:name="Normal" w:uiPriority="0" w:qFormat="1"/>
     <w:lsdException w:name="heading 1" w:uiPriority="9" w:qFormat="1"/>
     <w:lsdException w:name="heading 2" w:semiHidden="1" w:uiPriority="9" w:unhideWhenUsed="1" w:qFormat="1"/>
@@ -7145,7 +6935,6 @@
     <w:lsdException w:name="HTML Sample" w:semiHidden="1" w:unhideWhenUsed="1"/>
     <w:lsdException w:name="HTML Typewriter" w:semiHidden="1" w:unhideWhenUsed="1"/>
     <w:lsdException w:name="HTML Variable" w:semiHidden="1" w:unhideWhenUsed="1"/>
-    <w:lsdException w:name="Normal Table" w:semiHidden="1" w:unhideWhenUsed="1"/>
     <w:lsdException w:name="annotation subject" w:semiHidden="1" w:unhideWhenUsed="1"/>
     <w:lsdException w:name="No List" w:semiHidden="1" w:unhideWhenUsed="1"/>
     <w:lsdException w:name="Outline List 1" w:semiHidden="1" w:unhideWhenUsed="1"/>
@@ -7192,10 +6981,8 @@
     <w:lsdException w:name="Table Subtle 2" w:semiHidden="1" w:unhideWhenUsed="1"/>
     <w:lsdException w:name="Table Web 1" w:semiHidden="1" w:unhideWhenUsed="1"/>
     <w:lsdException w:name="Table Web 2" w:semiHidden="1" w:unhideWhenUsed="1"/>
-    <w:lsdException w:name="Table Web 3" w:semiHidden="1" w:unhideWhenUsed="1"/>
     <w:lsdException w:name="Balloon Text" w:semiHidden="1" w:unhideWhenUsed="1"/>
     <w:lsdException w:name="Table Grid" w:uiPriority="59"/>
-    <w:lsdException w:name="Table Theme" w:semiHidden="1" w:unhideWhenUsed="1"/>
     <w:lsdException w:name="Placeholder Text" w:semiHidden="1"/>
     <w:lsdException w:name="No Spacing" w:uiPriority="1" w:qFormat="1"/>
     <w:lsdException w:name="Light Shading" w:uiPriority="60"/>
@@ -7411,6 +7198,7 @@
     <w:lsdException w:name="List Table 5 Dark Accent 6" w:uiPriority="50"/>
     <w:lsdException w:name="List Table 6 Colorful Accent 6" w:uiPriority="51"/>
     <w:lsdException w:name="List Table 7 Colorful Accent 6" w:uiPriority="52"/>
+    <w:lsdException w:name="Mention" w:semiHidden="1" w:unhideWhenUsed="1"/>
   </w:latentStyles>
   <w:style w:type="paragraph" w:default="1" w:styleId="Normal">
     <w:name w:val="Normal"/>
@@ -9277,7 +9065,7 @@
 </file>
 
 <file path=customXml/itemProps1.xml><?xml version="1.0" encoding="utf-8"?>
-<ds:datastoreItem xmlns:ds="http://schemas.openxmlformats.org/officeDocument/2006/customXml" ds:itemID="{1B719941-14E1-4D26-821F-3F91FF49C3C2}">
+<ds:datastoreItem xmlns:ds="http://schemas.openxmlformats.org/officeDocument/2006/customXml" ds:itemID="{92F4E6FC-4AC1-4E17-BB4A-833E14AF2C5F}">
   <ds:schemaRefs>
     <ds:schemaRef ds:uri="http://schemas.openxmlformats.org/officeDocument/2006/bibliography"/>
   </ds:schemaRefs>

</xml_diff>